<commit_message>
Added test cases to assert correct Homepage
</commit_message>
<xml_diff>
--- a/UI Project Automation Project Test Cases.docx
+++ b/UI Project Automation Project Test Cases.docx
@@ -397,7 +397,34 @@
           <w:szCs w:val="24"/>
           <w:lang w:val="en-US"/>
         </w:rPr>
-        <w:t>Sign up using valid email and password without all conditions</w:t>
+        <w:t xml:space="preserve">Sign up using </w:t>
+      </w:r>
+      <w:r>
+        <w:rPr>
+          <w:rFonts w:ascii="Times New Roman" w:hAnsi="Times New Roman" w:cs="Times New Roman"/>
+          <w:sz w:val="24"/>
+          <w:szCs w:val="24"/>
+          <w:lang w:val="en-US"/>
+        </w:rPr>
+        <w:t>empty</w:t>
+      </w:r>
+      <w:r>
+        <w:rPr>
+          <w:rFonts w:ascii="Times New Roman" w:hAnsi="Times New Roman" w:cs="Times New Roman"/>
+          <w:sz w:val="24"/>
+          <w:szCs w:val="24"/>
+          <w:lang w:val="en-US"/>
+        </w:rPr>
+        <w:t xml:space="preserve"> email and </w:t>
+      </w:r>
+      <w:r>
+        <w:rPr>
+          <w:rFonts w:ascii="Times New Roman" w:hAnsi="Times New Roman" w:cs="Times New Roman"/>
+          <w:sz w:val="24"/>
+          <w:szCs w:val="24"/>
+          <w:lang w:val="en-US"/>
+        </w:rPr>
+        <w:t>valid password</w:t>
       </w:r>
     </w:p>
     <w:p>
@@ -438,163 +465,161 @@
           <w:lang w:val="en-US"/>
         </w:rPr>
       </w:pPr>
-      <w:proofErr w:type="spellStart"/>
-      <w:r>
-        <w:rPr>
-          <w:rFonts w:ascii="Times New Roman" w:hAnsi="Times New Roman" w:cs="Times New Roman"/>
-          <w:sz w:val="24"/>
-          <w:szCs w:val="24"/>
-          <w:lang w:val="en-US"/>
-        </w:rPr>
-        <w:t>Navbar</w:t>
-      </w:r>
-      <w:proofErr w:type="spellEnd"/>
-      <w:r>
-        <w:rPr>
-          <w:rFonts w:ascii="Times New Roman" w:hAnsi="Times New Roman" w:cs="Times New Roman"/>
-          <w:sz w:val="24"/>
-          <w:szCs w:val="24"/>
-          <w:lang w:val="en-US"/>
-        </w:rPr>
-        <w:t xml:space="preserve"> is present at the top</w:t>
-      </w:r>
-    </w:p>
-    <w:p>
-      <w:pPr>
-        <w:pStyle w:val="ListParagraph"/>
-        <w:numPr>
-          <w:ilvl w:val="1"/>
-          <w:numId w:val="1"/>
-        </w:numPr>
-        <w:rPr>
-          <w:rFonts w:ascii="Times New Roman" w:hAnsi="Times New Roman" w:cs="Times New Roman"/>
-          <w:sz w:val="24"/>
-          <w:szCs w:val="24"/>
-          <w:lang w:val="en-US"/>
-        </w:rPr>
-      </w:pPr>
-      <w:r>
-        <w:rPr>
-          <w:rFonts w:ascii="Times New Roman" w:hAnsi="Times New Roman" w:cs="Times New Roman"/>
-          <w:sz w:val="24"/>
-          <w:szCs w:val="24"/>
-          <w:lang w:val="en-US"/>
-        </w:rPr>
-        <w:t>Add multiple of the same product to cart</w:t>
-      </w:r>
-    </w:p>
-    <w:p>
-      <w:pPr>
-        <w:pStyle w:val="ListParagraph"/>
-        <w:numPr>
-          <w:ilvl w:val="1"/>
-          <w:numId w:val="1"/>
-        </w:numPr>
-        <w:rPr>
-          <w:rFonts w:ascii="Times New Roman" w:hAnsi="Times New Roman" w:cs="Times New Roman"/>
-          <w:sz w:val="24"/>
-          <w:szCs w:val="24"/>
-          <w:lang w:val="en-US"/>
-        </w:rPr>
-      </w:pPr>
-      <w:r>
-        <w:rPr>
-          <w:rFonts w:ascii="Times New Roman" w:hAnsi="Times New Roman" w:cs="Times New Roman"/>
-          <w:sz w:val="24"/>
-          <w:szCs w:val="24"/>
-          <w:lang w:val="en-US"/>
-        </w:rPr>
-        <w:t>Add different products to cart</w:t>
-      </w:r>
-    </w:p>
-    <w:p>
-      <w:pPr>
-        <w:pStyle w:val="ListParagraph"/>
-        <w:numPr>
-          <w:ilvl w:val="1"/>
-          <w:numId w:val="1"/>
-        </w:numPr>
-        <w:rPr>
-          <w:rFonts w:ascii="Times New Roman" w:hAnsi="Times New Roman" w:cs="Times New Roman"/>
-          <w:sz w:val="24"/>
-          <w:szCs w:val="24"/>
-          <w:lang w:val="en-US"/>
-        </w:rPr>
-      </w:pPr>
-      <w:r>
-        <w:rPr>
-          <w:rFonts w:ascii="Times New Roman" w:hAnsi="Times New Roman" w:cs="Times New Roman"/>
-          <w:sz w:val="24"/>
-          <w:szCs w:val="24"/>
-          <w:lang w:val="en-US"/>
-        </w:rPr>
-        <w:t>Remove product(s) from cart</w:t>
-      </w:r>
-    </w:p>
-    <w:p>
-      <w:pPr>
-        <w:pStyle w:val="ListParagraph"/>
-        <w:numPr>
-          <w:ilvl w:val="1"/>
-          <w:numId w:val="1"/>
-        </w:numPr>
-        <w:rPr>
-          <w:rFonts w:ascii="Times New Roman" w:hAnsi="Times New Roman" w:cs="Times New Roman"/>
-          <w:sz w:val="24"/>
-          <w:szCs w:val="24"/>
-          <w:lang w:val="en-US"/>
-        </w:rPr>
-      </w:pPr>
-      <w:r>
-        <w:rPr>
-          <w:rFonts w:ascii="Times New Roman" w:hAnsi="Times New Roman" w:cs="Times New Roman"/>
-          <w:sz w:val="24"/>
-          <w:szCs w:val="24"/>
-          <w:lang w:val="en-US"/>
-        </w:rPr>
-        <w:t>Play video</w:t>
-      </w:r>
-    </w:p>
-    <w:p>
-      <w:pPr>
-        <w:pStyle w:val="ListParagraph"/>
-        <w:numPr>
-          <w:ilvl w:val="0"/>
-          <w:numId w:val="1"/>
-        </w:numPr>
-        <w:rPr>
-          <w:rFonts w:ascii="Times New Roman" w:hAnsi="Times New Roman" w:cs="Times New Roman"/>
-          <w:sz w:val="24"/>
-          <w:szCs w:val="24"/>
-          <w:lang w:val="en-US"/>
-        </w:rPr>
-      </w:pPr>
-      <w:r>
-        <w:rPr>
-          <w:rFonts w:ascii="Times New Roman" w:hAnsi="Times New Roman" w:cs="Times New Roman"/>
-          <w:sz w:val="24"/>
-          <w:szCs w:val="24"/>
-          <w:lang w:val="en-US"/>
-        </w:rPr>
-        <w:t>Product Details page</w:t>
-      </w:r>
-    </w:p>
-    <w:p>
-      <w:pPr>
-        <w:pStyle w:val="ListParagraph"/>
-        <w:numPr>
-          <w:ilvl w:val="1"/>
-          <w:numId w:val="1"/>
-        </w:numPr>
-        <w:rPr>
-          <w:rFonts w:ascii="Times New Roman" w:hAnsi="Times New Roman" w:cs="Times New Roman"/>
-          <w:sz w:val="24"/>
-          <w:szCs w:val="24"/>
-          <w:lang w:val="en-US"/>
-        </w:rPr>
-      </w:pPr>
+      <w:r>
+        <w:rPr>
+          <w:rFonts w:ascii="Times New Roman" w:hAnsi="Times New Roman" w:cs="Times New Roman"/>
+          <w:sz w:val="24"/>
+          <w:szCs w:val="24"/>
+          <w:lang w:val="en-US"/>
+        </w:rPr>
+        <w:t>Filter options</w:t>
+      </w:r>
       <w:bookmarkStart w:id="0" w:name="_GoBack"/>
       <w:bookmarkEnd w:id="0"/>
+      <w:r>
+        <w:rPr>
+          <w:rFonts w:ascii="Times New Roman" w:hAnsi="Times New Roman" w:cs="Times New Roman"/>
+          <w:sz w:val="24"/>
+          <w:szCs w:val="24"/>
+          <w:lang w:val="en-US"/>
+        </w:rPr>
+        <w:t xml:space="preserve"> are present</w:t>
+      </w:r>
+    </w:p>
+    <w:p>
+      <w:pPr>
+        <w:pStyle w:val="ListParagraph"/>
+        <w:numPr>
+          <w:ilvl w:val="1"/>
+          <w:numId w:val="1"/>
+        </w:numPr>
+        <w:rPr>
+          <w:rFonts w:ascii="Times New Roman" w:hAnsi="Times New Roman" w:cs="Times New Roman"/>
+          <w:sz w:val="24"/>
+          <w:szCs w:val="24"/>
+          <w:lang w:val="en-US"/>
+        </w:rPr>
+      </w:pPr>
+      <w:r>
+        <w:rPr>
+          <w:rFonts w:ascii="Times New Roman" w:hAnsi="Times New Roman" w:cs="Times New Roman"/>
+          <w:sz w:val="24"/>
+          <w:szCs w:val="24"/>
+          <w:lang w:val="en-US"/>
+        </w:rPr>
+        <w:t>Cart button is visible</w:t>
+      </w:r>
+    </w:p>
+    <w:p>
+      <w:pPr>
+        <w:pStyle w:val="ListParagraph"/>
+        <w:numPr>
+          <w:ilvl w:val="1"/>
+          <w:numId w:val="1"/>
+        </w:numPr>
+        <w:rPr>
+          <w:rFonts w:ascii="Times New Roman" w:hAnsi="Times New Roman" w:cs="Times New Roman"/>
+          <w:sz w:val="24"/>
+          <w:szCs w:val="24"/>
+          <w:lang w:val="en-US"/>
+        </w:rPr>
+      </w:pPr>
+      <w:r>
+        <w:rPr>
+          <w:rFonts w:ascii="Times New Roman" w:hAnsi="Times New Roman" w:cs="Times New Roman"/>
+          <w:sz w:val="24"/>
+          <w:szCs w:val="24"/>
+          <w:lang w:val="en-US"/>
+        </w:rPr>
+        <w:t>Page header says “Automation Camp Store”</w:t>
+      </w:r>
+    </w:p>
+    <w:p>
+      <w:pPr>
+        <w:pStyle w:val="ListParagraph"/>
+        <w:numPr>
+          <w:ilvl w:val="1"/>
+          <w:numId w:val="1"/>
+        </w:numPr>
+        <w:rPr>
+          <w:rFonts w:ascii="Times New Roman" w:hAnsi="Times New Roman" w:cs="Times New Roman"/>
+          <w:sz w:val="24"/>
+          <w:szCs w:val="24"/>
+          <w:lang w:val="en-US"/>
+        </w:rPr>
+      </w:pPr>
+      <w:r>
+        <w:rPr>
+          <w:rFonts w:ascii="Times New Roman" w:hAnsi="Times New Roman" w:cs="Times New Roman"/>
+          <w:sz w:val="24"/>
+          <w:szCs w:val="24"/>
+          <w:lang w:val="en-US"/>
+        </w:rPr>
+        <w:t>Sign out button exists</w:t>
+      </w:r>
+    </w:p>
+    <w:p>
+      <w:pPr>
+        <w:pStyle w:val="ListParagraph"/>
+        <w:numPr>
+          <w:ilvl w:val="1"/>
+          <w:numId w:val="1"/>
+        </w:numPr>
+        <w:rPr>
+          <w:rFonts w:ascii="Times New Roman" w:hAnsi="Times New Roman" w:cs="Times New Roman"/>
+          <w:sz w:val="24"/>
+          <w:szCs w:val="24"/>
+          <w:lang w:val="en-US"/>
+        </w:rPr>
+      </w:pPr>
+      <w:r>
+        <w:rPr>
+          <w:rFonts w:ascii="Times New Roman" w:hAnsi="Times New Roman" w:cs="Times New Roman"/>
+          <w:sz w:val="24"/>
+          <w:szCs w:val="24"/>
+          <w:lang w:val="en-US"/>
+        </w:rPr>
+        <w:t>Video is clickable</w:t>
+      </w:r>
+    </w:p>
+    <w:p>
+      <w:pPr>
+        <w:pStyle w:val="ListParagraph"/>
+        <w:numPr>
+          <w:ilvl w:val="0"/>
+          <w:numId w:val="1"/>
+        </w:numPr>
+        <w:rPr>
+          <w:rFonts w:ascii="Times New Roman" w:hAnsi="Times New Roman" w:cs="Times New Roman"/>
+          <w:sz w:val="24"/>
+          <w:szCs w:val="24"/>
+          <w:lang w:val="en-US"/>
+        </w:rPr>
+      </w:pPr>
+      <w:r>
+        <w:rPr>
+          <w:rFonts w:ascii="Times New Roman" w:hAnsi="Times New Roman" w:cs="Times New Roman"/>
+          <w:sz w:val="24"/>
+          <w:szCs w:val="24"/>
+          <w:lang w:val="en-US"/>
+        </w:rPr>
+        <w:t>Product Details page</w:t>
+      </w:r>
+    </w:p>
+    <w:p>
+      <w:pPr>
+        <w:pStyle w:val="ListParagraph"/>
+        <w:numPr>
+          <w:ilvl w:val="1"/>
+          <w:numId w:val="1"/>
+        </w:numPr>
+        <w:rPr>
+          <w:rFonts w:ascii="Times New Roman" w:hAnsi="Times New Roman" w:cs="Times New Roman"/>
+          <w:sz w:val="24"/>
+          <w:szCs w:val="24"/>
+          <w:lang w:val="en-US"/>
+        </w:rPr>
+      </w:pPr>
       <w:r>
         <w:rPr>
           <w:rFonts w:ascii="Times New Roman" w:hAnsi="Times New Roman" w:cs="Times New Roman"/>

</xml_diff>

<commit_message>
Update UI Project Automation Project Test Cases.docx
</commit_message>
<xml_diff>
--- a/UI Project Automation Project Test Cases.docx
+++ b/UI Project Automation Project Test Cases.docx
@@ -397,7 +397,34 @@
           <w:szCs w:val="24"/>
           <w:lang w:val="en-US"/>
         </w:rPr>
-        <w:t>Sign up using valid email and password without all conditions</w:t>
+        <w:t xml:space="preserve">Sign up using </w:t>
+      </w:r>
+      <w:r>
+        <w:rPr>
+          <w:rFonts w:ascii="Times New Roman" w:hAnsi="Times New Roman" w:cs="Times New Roman"/>
+          <w:sz w:val="24"/>
+          <w:szCs w:val="24"/>
+          <w:lang w:val="en-US"/>
+        </w:rPr>
+        <w:t>empty</w:t>
+      </w:r>
+      <w:r>
+        <w:rPr>
+          <w:rFonts w:ascii="Times New Roman" w:hAnsi="Times New Roman" w:cs="Times New Roman"/>
+          <w:sz w:val="24"/>
+          <w:szCs w:val="24"/>
+          <w:lang w:val="en-US"/>
+        </w:rPr>
+        <w:t xml:space="preserve"> email and </w:t>
+      </w:r>
+      <w:r>
+        <w:rPr>
+          <w:rFonts w:ascii="Times New Roman" w:hAnsi="Times New Roman" w:cs="Times New Roman"/>
+          <w:sz w:val="24"/>
+          <w:szCs w:val="24"/>
+          <w:lang w:val="en-US"/>
+        </w:rPr>
+        <w:t>valid password</w:t>
       </w:r>
     </w:p>
     <w:p>
@@ -438,163 +465,161 @@
           <w:lang w:val="en-US"/>
         </w:rPr>
       </w:pPr>
-      <w:proofErr w:type="spellStart"/>
-      <w:r>
-        <w:rPr>
-          <w:rFonts w:ascii="Times New Roman" w:hAnsi="Times New Roman" w:cs="Times New Roman"/>
-          <w:sz w:val="24"/>
-          <w:szCs w:val="24"/>
-          <w:lang w:val="en-US"/>
-        </w:rPr>
-        <w:t>Navbar</w:t>
-      </w:r>
-      <w:proofErr w:type="spellEnd"/>
-      <w:r>
-        <w:rPr>
-          <w:rFonts w:ascii="Times New Roman" w:hAnsi="Times New Roman" w:cs="Times New Roman"/>
-          <w:sz w:val="24"/>
-          <w:szCs w:val="24"/>
-          <w:lang w:val="en-US"/>
-        </w:rPr>
-        <w:t xml:space="preserve"> is present at the top</w:t>
-      </w:r>
-    </w:p>
-    <w:p>
-      <w:pPr>
-        <w:pStyle w:val="ListParagraph"/>
-        <w:numPr>
-          <w:ilvl w:val="1"/>
-          <w:numId w:val="1"/>
-        </w:numPr>
-        <w:rPr>
-          <w:rFonts w:ascii="Times New Roman" w:hAnsi="Times New Roman" w:cs="Times New Roman"/>
-          <w:sz w:val="24"/>
-          <w:szCs w:val="24"/>
-          <w:lang w:val="en-US"/>
-        </w:rPr>
-      </w:pPr>
-      <w:r>
-        <w:rPr>
-          <w:rFonts w:ascii="Times New Roman" w:hAnsi="Times New Roman" w:cs="Times New Roman"/>
-          <w:sz w:val="24"/>
-          <w:szCs w:val="24"/>
-          <w:lang w:val="en-US"/>
-        </w:rPr>
-        <w:t>Add multiple of the same product to cart</w:t>
-      </w:r>
-    </w:p>
-    <w:p>
-      <w:pPr>
-        <w:pStyle w:val="ListParagraph"/>
-        <w:numPr>
-          <w:ilvl w:val="1"/>
-          <w:numId w:val="1"/>
-        </w:numPr>
-        <w:rPr>
-          <w:rFonts w:ascii="Times New Roman" w:hAnsi="Times New Roman" w:cs="Times New Roman"/>
-          <w:sz w:val="24"/>
-          <w:szCs w:val="24"/>
-          <w:lang w:val="en-US"/>
-        </w:rPr>
-      </w:pPr>
-      <w:r>
-        <w:rPr>
-          <w:rFonts w:ascii="Times New Roman" w:hAnsi="Times New Roman" w:cs="Times New Roman"/>
-          <w:sz w:val="24"/>
-          <w:szCs w:val="24"/>
-          <w:lang w:val="en-US"/>
-        </w:rPr>
-        <w:t>Add different products to cart</w:t>
-      </w:r>
-    </w:p>
-    <w:p>
-      <w:pPr>
-        <w:pStyle w:val="ListParagraph"/>
-        <w:numPr>
-          <w:ilvl w:val="1"/>
-          <w:numId w:val="1"/>
-        </w:numPr>
-        <w:rPr>
-          <w:rFonts w:ascii="Times New Roman" w:hAnsi="Times New Roman" w:cs="Times New Roman"/>
-          <w:sz w:val="24"/>
-          <w:szCs w:val="24"/>
-          <w:lang w:val="en-US"/>
-        </w:rPr>
-      </w:pPr>
-      <w:r>
-        <w:rPr>
-          <w:rFonts w:ascii="Times New Roman" w:hAnsi="Times New Roman" w:cs="Times New Roman"/>
-          <w:sz w:val="24"/>
-          <w:szCs w:val="24"/>
-          <w:lang w:val="en-US"/>
-        </w:rPr>
-        <w:t>Remove product(s) from cart</w:t>
-      </w:r>
-    </w:p>
-    <w:p>
-      <w:pPr>
-        <w:pStyle w:val="ListParagraph"/>
-        <w:numPr>
-          <w:ilvl w:val="1"/>
-          <w:numId w:val="1"/>
-        </w:numPr>
-        <w:rPr>
-          <w:rFonts w:ascii="Times New Roman" w:hAnsi="Times New Roman" w:cs="Times New Roman"/>
-          <w:sz w:val="24"/>
-          <w:szCs w:val="24"/>
-          <w:lang w:val="en-US"/>
-        </w:rPr>
-      </w:pPr>
-      <w:r>
-        <w:rPr>
-          <w:rFonts w:ascii="Times New Roman" w:hAnsi="Times New Roman" w:cs="Times New Roman"/>
-          <w:sz w:val="24"/>
-          <w:szCs w:val="24"/>
-          <w:lang w:val="en-US"/>
-        </w:rPr>
-        <w:t>Play video</w:t>
-      </w:r>
-    </w:p>
-    <w:p>
-      <w:pPr>
-        <w:pStyle w:val="ListParagraph"/>
-        <w:numPr>
-          <w:ilvl w:val="0"/>
-          <w:numId w:val="1"/>
-        </w:numPr>
-        <w:rPr>
-          <w:rFonts w:ascii="Times New Roman" w:hAnsi="Times New Roman" w:cs="Times New Roman"/>
-          <w:sz w:val="24"/>
-          <w:szCs w:val="24"/>
-          <w:lang w:val="en-US"/>
-        </w:rPr>
-      </w:pPr>
-      <w:r>
-        <w:rPr>
-          <w:rFonts w:ascii="Times New Roman" w:hAnsi="Times New Roman" w:cs="Times New Roman"/>
-          <w:sz w:val="24"/>
-          <w:szCs w:val="24"/>
-          <w:lang w:val="en-US"/>
-        </w:rPr>
-        <w:t>Product Details page</w:t>
-      </w:r>
-    </w:p>
-    <w:p>
-      <w:pPr>
-        <w:pStyle w:val="ListParagraph"/>
-        <w:numPr>
-          <w:ilvl w:val="1"/>
-          <w:numId w:val="1"/>
-        </w:numPr>
-        <w:rPr>
-          <w:rFonts w:ascii="Times New Roman" w:hAnsi="Times New Roman" w:cs="Times New Roman"/>
-          <w:sz w:val="24"/>
-          <w:szCs w:val="24"/>
-          <w:lang w:val="en-US"/>
-        </w:rPr>
-      </w:pPr>
+      <w:r>
+        <w:rPr>
+          <w:rFonts w:ascii="Times New Roman" w:hAnsi="Times New Roman" w:cs="Times New Roman"/>
+          <w:sz w:val="24"/>
+          <w:szCs w:val="24"/>
+          <w:lang w:val="en-US"/>
+        </w:rPr>
+        <w:t>Filter options</w:t>
+      </w:r>
       <w:bookmarkStart w:id="0" w:name="_GoBack"/>
       <w:bookmarkEnd w:id="0"/>
+      <w:r>
+        <w:rPr>
+          <w:rFonts w:ascii="Times New Roman" w:hAnsi="Times New Roman" w:cs="Times New Roman"/>
+          <w:sz w:val="24"/>
+          <w:szCs w:val="24"/>
+          <w:lang w:val="en-US"/>
+        </w:rPr>
+        <w:t xml:space="preserve"> are present</w:t>
+      </w:r>
+    </w:p>
+    <w:p>
+      <w:pPr>
+        <w:pStyle w:val="ListParagraph"/>
+        <w:numPr>
+          <w:ilvl w:val="1"/>
+          <w:numId w:val="1"/>
+        </w:numPr>
+        <w:rPr>
+          <w:rFonts w:ascii="Times New Roman" w:hAnsi="Times New Roman" w:cs="Times New Roman"/>
+          <w:sz w:val="24"/>
+          <w:szCs w:val="24"/>
+          <w:lang w:val="en-US"/>
+        </w:rPr>
+      </w:pPr>
+      <w:r>
+        <w:rPr>
+          <w:rFonts w:ascii="Times New Roman" w:hAnsi="Times New Roman" w:cs="Times New Roman"/>
+          <w:sz w:val="24"/>
+          <w:szCs w:val="24"/>
+          <w:lang w:val="en-US"/>
+        </w:rPr>
+        <w:t>Cart button is visible</w:t>
+      </w:r>
+    </w:p>
+    <w:p>
+      <w:pPr>
+        <w:pStyle w:val="ListParagraph"/>
+        <w:numPr>
+          <w:ilvl w:val="1"/>
+          <w:numId w:val="1"/>
+        </w:numPr>
+        <w:rPr>
+          <w:rFonts w:ascii="Times New Roman" w:hAnsi="Times New Roman" w:cs="Times New Roman"/>
+          <w:sz w:val="24"/>
+          <w:szCs w:val="24"/>
+          <w:lang w:val="en-US"/>
+        </w:rPr>
+      </w:pPr>
+      <w:r>
+        <w:rPr>
+          <w:rFonts w:ascii="Times New Roman" w:hAnsi="Times New Roman" w:cs="Times New Roman"/>
+          <w:sz w:val="24"/>
+          <w:szCs w:val="24"/>
+          <w:lang w:val="en-US"/>
+        </w:rPr>
+        <w:t>Page header says “Automation Camp Store”</w:t>
+      </w:r>
+    </w:p>
+    <w:p>
+      <w:pPr>
+        <w:pStyle w:val="ListParagraph"/>
+        <w:numPr>
+          <w:ilvl w:val="1"/>
+          <w:numId w:val="1"/>
+        </w:numPr>
+        <w:rPr>
+          <w:rFonts w:ascii="Times New Roman" w:hAnsi="Times New Roman" w:cs="Times New Roman"/>
+          <w:sz w:val="24"/>
+          <w:szCs w:val="24"/>
+          <w:lang w:val="en-US"/>
+        </w:rPr>
+      </w:pPr>
+      <w:r>
+        <w:rPr>
+          <w:rFonts w:ascii="Times New Roman" w:hAnsi="Times New Roman" w:cs="Times New Roman"/>
+          <w:sz w:val="24"/>
+          <w:szCs w:val="24"/>
+          <w:lang w:val="en-US"/>
+        </w:rPr>
+        <w:t>Sign out button exists</w:t>
+      </w:r>
+    </w:p>
+    <w:p>
+      <w:pPr>
+        <w:pStyle w:val="ListParagraph"/>
+        <w:numPr>
+          <w:ilvl w:val="1"/>
+          <w:numId w:val="1"/>
+        </w:numPr>
+        <w:rPr>
+          <w:rFonts w:ascii="Times New Roman" w:hAnsi="Times New Roman" w:cs="Times New Roman"/>
+          <w:sz w:val="24"/>
+          <w:szCs w:val="24"/>
+          <w:lang w:val="en-US"/>
+        </w:rPr>
+      </w:pPr>
+      <w:r>
+        <w:rPr>
+          <w:rFonts w:ascii="Times New Roman" w:hAnsi="Times New Roman" w:cs="Times New Roman"/>
+          <w:sz w:val="24"/>
+          <w:szCs w:val="24"/>
+          <w:lang w:val="en-US"/>
+        </w:rPr>
+        <w:t>Video is clickable</w:t>
+      </w:r>
+    </w:p>
+    <w:p>
+      <w:pPr>
+        <w:pStyle w:val="ListParagraph"/>
+        <w:numPr>
+          <w:ilvl w:val="0"/>
+          <w:numId w:val="1"/>
+        </w:numPr>
+        <w:rPr>
+          <w:rFonts w:ascii="Times New Roman" w:hAnsi="Times New Roman" w:cs="Times New Roman"/>
+          <w:sz w:val="24"/>
+          <w:szCs w:val="24"/>
+          <w:lang w:val="en-US"/>
+        </w:rPr>
+      </w:pPr>
+      <w:r>
+        <w:rPr>
+          <w:rFonts w:ascii="Times New Roman" w:hAnsi="Times New Roman" w:cs="Times New Roman"/>
+          <w:sz w:val="24"/>
+          <w:szCs w:val="24"/>
+          <w:lang w:val="en-US"/>
+        </w:rPr>
+        <w:t>Product Details page</w:t>
+      </w:r>
+    </w:p>
+    <w:p>
+      <w:pPr>
+        <w:pStyle w:val="ListParagraph"/>
+        <w:numPr>
+          <w:ilvl w:val="1"/>
+          <w:numId w:val="1"/>
+        </w:numPr>
+        <w:rPr>
+          <w:rFonts w:ascii="Times New Roman" w:hAnsi="Times New Roman" w:cs="Times New Roman"/>
+          <w:sz w:val="24"/>
+          <w:szCs w:val="24"/>
+          <w:lang w:val="en-US"/>
+        </w:rPr>
+      </w:pPr>
       <w:r>
         <w:rPr>
           <w:rFonts w:ascii="Times New Roman" w:hAnsi="Times New Roman" w:cs="Times New Roman"/>

</xml_diff>

<commit_message>
Added test cases to assert product details page
</commit_message>
<xml_diff>
--- a/UI Project Automation Project Test Cases.docx
+++ b/UI Project Automation Project Test Cases.docx
@@ -472,115 +472,250 @@
           <w:szCs w:val="24"/>
           <w:lang w:val="en-US"/>
         </w:rPr>
-        <w:t>Filter options</w:t>
+        <w:t>Filter options are present</w:t>
+      </w:r>
+    </w:p>
+    <w:p>
+      <w:pPr>
+        <w:pStyle w:val="ListParagraph"/>
+        <w:numPr>
+          <w:ilvl w:val="1"/>
+          <w:numId w:val="1"/>
+        </w:numPr>
+        <w:rPr>
+          <w:rFonts w:ascii="Times New Roman" w:hAnsi="Times New Roman" w:cs="Times New Roman"/>
+          <w:sz w:val="24"/>
+          <w:szCs w:val="24"/>
+          <w:lang w:val="en-US"/>
+        </w:rPr>
+      </w:pPr>
+      <w:r>
+        <w:rPr>
+          <w:rFonts w:ascii="Times New Roman" w:hAnsi="Times New Roman" w:cs="Times New Roman"/>
+          <w:sz w:val="24"/>
+          <w:szCs w:val="24"/>
+          <w:lang w:val="en-US"/>
+        </w:rPr>
+        <w:t>Cart button is visible</w:t>
+      </w:r>
+    </w:p>
+    <w:p>
+      <w:pPr>
+        <w:pStyle w:val="ListParagraph"/>
+        <w:numPr>
+          <w:ilvl w:val="1"/>
+          <w:numId w:val="1"/>
+        </w:numPr>
+        <w:rPr>
+          <w:rFonts w:ascii="Times New Roman" w:hAnsi="Times New Roman" w:cs="Times New Roman"/>
+          <w:sz w:val="24"/>
+          <w:szCs w:val="24"/>
+          <w:lang w:val="en-US"/>
+        </w:rPr>
+      </w:pPr>
+      <w:r>
+        <w:rPr>
+          <w:rFonts w:ascii="Times New Roman" w:hAnsi="Times New Roman" w:cs="Times New Roman"/>
+          <w:sz w:val="24"/>
+          <w:szCs w:val="24"/>
+          <w:lang w:val="en-US"/>
+        </w:rPr>
+        <w:t>Page header says “Automation Camp Store”</w:t>
+      </w:r>
+    </w:p>
+    <w:p>
+      <w:pPr>
+        <w:pStyle w:val="ListParagraph"/>
+        <w:numPr>
+          <w:ilvl w:val="1"/>
+          <w:numId w:val="1"/>
+        </w:numPr>
+        <w:rPr>
+          <w:rFonts w:ascii="Times New Roman" w:hAnsi="Times New Roman" w:cs="Times New Roman"/>
+          <w:sz w:val="24"/>
+          <w:szCs w:val="24"/>
+          <w:lang w:val="en-US"/>
+        </w:rPr>
+      </w:pPr>
+      <w:r>
+        <w:rPr>
+          <w:rFonts w:ascii="Times New Roman" w:hAnsi="Times New Roman" w:cs="Times New Roman"/>
+          <w:sz w:val="24"/>
+          <w:szCs w:val="24"/>
+          <w:lang w:val="en-US"/>
+        </w:rPr>
+        <w:t>Sign out button exists</w:t>
+      </w:r>
+    </w:p>
+    <w:p>
+      <w:pPr>
+        <w:pStyle w:val="ListParagraph"/>
+        <w:numPr>
+          <w:ilvl w:val="1"/>
+          <w:numId w:val="1"/>
+        </w:numPr>
+        <w:rPr>
+          <w:rFonts w:ascii="Times New Roman" w:hAnsi="Times New Roman" w:cs="Times New Roman"/>
+          <w:sz w:val="24"/>
+          <w:szCs w:val="24"/>
+          <w:lang w:val="en-US"/>
+        </w:rPr>
+      </w:pPr>
+      <w:r>
+        <w:rPr>
+          <w:rFonts w:ascii="Times New Roman" w:hAnsi="Times New Roman" w:cs="Times New Roman"/>
+          <w:sz w:val="24"/>
+          <w:szCs w:val="24"/>
+          <w:lang w:val="en-US"/>
+        </w:rPr>
+        <w:t>Video is clickable</w:t>
+      </w:r>
+    </w:p>
+    <w:p>
+      <w:pPr>
+        <w:pStyle w:val="ListParagraph"/>
+        <w:numPr>
+          <w:ilvl w:val="0"/>
+          <w:numId w:val="1"/>
+        </w:numPr>
+        <w:rPr>
+          <w:rFonts w:ascii="Times New Roman" w:hAnsi="Times New Roman" w:cs="Times New Roman"/>
+          <w:sz w:val="24"/>
+          <w:szCs w:val="24"/>
+          <w:lang w:val="en-US"/>
+        </w:rPr>
+      </w:pPr>
+      <w:r>
+        <w:rPr>
+          <w:rFonts w:ascii="Times New Roman" w:hAnsi="Times New Roman" w:cs="Times New Roman"/>
+          <w:sz w:val="24"/>
+          <w:szCs w:val="24"/>
+          <w:lang w:val="en-US"/>
+        </w:rPr>
+        <w:t>Product Details page</w:t>
+      </w:r>
+    </w:p>
+    <w:p>
+      <w:pPr>
+        <w:pStyle w:val="ListParagraph"/>
+        <w:numPr>
+          <w:ilvl w:val="1"/>
+          <w:numId w:val="1"/>
+        </w:numPr>
+        <w:rPr>
+          <w:rFonts w:ascii="Times New Roman" w:hAnsi="Times New Roman" w:cs="Times New Roman"/>
+          <w:sz w:val="24"/>
+          <w:szCs w:val="24"/>
+          <w:lang w:val="en-US"/>
+        </w:rPr>
+      </w:pPr>
+      <w:r>
+        <w:rPr>
+          <w:rFonts w:ascii="Times New Roman" w:hAnsi="Times New Roman" w:cs="Times New Roman"/>
+          <w:sz w:val="24"/>
+          <w:szCs w:val="24"/>
+          <w:lang w:val="en-US"/>
+        </w:rPr>
+        <w:t>Product label is correct</w:t>
+      </w:r>
+    </w:p>
+    <w:p>
+      <w:pPr>
+        <w:pStyle w:val="ListParagraph"/>
+        <w:numPr>
+          <w:ilvl w:val="1"/>
+          <w:numId w:val="1"/>
+        </w:numPr>
+        <w:rPr>
+          <w:rFonts w:ascii="Times New Roman" w:hAnsi="Times New Roman" w:cs="Times New Roman"/>
+          <w:sz w:val="24"/>
+          <w:szCs w:val="24"/>
+          <w:lang w:val="en-US"/>
+        </w:rPr>
+      </w:pPr>
+      <w:r>
+        <w:rPr>
+          <w:rFonts w:ascii="Times New Roman" w:hAnsi="Times New Roman" w:cs="Times New Roman"/>
+          <w:sz w:val="24"/>
+          <w:szCs w:val="24"/>
+          <w:lang w:val="en-US"/>
+        </w:rPr>
+        <w:t>Add to cart button is present</w:t>
+      </w:r>
+    </w:p>
+    <w:p>
+      <w:pPr>
+        <w:pStyle w:val="ListParagraph"/>
+        <w:numPr>
+          <w:ilvl w:val="1"/>
+          <w:numId w:val="1"/>
+        </w:numPr>
+        <w:rPr>
+          <w:rFonts w:ascii="Times New Roman" w:hAnsi="Times New Roman" w:cs="Times New Roman"/>
+          <w:sz w:val="24"/>
+          <w:szCs w:val="24"/>
+          <w:lang w:val="en-US"/>
+        </w:rPr>
+      </w:pPr>
+      <w:r>
+        <w:rPr>
+          <w:rFonts w:ascii="Times New Roman" w:hAnsi="Times New Roman" w:cs="Times New Roman"/>
+          <w:sz w:val="24"/>
+          <w:szCs w:val="24"/>
+          <w:lang w:val="en-US"/>
+        </w:rPr>
+        <w:t>Change product image using dot selector</w:t>
+      </w:r>
+    </w:p>
+    <w:p>
+      <w:pPr>
+        <w:pStyle w:val="ListParagraph"/>
+        <w:numPr>
+          <w:ilvl w:val="1"/>
+          <w:numId w:val="1"/>
+        </w:numPr>
+        <w:rPr>
+          <w:rFonts w:ascii="Times New Roman" w:hAnsi="Times New Roman" w:cs="Times New Roman"/>
+          <w:sz w:val="24"/>
+          <w:szCs w:val="24"/>
+          <w:lang w:val="en-US"/>
+        </w:rPr>
+      </w:pPr>
+      <w:r>
+        <w:rPr>
+          <w:rFonts w:ascii="Times New Roman" w:hAnsi="Times New Roman" w:cs="Times New Roman"/>
+          <w:sz w:val="24"/>
+          <w:szCs w:val="24"/>
+          <w:lang w:val="en-US"/>
+        </w:rPr>
+        <w:t>Images can be changed by clicking</w:t>
+      </w:r>
+    </w:p>
+    <w:p>
+      <w:pPr>
+        <w:pStyle w:val="ListParagraph"/>
+        <w:numPr>
+          <w:ilvl w:val="1"/>
+          <w:numId w:val="1"/>
+        </w:numPr>
+        <w:rPr>
+          <w:rFonts w:ascii="Times New Roman" w:hAnsi="Times New Roman" w:cs="Times New Roman"/>
+          <w:sz w:val="24"/>
+          <w:szCs w:val="24"/>
+          <w:lang w:val="en-US"/>
+        </w:rPr>
+      </w:pPr>
+      <w:r>
+        <w:rPr>
+          <w:rFonts w:ascii="Times New Roman" w:hAnsi="Times New Roman" w:cs="Times New Roman"/>
+          <w:sz w:val="24"/>
+          <w:szCs w:val="24"/>
+          <w:lang w:val="en-US"/>
+        </w:rPr>
+        <w:t>Back to products button is present</w:t>
       </w:r>
       <w:bookmarkStart w:id="0" w:name="_GoBack"/>
       <w:bookmarkEnd w:id="0"/>
-      <w:r>
-        <w:rPr>
-          <w:rFonts w:ascii="Times New Roman" w:hAnsi="Times New Roman" w:cs="Times New Roman"/>
-          <w:sz w:val="24"/>
-          <w:szCs w:val="24"/>
-          <w:lang w:val="en-US"/>
-        </w:rPr>
-        <w:t xml:space="preserve"> are present</w:t>
-      </w:r>
-    </w:p>
-    <w:p>
-      <w:pPr>
-        <w:pStyle w:val="ListParagraph"/>
-        <w:numPr>
-          <w:ilvl w:val="1"/>
-          <w:numId w:val="1"/>
-        </w:numPr>
-        <w:rPr>
-          <w:rFonts w:ascii="Times New Roman" w:hAnsi="Times New Roman" w:cs="Times New Roman"/>
-          <w:sz w:val="24"/>
-          <w:szCs w:val="24"/>
-          <w:lang w:val="en-US"/>
-        </w:rPr>
-      </w:pPr>
-      <w:r>
-        <w:rPr>
-          <w:rFonts w:ascii="Times New Roman" w:hAnsi="Times New Roman" w:cs="Times New Roman"/>
-          <w:sz w:val="24"/>
-          <w:szCs w:val="24"/>
-          <w:lang w:val="en-US"/>
-        </w:rPr>
-        <w:t>Cart button is visible</w:t>
-      </w:r>
-    </w:p>
-    <w:p>
-      <w:pPr>
-        <w:pStyle w:val="ListParagraph"/>
-        <w:numPr>
-          <w:ilvl w:val="1"/>
-          <w:numId w:val="1"/>
-        </w:numPr>
-        <w:rPr>
-          <w:rFonts w:ascii="Times New Roman" w:hAnsi="Times New Roman" w:cs="Times New Roman"/>
-          <w:sz w:val="24"/>
-          <w:szCs w:val="24"/>
-          <w:lang w:val="en-US"/>
-        </w:rPr>
-      </w:pPr>
-      <w:r>
-        <w:rPr>
-          <w:rFonts w:ascii="Times New Roman" w:hAnsi="Times New Roman" w:cs="Times New Roman"/>
-          <w:sz w:val="24"/>
-          <w:szCs w:val="24"/>
-          <w:lang w:val="en-US"/>
-        </w:rPr>
-        <w:t>Page header says “Automation Camp Store”</w:t>
-      </w:r>
-    </w:p>
-    <w:p>
-      <w:pPr>
-        <w:pStyle w:val="ListParagraph"/>
-        <w:numPr>
-          <w:ilvl w:val="1"/>
-          <w:numId w:val="1"/>
-        </w:numPr>
-        <w:rPr>
-          <w:rFonts w:ascii="Times New Roman" w:hAnsi="Times New Roman" w:cs="Times New Roman"/>
-          <w:sz w:val="24"/>
-          <w:szCs w:val="24"/>
-          <w:lang w:val="en-US"/>
-        </w:rPr>
-      </w:pPr>
-      <w:r>
-        <w:rPr>
-          <w:rFonts w:ascii="Times New Roman" w:hAnsi="Times New Roman" w:cs="Times New Roman"/>
-          <w:sz w:val="24"/>
-          <w:szCs w:val="24"/>
-          <w:lang w:val="en-US"/>
-        </w:rPr>
-        <w:t>Sign out button exists</w:t>
-      </w:r>
-    </w:p>
-    <w:p>
-      <w:pPr>
-        <w:pStyle w:val="ListParagraph"/>
-        <w:numPr>
-          <w:ilvl w:val="1"/>
-          <w:numId w:val="1"/>
-        </w:numPr>
-        <w:rPr>
-          <w:rFonts w:ascii="Times New Roman" w:hAnsi="Times New Roman" w:cs="Times New Roman"/>
-          <w:sz w:val="24"/>
-          <w:szCs w:val="24"/>
-          <w:lang w:val="en-US"/>
-        </w:rPr>
-      </w:pPr>
-      <w:r>
-        <w:rPr>
-          <w:rFonts w:ascii="Times New Roman" w:hAnsi="Times New Roman" w:cs="Times New Roman"/>
-          <w:sz w:val="24"/>
-          <w:szCs w:val="24"/>
-          <w:lang w:val="en-US"/>
-        </w:rPr>
-        <w:t>Video is clickable</w:t>
-      </w:r>
     </w:p>
     <w:p>
       <w:pPr>
@@ -603,127 +738,103 @@
           <w:szCs w:val="24"/>
           <w:lang w:val="en-US"/>
         </w:rPr>
-        <w:t>Product Details page</w:t>
-      </w:r>
-    </w:p>
-    <w:p>
-      <w:pPr>
-        <w:pStyle w:val="ListParagraph"/>
-        <w:numPr>
-          <w:ilvl w:val="1"/>
-          <w:numId w:val="1"/>
-        </w:numPr>
-        <w:rPr>
-          <w:rFonts w:ascii="Times New Roman" w:hAnsi="Times New Roman" w:cs="Times New Roman"/>
-          <w:sz w:val="24"/>
-          <w:szCs w:val="24"/>
-          <w:lang w:val="en-US"/>
-        </w:rPr>
-      </w:pPr>
-      <w:r>
-        <w:rPr>
-          <w:rFonts w:ascii="Times New Roman" w:hAnsi="Times New Roman" w:cs="Times New Roman"/>
-          <w:sz w:val="24"/>
-          <w:szCs w:val="24"/>
-          <w:lang w:val="en-US"/>
-        </w:rPr>
-        <w:t>Product label is correct</w:t>
-      </w:r>
-    </w:p>
-    <w:p>
-      <w:pPr>
-        <w:pStyle w:val="ListParagraph"/>
-        <w:numPr>
-          <w:ilvl w:val="1"/>
-          <w:numId w:val="1"/>
-        </w:numPr>
-        <w:rPr>
-          <w:rFonts w:ascii="Times New Roman" w:hAnsi="Times New Roman" w:cs="Times New Roman"/>
-          <w:sz w:val="24"/>
-          <w:szCs w:val="24"/>
-          <w:lang w:val="en-US"/>
-        </w:rPr>
-      </w:pPr>
-      <w:r>
-        <w:rPr>
-          <w:rFonts w:ascii="Times New Roman" w:hAnsi="Times New Roman" w:cs="Times New Roman"/>
-          <w:sz w:val="24"/>
-          <w:szCs w:val="24"/>
-          <w:lang w:val="en-US"/>
-        </w:rPr>
-        <w:t>Add to cart button is present</w:t>
-      </w:r>
-    </w:p>
-    <w:p>
-      <w:pPr>
-        <w:pStyle w:val="ListParagraph"/>
-        <w:numPr>
-          <w:ilvl w:val="1"/>
-          <w:numId w:val="1"/>
-        </w:numPr>
-        <w:rPr>
-          <w:rFonts w:ascii="Times New Roman" w:hAnsi="Times New Roman" w:cs="Times New Roman"/>
-          <w:sz w:val="24"/>
-          <w:szCs w:val="24"/>
-          <w:lang w:val="en-US"/>
-        </w:rPr>
-      </w:pPr>
-      <w:r>
-        <w:rPr>
-          <w:rFonts w:ascii="Times New Roman" w:hAnsi="Times New Roman" w:cs="Times New Roman"/>
-          <w:sz w:val="24"/>
-          <w:szCs w:val="24"/>
-          <w:lang w:val="en-US"/>
-        </w:rPr>
-        <w:t>Change product image using dot selector</w:t>
-      </w:r>
-    </w:p>
-    <w:p>
-      <w:pPr>
-        <w:pStyle w:val="ListParagraph"/>
-        <w:numPr>
-          <w:ilvl w:val="1"/>
-          <w:numId w:val="1"/>
-        </w:numPr>
-        <w:rPr>
-          <w:rFonts w:ascii="Times New Roman" w:hAnsi="Times New Roman" w:cs="Times New Roman"/>
-          <w:sz w:val="24"/>
-          <w:szCs w:val="24"/>
-          <w:lang w:val="en-US"/>
-        </w:rPr>
-      </w:pPr>
-      <w:r>
-        <w:rPr>
-          <w:rFonts w:ascii="Times New Roman" w:hAnsi="Times New Roman" w:cs="Times New Roman"/>
-          <w:sz w:val="24"/>
-          <w:szCs w:val="24"/>
-          <w:lang w:val="en-US"/>
-        </w:rPr>
-        <w:t>Images can be changed by clicking</w:t>
-      </w:r>
-    </w:p>
-    <w:p>
-      <w:pPr>
-        <w:pStyle w:val="ListParagraph"/>
-        <w:numPr>
-          <w:ilvl w:val="1"/>
-          <w:numId w:val="1"/>
-        </w:numPr>
-        <w:rPr>
-          <w:rFonts w:ascii="Times New Roman" w:hAnsi="Times New Roman" w:cs="Times New Roman"/>
-          <w:sz w:val="24"/>
-          <w:szCs w:val="24"/>
-          <w:lang w:val="en-US"/>
-        </w:rPr>
-      </w:pPr>
-      <w:r>
-        <w:rPr>
-          <w:rFonts w:ascii="Times New Roman" w:hAnsi="Times New Roman" w:cs="Times New Roman"/>
-          <w:sz w:val="24"/>
-          <w:szCs w:val="24"/>
-          <w:lang w:val="en-US"/>
-        </w:rPr>
-        <w:t>Number of items cannot exceed 20</w:t>
+        <w:t>Add Product(s) to Cart</w:t>
+      </w:r>
+    </w:p>
+    <w:p>
+      <w:pPr>
+        <w:pStyle w:val="ListParagraph"/>
+        <w:numPr>
+          <w:ilvl w:val="1"/>
+          <w:numId w:val="1"/>
+        </w:numPr>
+        <w:rPr>
+          <w:rFonts w:ascii="Times New Roman" w:hAnsi="Times New Roman" w:cs="Times New Roman"/>
+          <w:sz w:val="24"/>
+          <w:szCs w:val="24"/>
+          <w:lang w:val="en-US"/>
+        </w:rPr>
+      </w:pPr>
+      <w:r>
+        <w:rPr>
+          <w:rFonts w:ascii="Times New Roman" w:hAnsi="Times New Roman" w:cs="Times New Roman"/>
+          <w:sz w:val="24"/>
+          <w:szCs w:val="24"/>
+          <w:lang w:val="en-US"/>
+        </w:rPr>
+        <w:t>Add single item to cart</w:t>
+      </w:r>
+    </w:p>
+    <w:p>
+      <w:pPr>
+        <w:pStyle w:val="ListParagraph"/>
+        <w:numPr>
+          <w:ilvl w:val="1"/>
+          <w:numId w:val="1"/>
+        </w:numPr>
+        <w:rPr>
+          <w:rFonts w:ascii="Times New Roman" w:hAnsi="Times New Roman" w:cs="Times New Roman"/>
+          <w:sz w:val="24"/>
+          <w:szCs w:val="24"/>
+          <w:lang w:val="en-US"/>
+        </w:rPr>
+      </w:pPr>
+      <w:r>
+        <w:rPr>
+          <w:rFonts w:ascii="Times New Roman" w:hAnsi="Times New Roman" w:cs="Times New Roman"/>
+          <w:sz w:val="24"/>
+          <w:szCs w:val="24"/>
+          <w:lang w:val="en-US"/>
+        </w:rPr>
+        <w:t>Add multiple items to cart</w:t>
+      </w:r>
+    </w:p>
+    <w:p>
+      <w:pPr>
+        <w:pStyle w:val="ListParagraph"/>
+        <w:numPr>
+          <w:ilvl w:val="1"/>
+          <w:numId w:val="1"/>
+        </w:numPr>
+        <w:rPr>
+          <w:rFonts w:ascii="Times New Roman" w:hAnsi="Times New Roman" w:cs="Times New Roman"/>
+          <w:sz w:val="24"/>
+          <w:szCs w:val="24"/>
+          <w:lang w:val="en-US"/>
+        </w:rPr>
+      </w:pPr>
+      <w:r>
+        <w:rPr>
+          <w:rFonts w:ascii="Times New Roman" w:hAnsi="Times New Roman" w:cs="Times New Roman"/>
+          <w:sz w:val="24"/>
+          <w:szCs w:val="24"/>
+          <w:lang w:val="en-US"/>
+        </w:rPr>
+        <w:t>Remove items from cart</w:t>
+      </w:r>
+    </w:p>
+    <w:p>
+      <w:pPr>
+        <w:pStyle w:val="ListParagraph"/>
+        <w:numPr>
+          <w:ilvl w:val="1"/>
+          <w:numId w:val="1"/>
+        </w:numPr>
+        <w:rPr>
+          <w:rFonts w:ascii="Times New Roman" w:hAnsi="Times New Roman" w:cs="Times New Roman"/>
+          <w:sz w:val="24"/>
+          <w:szCs w:val="24"/>
+          <w:lang w:val="en-US"/>
+        </w:rPr>
+      </w:pPr>
+      <w:r>
+        <w:rPr>
+          <w:rFonts w:ascii="Times New Roman" w:hAnsi="Times New Roman" w:cs="Times New Roman"/>
+          <w:sz w:val="24"/>
+          <w:szCs w:val="24"/>
+          <w:lang w:val="en-US"/>
+        </w:rPr>
+        <w:t>Change number of an item in cart</w:t>
       </w:r>
     </w:p>
     <w:p>
@@ -747,7 +858,121 @@
           <w:szCs w:val="24"/>
           <w:lang w:val="en-US"/>
         </w:rPr>
-        <w:t>Add Product(s) to Cart</w:t>
+        <w:t>Cart page</w:t>
+      </w:r>
+    </w:p>
+    <w:p>
+      <w:pPr>
+        <w:pStyle w:val="ListParagraph"/>
+        <w:numPr>
+          <w:ilvl w:val="1"/>
+          <w:numId w:val="1"/>
+        </w:numPr>
+        <w:rPr>
+          <w:rFonts w:ascii="Times New Roman" w:hAnsi="Times New Roman" w:cs="Times New Roman"/>
+          <w:sz w:val="24"/>
+          <w:szCs w:val="24"/>
+          <w:lang w:val="en-US"/>
+        </w:rPr>
+      </w:pPr>
+      <w:r>
+        <w:rPr>
+          <w:rFonts w:ascii="Times New Roman" w:hAnsi="Times New Roman" w:cs="Times New Roman"/>
+          <w:sz w:val="24"/>
+          <w:szCs w:val="24"/>
+          <w:lang w:val="en-US"/>
+        </w:rPr>
+        <w:t>Change number of products</w:t>
+      </w:r>
+    </w:p>
+    <w:p>
+      <w:pPr>
+        <w:pStyle w:val="ListParagraph"/>
+        <w:numPr>
+          <w:ilvl w:val="1"/>
+          <w:numId w:val="1"/>
+        </w:numPr>
+        <w:rPr>
+          <w:rFonts w:ascii="Times New Roman" w:hAnsi="Times New Roman" w:cs="Times New Roman"/>
+          <w:sz w:val="24"/>
+          <w:szCs w:val="24"/>
+          <w:lang w:val="en-US"/>
+        </w:rPr>
+      </w:pPr>
+      <w:r>
+        <w:rPr>
+          <w:rFonts w:ascii="Times New Roman" w:hAnsi="Times New Roman" w:cs="Times New Roman"/>
+          <w:sz w:val="24"/>
+          <w:szCs w:val="24"/>
+          <w:lang w:val="en-US"/>
+        </w:rPr>
+        <w:t>Remove product(s) from cart</w:t>
+      </w:r>
+    </w:p>
+    <w:p>
+      <w:pPr>
+        <w:pStyle w:val="ListParagraph"/>
+        <w:numPr>
+          <w:ilvl w:val="1"/>
+          <w:numId w:val="1"/>
+        </w:numPr>
+        <w:rPr>
+          <w:rFonts w:ascii="Times New Roman" w:hAnsi="Times New Roman" w:cs="Times New Roman"/>
+          <w:sz w:val="24"/>
+          <w:szCs w:val="24"/>
+          <w:lang w:val="en-US"/>
+        </w:rPr>
+      </w:pPr>
+      <w:r>
+        <w:rPr>
+          <w:rFonts w:ascii="Times New Roman" w:hAnsi="Times New Roman" w:cs="Times New Roman"/>
+          <w:sz w:val="24"/>
+          <w:szCs w:val="24"/>
+          <w:lang w:val="en-US"/>
+        </w:rPr>
+        <w:t>Return to products</w:t>
+      </w:r>
+      <w:r>
+        <w:rPr>
+          <w:rFonts w:ascii="Times New Roman" w:hAnsi="Times New Roman" w:cs="Times New Roman"/>
+          <w:sz w:val="24"/>
+          <w:szCs w:val="24"/>
+          <w:lang w:val="en-US"/>
+        </w:rPr>
+        <w:t>/products detail</w:t>
+      </w:r>
+      <w:r>
+        <w:rPr>
+          <w:rFonts w:ascii="Times New Roman" w:hAnsi="Times New Roman" w:cs="Times New Roman"/>
+          <w:sz w:val="24"/>
+          <w:szCs w:val="24"/>
+          <w:lang w:val="en-US"/>
+        </w:rPr>
+        <w:t xml:space="preserve"> page</w:t>
+      </w:r>
+    </w:p>
+    <w:p>
+      <w:pPr>
+        <w:pStyle w:val="ListParagraph"/>
+        <w:numPr>
+          <w:ilvl w:val="1"/>
+          <w:numId w:val="1"/>
+        </w:numPr>
+        <w:rPr>
+          <w:rFonts w:ascii="Times New Roman" w:hAnsi="Times New Roman" w:cs="Times New Roman"/>
+          <w:sz w:val="24"/>
+          <w:szCs w:val="24"/>
+          <w:lang w:val="en-US"/>
+        </w:rPr>
+      </w:pPr>
+      <w:r>
+        <w:rPr>
+          <w:rFonts w:ascii="Times New Roman" w:hAnsi="Times New Roman" w:cs="Times New Roman"/>
+          <w:sz w:val="24"/>
+          <w:szCs w:val="24"/>
+          <w:lang w:val="en-US"/>
+        </w:rPr>
+        <w:t>Proceed to checkout</w:t>
       </w:r>
     </w:p>
     <w:p>
@@ -771,121 +996,137 @@
           <w:szCs w:val="24"/>
           <w:lang w:val="en-US"/>
         </w:rPr>
-        <w:t>Cart page</w:t>
-      </w:r>
-    </w:p>
-    <w:p>
-      <w:pPr>
-        <w:pStyle w:val="ListParagraph"/>
-        <w:numPr>
-          <w:ilvl w:val="1"/>
-          <w:numId w:val="1"/>
-        </w:numPr>
-        <w:rPr>
-          <w:rFonts w:ascii="Times New Roman" w:hAnsi="Times New Roman" w:cs="Times New Roman"/>
-          <w:sz w:val="24"/>
-          <w:szCs w:val="24"/>
-          <w:lang w:val="en-US"/>
-        </w:rPr>
-      </w:pPr>
-      <w:r>
-        <w:rPr>
-          <w:rFonts w:ascii="Times New Roman" w:hAnsi="Times New Roman" w:cs="Times New Roman"/>
-          <w:sz w:val="24"/>
-          <w:szCs w:val="24"/>
-          <w:lang w:val="en-US"/>
-        </w:rPr>
-        <w:t>Change number of products</w:t>
-      </w:r>
-    </w:p>
-    <w:p>
-      <w:pPr>
-        <w:pStyle w:val="ListParagraph"/>
-        <w:numPr>
-          <w:ilvl w:val="1"/>
-          <w:numId w:val="1"/>
-        </w:numPr>
-        <w:rPr>
-          <w:rFonts w:ascii="Times New Roman" w:hAnsi="Times New Roman" w:cs="Times New Roman"/>
-          <w:sz w:val="24"/>
-          <w:szCs w:val="24"/>
-          <w:lang w:val="en-US"/>
-        </w:rPr>
-      </w:pPr>
-      <w:r>
-        <w:rPr>
-          <w:rFonts w:ascii="Times New Roman" w:hAnsi="Times New Roman" w:cs="Times New Roman"/>
-          <w:sz w:val="24"/>
-          <w:szCs w:val="24"/>
-          <w:lang w:val="en-US"/>
-        </w:rPr>
-        <w:t>Remove product(s) from cart</w:t>
-      </w:r>
-    </w:p>
-    <w:p>
-      <w:pPr>
-        <w:pStyle w:val="ListParagraph"/>
-        <w:numPr>
-          <w:ilvl w:val="1"/>
-          <w:numId w:val="1"/>
-        </w:numPr>
-        <w:rPr>
-          <w:rFonts w:ascii="Times New Roman" w:hAnsi="Times New Roman" w:cs="Times New Roman"/>
-          <w:sz w:val="24"/>
-          <w:szCs w:val="24"/>
-          <w:lang w:val="en-US"/>
-        </w:rPr>
-      </w:pPr>
-      <w:r>
-        <w:rPr>
-          <w:rFonts w:ascii="Times New Roman" w:hAnsi="Times New Roman" w:cs="Times New Roman"/>
-          <w:sz w:val="24"/>
-          <w:szCs w:val="24"/>
-          <w:lang w:val="en-US"/>
-        </w:rPr>
-        <w:t>Return to products</w:t>
-      </w:r>
-      <w:r>
-        <w:rPr>
-          <w:rFonts w:ascii="Times New Roman" w:hAnsi="Times New Roman" w:cs="Times New Roman"/>
-          <w:sz w:val="24"/>
-          <w:szCs w:val="24"/>
-          <w:lang w:val="en-US"/>
-        </w:rPr>
-        <w:t>/products detail</w:t>
-      </w:r>
-      <w:r>
-        <w:rPr>
-          <w:rFonts w:ascii="Times New Roman" w:hAnsi="Times New Roman" w:cs="Times New Roman"/>
-          <w:sz w:val="24"/>
-          <w:szCs w:val="24"/>
-          <w:lang w:val="en-US"/>
-        </w:rPr>
-        <w:t xml:space="preserve"> page</w:t>
-      </w:r>
-    </w:p>
-    <w:p>
-      <w:pPr>
-        <w:pStyle w:val="ListParagraph"/>
-        <w:numPr>
-          <w:ilvl w:val="1"/>
-          <w:numId w:val="1"/>
-        </w:numPr>
-        <w:rPr>
-          <w:rFonts w:ascii="Times New Roman" w:hAnsi="Times New Roman" w:cs="Times New Roman"/>
-          <w:sz w:val="24"/>
-          <w:szCs w:val="24"/>
-          <w:lang w:val="en-US"/>
-        </w:rPr>
-      </w:pPr>
-      <w:r>
-        <w:rPr>
-          <w:rFonts w:ascii="Times New Roman" w:hAnsi="Times New Roman" w:cs="Times New Roman"/>
-          <w:sz w:val="24"/>
-          <w:szCs w:val="24"/>
-          <w:lang w:val="en-US"/>
-        </w:rPr>
-        <w:t>Proceed to checkout</w:t>
+        <w:t>Sort and Filter products</w:t>
+      </w:r>
+    </w:p>
+    <w:p>
+      <w:pPr>
+        <w:pStyle w:val="ListParagraph"/>
+        <w:numPr>
+          <w:ilvl w:val="1"/>
+          <w:numId w:val="1"/>
+        </w:numPr>
+        <w:rPr>
+          <w:rFonts w:ascii="Times New Roman" w:hAnsi="Times New Roman" w:cs="Times New Roman"/>
+          <w:sz w:val="24"/>
+          <w:szCs w:val="24"/>
+          <w:lang w:val="en-US"/>
+        </w:rPr>
+      </w:pPr>
+      <w:r>
+        <w:rPr>
+          <w:rFonts w:ascii="Times New Roman" w:hAnsi="Times New Roman" w:cs="Times New Roman"/>
+          <w:sz w:val="24"/>
+          <w:szCs w:val="24"/>
+          <w:lang w:val="en-US"/>
+        </w:rPr>
+        <w:t xml:space="preserve">Order products alphabetically and </w:t>
+      </w:r>
+    </w:p>
+    <w:p>
+      <w:pPr>
+        <w:pStyle w:val="ListParagraph"/>
+        <w:numPr>
+          <w:ilvl w:val="1"/>
+          <w:numId w:val="1"/>
+        </w:numPr>
+        <w:rPr>
+          <w:rFonts w:ascii="Times New Roman" w:hAnsi="Times New Roman" w:cs="Times New Roman"/>
+          <w:sz w:val="24"/>
+          <w:szCs w:val="24"/>
+          <w:lang w:val="en-US"/>
+        </w:rPr>
+      </w:pPr>
+      <w:r>
+        <w:rPr>
+          <w:rFonts w:ascii="Times New Roman" w:hAnsi="Times New Roman" w:cs="Times New Roman"/>
+          <w:sz w:val="24"/>
+          <w:szCs w:val="24"/>
+          <w:lang w:val="en-US"/>
+        </w:rPr>
+        <w:t xml:space="preserve">Order products </w:t>
+      </w:r>
+      <w:r>
+        <w:rPr>
+          <w:rFonts w:ascii="Times New Roman" w:hAnsi="Times New Roman" w:cs="Times New Roman"/>
+          <w:sz w:val="24"/>
+          <w:szCs w:val="24"/>
+          <w:lang w:val="en-US"/>
+        </w:rPr>
+        <w:t>reverse alphabetically</w:t>
+      </w:r>
+    </w:p>
+    <w:p>
+      <w:pPr>
+        <w:pStyle w:val="ListParagraph"/>
+        <w:numPr>
+          <w:ilvl w:val="1"/>
+          <w:numId w:val="1"/>
+        </w:numPr>
+        <w:rPr>
+          <w:rFonts w:ascii="Times New Roman" w:hAnsi="Times New Roman" w:cs="Times New Roman"/>
+          <w:sz w:val="24"/>
+          <w:szCs w:val="24"/>
+          <w:lang w:val="en-US"/>
+        </w:rPr>
+      </w:pPr>
+      <w:r>
+        <w:rPr>
+          <w:rFonts w:ascii="Times New Roman" w:hAnsi="Times New Roman" w:cs="Times New Roman"/>
+          <w:sz w:val="24"/>
+          <w:szCs w:val="24"/>
+          <w:lang w:val="en-US"/>
+        </w:rPr>
+        <w:lastRenderedPageBreak/>
+        <w:t>Order products in increasing and decreasing order of price</w:t>
+      </w:r>
+    </w:p>
+    <w:p>
+      <w:pPr>
+        <w:pStyle w:val="ListParagraph"/>
+        <w:numPr>
+          <w:ilvl w:val="1"/>
+          <w:numId w:val="1"/>
+        </w:numPr>
+        <w:rPr>
+          <w:rFonts w:ascii="Times New Roman" w:hAnsi="Times New Roman" w:cs="Times New Roman"/>
+          <w:sz w:val="24"/>
+          <w:szCs w:val="24"/>
+          <w:lang w:val="en-US"/>
+        </w:rPr>
+      </w:pPr>
+      <w:r>
+        <w:rPr>
+          <w:rFonts w:ascii="Times New Roman" w:hAnsi="Times New Roman" w:cs="Times New Roman"/>
+          <w:sz w:val="24"/>
+          <w:szCs w:val="24"/>
+          <w:lang w:val="en-US"/>
+        </w:rPr>
+        <w:t>Filter by a single product tag at a time</w:t>
+      </w:r>
+    </w:p>
+    <w:p>
+      <w:pPr>
+        <w:pStyle w:val="ListParagraph"/>
+        <w:numPr>
+          <w:ilvl w:val="1"/>
+          <w:numId w:val="1"/>
+        </w:numPr>
+        <w:rPr>
+          <w:rFonts w:ascii="Times New Roman" w:hAnsi="Times New Roman" w:cs="Times New Roman"/>
+          <w:sz w:val="24"/>
+          <w:szCs w:val="24"/>
+          <w:lang w:val="en-US"/>
+        </w:rPr>
+      </w:pPr>
+      <w:r>
+        <w:rPr>
+          <w:rFonts w:ascii="Times New Roman" w:hAnsi="Times New Roman" w:cs="Times New Roman"/>
+          <w:sz w:val="24"/>
+          <w:szCs w:val="24"/>
+          <w:lang w:val="en-US"/>
+        </w:rPr>
+        <w:t>Remove all present filters</w:t>
       </w:r>
     </w:p>
     <w:p>
@@ -909,159 +1150,6 @@
           <w:szCs w:val="24"/>
           <w:lang w:val="en-US"/>
         </w:rPr>
-        <w:t>Sort and Filter products</w:t>
-      </w:r>
-    </w:p>
-    <w:p>
-      <w:pPr>
-        <w:pStyle w:val="ListParagraph"/>
-        <w:numPr>
-          <w:ilvl w:val="1"/>
-          <w:numId w:val="1"/>
-        </w:numPr>
-        <w:rPr>
-          <w:rFonts w:ascii="Times New Roman" w:hAnsi="Times New Roman" w:cs="Times New Roman"/>
-          <w:sz w:val="24"/>
-          <w:szCs w:val="24"/>
-          <w:lang w:val="en-US"/>
-        </w:rPr>
-      </w:pPr>
-      <w:r>
-        <w:rPr>
-          <w:rFonts w:ascii="Times New Roman" w:hAnsi="Times New Roman" w:cs="Times New Roman"/>
-          <w:sz w:val="24"/>
-          <w:szCs w:val="24"/>
-          <w:lang w:val="en-US"/>
-        </w:rPr>
-        <w:t xml:space="preserve">Order products alphabetically and </w:t>
-      </w:r>
-    </w:p>
-    <w:p>
-      <w:pPr>
-        <w:pStyle w:val="ListParagraph"/>
-        <w:numPr>
-          <w:ilvl w:val="1"/>
-          <w:numId w:val="1"/>
-        </w:numPr>
-        <w:rPr>
-          <w:rFonts w:ascii="Times New Roman" w:hAnsi="Times New Roman" w:cs="Times New Roman"/>
-          <w:sz w:val="24"/>
-          <w:szCs w:val="24"/>
-          <w:lang w:val="en-US"/>
-        </w:rPr>
-      </w:pPr>
-      <w:r>
-        <w:rPr>
-          <w:rFonts w:ascii="Times New Roman" w:hAnsi="Times New Roman" w:cs="Times New Roman"/>
-          <w:sz w:val="24"/>
-          <w:szCs w:val="24"/>
-          <w:lang w:val="en-US"/>
-        </w:rPr>
-        <w:t xml:space="preserve">Order products </w:t>
-      </w:r>
-      <w:r>
-        <w:rPr>
-          <w:rFonts w:ascii="Times New Roman" w:hAnsi="Times New Roman" w:cs="Times New Roman"/>
-          <w:sz w:val="24"/>
-          <w:szCs w:val="24"/>
-          <w:lang w:val="en-US"/>
-        </w:rPr>
-        <w:t>reverse alphabetically</w:t>
-      </w:r>
-    </w:p>
-    <w:p>
-      <w:pPr>
-        <w:pStyle w:val="ListParagraph"/>
-        <w:numPr>
-          <w:ilvl w:val="1"/>
-          <w:numId w:val="1"/>
-        </w:numPr>
-        <w:rPr>
-          <w:rFonts w:ascii="Times New Roman" w:hAnsi="Times New Roman" w:cs="Times New Roman"/>
-          <w:sz w:val="24"/>
-          <w:szCs w:val="24"/>
-          <w:lang w:val="en-US"/>
-        </w:rPr>
-      </w:pPr>
-      <w:r>
-        <w:rPr>
-          <w:rFonts w:ascii="Times New Roman" w:hAnsi="Times New Roman" w:cs="Times New Roman"/>
-          <w:sz w:val="24"/>
-          <w:szCs w:val="24"/>
-          <w:lang w:val="en-US"/>
-        </w:rPr>
-        <w:t>Order products in increasing and decreasing order of price</w:t>
-      </w:r>
-    </w:p>
-    <w:p>
-      <w:pPr>
-        <w:pStyle w:val="ListParagraph"/>
-        <w:numPr>
-          <w:ilvl w:val="1"/>
-          <w:numId w:val="1"/>
-        </w:numPr>
-        <w:rPr>
-          <w:rFonts w:ascii="Times New Roman" w:hAnsi="Times New Roman" w:cs="Times New Roman"/>
-          <w:sz w:val="24"/>
-          <w:szCs w:val="24"/>
-          <w:lang w:val="en-US"/>
-        </w:rPr>
-      </w:pPr>
-      <w:r>
-        <w:rPr>
-          <w:rFonts w:ascii="Times New Roman" w:hAnsi="Times New Roman" w:cs="Times New Roman"/>
-          <w:sz w:val="24"/>
-          <w:szCs w:val="24"/>
-          <w:lang w:val="en-US"/>
-        </w:rPr>
-        <w:t>Filter by a single product tag at a time</w:t>
-      </w:r>
-    </w:p>
-    <w:p>
-      <w:pPr>
-        <w:pStyle w:val="ListParagraph"/>
-        <w:numPr>
-          <w:ilvl w:val="1"/>
-          <w:numId w:val="1"/>
-        </w:numPr>
-        <w:rPr>
-          <w:rFonts w:ascii="Times New Roman" w:hAnsi="Times New Roman" w:cs="Times New Roman"/>
-          <w:sz w:val="24"/>
-          <w:szCs w:val="24"/>
-          <w:lang w:val="en-US"/>
-        </w:rPr>
-      </w:pPr>
-      <w:r>
-        <w:rPr>
-          <w:rFonts w:ascii="Times New Roman" w:hAnsi="Times New Roman" w:cs="Times New Roman"/>
-          <w:sz w:val="24"/>
-          <w:szCs w:val="24"/>
-          <w:lang w:val="en-US"/>
-        </w:rPr>
-        <w:t>Remove all present filters</w:t>
-      </w:r>
-    </w:p>
-    <w:p>
-      <w:pPr>
-        <w:pStyle w:val="ListParagraph"/>
-        <w:numPr>
-          <w:ilvl w:val="0"/>
-          <w:numId w:val="1"/>
-        </w:numPr>
-        <w:rPr>
-          <w:rFonts w:ascii="Times New Roman" w:hAnsi="Times New Roman" w:cs="Times New Roman"/>
-          <w:sz w:val="24"/>
-          <w:szCs w:val="24"/>
-          <w:lang w:val="en-US"/>
-        </w:rPr>
-      </w:pPr>
-      <w:r>
-        <w:rPr>
-          <w:rFonts w:ascii="Times New Roman" w:hAnsi="Times New Roman" w:cs="Times New Roman"/>
-          <w:sz w:val="24"/>
-          <w:szCs w:val="24"/>
-          <w:lang w:val="en-US"/>
-        </w:rPr>
         <w:t>Search products</w:t>
       </w:r>
     </w:p>
@@ -1086,7 +1174,6 @@
           <w:szCs w:val="24"/>
           <w:lang w:val="en-US"/>
         </w:rPr>
-        <w:lastRenderedPageBreak/>
         <w:t>Filter product names to those containing substring in search bar</w:t>
       </w:r>
     </w:p>

</xml_diff>

<commit_message>
Updated Test Scenario file
</commit_message>
<xml_diff>
--- a/UI Project Automation Project Test Cases.docx
+++ b/UI Project Automation Project Test Cases.docx
@@ -472,115 +472,250 @@
           <w:szCs w:val="24"/>
           <w:lang w:val="en-US"/>
         </w:rPr>
-        <w:t>Filter options</w:t>
+        <w:t>Filter options are present</w:t>
+      </w:r>
+    </w:p>
+    <w:p>
+      <w:pPr>
+        <w:pStyle w:val="ListParagraph"/>
+        <w:numPr>
+          <w:ilvl w:val="1"/>
+          <w:numId w:val="1"/>
+        </w:numPr>
+        <w:rPr>
+          <w:rFonts w:ascii="Times New Roman" w:hAnsi="Times New Roman" w:cs="Times New Roman"/>
+          <w:sz w:val="24"/>
+          <w:szCs w:val="24"/>
+          <w:lang w:val="en-US"/>
+        </w:rPr>
+      </w:pPr>
+      <w:r>
+        <w:rPr>
+          <w:rFonts w:ascii="Times New Roman" w:hAnsi="Times New Roman" w:cs="Times New Roman"/>
+          <w:sz w:val="24"/>
+          <w:szCs w:val="24"/>
+          <w:lang w:val="en-US"/>
+        </w:rPr>
+        <w:t>Cart button is visible</w:t>
+      </w:r>
+    </w:p>
+    <w:p>
+      <w:pPr>
+        <w:pStyle w:val="ListParagraph"/>
+        <w:numPr>
+          <w:ilvl w:val="1"/>
+          <w:numId w:val="1"/>
+        </w:numPr>
+        <w:rPr>
+          <w:rFonts w:ascii="Times New Roman" w:hAnsi="Times New Roman" w:cs="Times New Roman"/>
+          <w:sz w:val="24"/>
+          <w:szCs w:val="24"/>
+          <w:lang w:val="en-US"/>
+        </w:rPr>
+      </w:pPr>
+      <w:r>
+        <w:rPr>
+          <w:rFonts w:ascii="Times New Roman" w:hAnsi="Times New Roman" w:cs="Times New Roman"/>
+          <w:sz w:val="24"/>
+          <w:szCs w:val="24"/>
+          <w:lang w:val="en-US"/>
+        </w:rPr>
+        <w:t>Page header says “Automation Camp Store”</w:t>
+      </w:r>
+    </w:p>
+    <w:p>
+      <w:pPr>
+        <w:pStyle w:val="ListParagraph"/>
+        <w:numPr>
+          <w:ilvl w:val="1"/>
+          <w:numId w:val="1"/>
+        </w:numPr>
+        <w:rPr>
+          <w:rFonts w:ascii="Times New Roman" w:hAnsi="Times New Roman" w:cs="Times New Roman"/>
+          <w:sz w:val="24"/>
+          <w:szCs w:val="24"/>
+          <w:lang w:val="en-US"/>
+        </w:rPr>
+      </w:pPr>
+      <w:r>
+        <w:rPr>
+          <w:rFonts w:ascii="Times New Roman" w:hAnsi="Times New Roman" w:cs="Times New Roman"/>
+          <w:sz w:val="24"/>
+          <w:szCs w:val="24"/>
+          <w:lang w:val="en-US"/>
+        </w:rPr>
+        <w:t>Sign out button exists</w:t>
+      </w:r>
+    </w:p>
+    <w:p>
+      <w:pPr>
+        <w:pStyle w:val="ListParagraph"/>
+        <w:numPr>
+          <w:ilvl w:val="1"/>
+          <w:numId w:val="1"/>
+        </w:numPr>
+        <w:rPr>
+          <w:rFonts w:ascii="Times New Roman" w:hAnsi="Times New Roman" w:cs="Times New Roman"/>
+          <w:sz w:val="24"/>
+          <w:szCs w:val="24"/>
+          <w:lang w:val="en-US"/>
+        </w:rPr>
+      </w:pPr>
+      <w:r>
+        <w:rPr>
+          <w:rFonts w:ascii="Times New Roman" w:hAnsi="Times New Roman" w:cs="Times New Roman"/>
+          <w:sz w:val="24"/>
+          <w:szCs w:val="24"/>
+          <w:lang w:val="en-US"/>
+        </w:rPr>
+        <w:t>Video is clickable</w:t>
+      </w:r>
+    </w:p>
+    <w:p>
+      <w:pPr>
+        <w:pStyle w:val="ListParagraph"/>
+        <w:numPr>
+          <w:ilvl w:val="0"/>
+          <w:numId w:val="1"/>
+        </w:numPr>
+        <w:rPr>
+          <w:rFonts w:ascii="Times New Roman" w:hAnsi="Times New Roman" w:cs="Times New Roman"/>
+          <w:sz w:val="24"/>
+          <w:szCs w:val="24"/>
+          <w:lang w:val="en-US"/>
+        </w:rPr>
+      </w:pPr>
+      <w:r>
+        <w:rPr>
+          <w:rFonts w:ascii="Times New Roman" w:hAnsi="Times New Roman" w:cs="Times New Roman"/>
+          <w:sz w:val="24"/>
+          <w:szCs w:val="24"/>
+          <w:lang w:val="en-US"/>
+        </w:rPr>
+        <w:t>Product Details page</w:t>
+      </w:r>
+    </w:p>
+    <w:p>
+      <w:pPr>
+        <w:pStyle w:val="ListParagraph"/>
+        <w:numPr>
+          <w:ilvl w:val="1"/>
+          <w:numId w:val="1"/>
+        </w:numPr>
+        <w:rPr>
+          <w:rFonts w:ascii="Times New Roman" w:hAnsi="Times New Roman" w:cs="Times New Roman"/>
+          <w:sz w:val="24"/>
+          <w:szCs w:val="24"/>
+          <w:lang w:val="en-US"/>
+        </w:rPr>
+      </w:pPr>
+      <w:r>
+        <w:rPr>
+          <w:rFonts w:ascii="Times New Roman" w:hAnsi="Times New Roman" w:cs="Times New Roman"/>
+          <w:sz w:val="24"/>
+          <w:szCs w:val="24"/>
+          <w:lang w:val="en-US"/>
+        </w:rPr>
+        <w:t>Product label is correct</w:t>
+      </w:r>
+    </w:p>
+    <w:p>
+      <w:pPr>
+        <w:pStyle w:val="ListParagraph"/>
+        <w:numPr>
+          <w:ilvl w:val="1"/>
+          <w:numId w:val="1"/>
+        </w:numPr>
+        <w:rPr>
+          <w:rFonts w:ascii="Times New Roman" w:hAnsi="Times New Roman" w:cs="Times New Roman"/>
+          <w:sz w:val="24"/>
+          <w:szCs w:val="24"/>
+          <w:lang w:val="en-US"/>
+        </w:rPr>
+      </w:pPr>
+      <w:r>
+        <w:rPr>
+          <w:rFonts w:ascii="Times New Roman" w:hAnsi="Times New Roman" w:cs="Times New Roman"/>
+          <w:sz w:val="24"/>
+          <w:szCs w:val="24"/>
+          <w:lang w:val="en-US"/>
+        </w:rPr>
+        <w:t>Add to cart button is present</w:t>
+      </w:r>
+    </w:p>
+    <w:p>
+      <w:pPr>
+        <w:pStyle w:val="ListParagraph"/>
+        <w:numPr>
+          <w:ilvl w:val="1"/>
+          <w:numId w:val="1"/>
+        </w:numPr>
+        <w:rPr>
+          <w:rFonts w:ascii="Times New Roman" w:hAnsi="Times New Roman" w:cs="Times New Roman"/>
+          <w:sz w:val="24"/>
+          <w:szCs w:val="24"/>
+          <w:lang w:val="en-US"/>
+        </w:rPr>
+      </w:pPr>
+      <w:r>
+        <w:rPr>
+          <w:rFonts w:ascii="Times New Roman" w:hAnsi="Times New Roman" w:cs="Times New Roman"/>
+          <w:sz w:val="24"/>
+          <w:szCs w:val="24"/>
+          <w:lang w:val="en-US"/>
+        </w:rPr>
+        <w:t>Change product image using dot selector</w:t>
+      </w:r>
+    </w:p>
+    <w:p>
+      <w:pPr>
+        <w:pStyle w:val="ListParagraph"/>
+        <w:numPr>
+          <w:ilvl w:val="1"/>
+          <w:numId w:val="1"/>
+        </w:numPr>
+        <w:rPr>
+          <w:rFonts w:ascii="Times New Roman" w:hAnsi="Times New Roman" w:cs="Times New Roman"/>
+          <w:sz w:val="24"/>
+          <w:szCs w:val="24"/>
+          <w:lang w:val="en-US"/>
+        </w:rPr>
+      </w:pPr>
+      <w:r>
+        <w:rPr>
+          <w:rFonts w:ascii="Times New Roman" w:hAnsi="Times New Roman" w:cs="Times New Roman"/>
+          <w:sz w:val="24"/>
+          <w:szCs w:val="24"/>
+          <w:lang w:val="en-US"/>
+        </w:rPr>
+        <w:t>Images can be changed by clicking</w:t>
+      </w:r>
+    </w:p>
+    <w:p>
+      <w:pPr>
+        <w:pStyle w:val="ListParagraph"/>
+        <w:numPr>
+          <w:ilvl w:val="1"/>
+          <w:numId w:val="1"/>
+        </w:numPr>
+        <w:rPr>
+          <w:rFonts w:ascii="Times New Roman" w:hAnsi="Times New Roman" w:cs="Times New Roman"/>
+          <w:sz w:val="24"/>
+          <w:szCs w:val="24"/>
+          <w:lang w:val="en-US"/>
+        </w:rPr>
+      </w:pPr>
+      <w:r>
+        <w:rPr>
+          <w:rFonts w:ascii="Times New Roman" w:hAnsi="Times New Roman" w:cs="Times New Roman"/>
+          <w:sz w:val="24"/>
+          <w:szCs w:val="24"/>
+          <w:lang w:val="en-US"/>
+        </w:rPr>
+        <w:t>Back to products button is present</w:t>
       </w:r>
       <w:bookmarkStart w:id="0" w:name="_GoBack"/>
       <w:bookmarkEnd w:id="0"/>
-      <w:r>
-        <w:rPr>
-          <w:rFonts w:ascii="Times New Roman" w:hAnsi="Times New Roman" w:cs="Times New Roman"/>
-          <w:sz w:val="24"/>
-          <w:szCs w:val="24"/>
-          <w:lang w:val="en-US"/>
-        </w:rPr>
-        <w:t xml:space="preserve"> are present</w:t>
-      </w:r>
-    </w:p>
-    <w:p>
-      <w:pPr>
-        <w:pStyle w:val="ListParagraph"/>
-        <w:numPr>
-          <w:ilvl w:val="1"/>
-          <w:numId w:val="1"/>
-        </w:numPr>
-        <w:rPr>
-          <w:rFonts w:ascii="Times New Roman" w:hAnsi="Times New Roman" w:cs="Times New Roman"/>
-          <w:sz w:val="24"/>
-          <w:szCs w:val="24"/>
-          <w:lang w:val="en-US"/>
-        </w:rPr>
-      </w:pPr>
-      <w:r>
-        <w:rPr>
-          <w:rFonts w:ascii="Times New Roman" w:hAnsi="Times New Roman" w:cs="Times New Roman"/>
-          <w:sz w:val="24"/>
-          <w:szCs w:val="24"/>
-          <w:lang w:val="en-US"/>
-        </w:rPr>
-        <w:t>Cart button is visible</w:t>
-      </w:r>
-    </w:p>
-    <w:p>
-      <w:pPr>
-        <w:pStyle w:val="ListParagraph"/>
-        <w:numPr>
-          <w:ilvl w:val="1"/>
-          <w:numId w:val="1"/>
-        </w:numPr>
-        <w:rPr>
-          <w:rFonts w:ascii="Times New Roman" w:hAnsi="Times New Roman" w:cs="Times New Roman"/>
-          <w:sz w:val="24"/>
-          <w:szCs w:val="24"/>
-          <w:lang w:val="en-US"/>
-        </w:rPr>
-      </w:pPr>
-      <w:r>
-        <w:rPr>
-          <w:rFonts w:ascii="Times New Roman" w:hAnsi="Times New Roman" w:cs="Times New Roman"/>
-          <w:sz w:val="24"/>
-          <w:szCs w:val="24"/>
-          <w:lang w:val="en-US"/>
-        </w:rPr>
-        <w:t>Page header says “Automation Camp Store”</w:t>
-      </w:r>
-    </w:p>
-    <w:p>
-      <w:pPr>
-        <w:pStyle w:val="ListParagraph"/>
-        <w:numPr>
-          <w:ilvl w:val="1"/>
-          <w:numId w:val="1"/>
-        </w:numPr>
-        <w:rPr>
-          <w:rFonts w:ascii="Times New Roman" w:hAnsi="Times New Roman" w:cs="Times New Roman"/>
-          <w:sz w:val="24"/>
-          <w:szCs w:val="24"/>
-          <w:lang w:val="en-US"/>
-        </w:rPr>
-      </w:pPr>
-      <w:r>
-        <w:rPr>
-          <w:rFonts w:ascii="Times New Roman" w:hAnsi="Times New Roman" w:cs="Times New Roman"/>
-          <w:sz w:val="24"/>
-          <w:szCs w:val="24"/>
-          <w:lang w:val="en-US"/>
-        </w:rPr>
-        <w:t>Sign out button exists</w:t>
-      </w:r>
-    </w:p>
-    <w:p>
-      <w:pPr>
-        <w:pStyle w:val="ListParagraph"/>
-        <w:numPr>
-          <w:ilvl w:val="1"/>
-          <w:numId w:val="1"/>
-        </w:numPr>
-        <w:rPr>
-          <w:rFonts w:ascii="Times New Roman" w:hAnsi="Times New Roman" w:cs="Times New Roman"/>
-          <w:sz w:val="24"/>
-          <w:szCs w:val="24"/>
-          <w:lang w:val="en-US"/>
-        </w:rPr>
-      </w:pPr>
-      <w:r>
-        <w:rPr>
-          <w:rFonts w:ascii="Times New Roman" w:hAnsi="Times New Roman" w:cs="Times New Roman"/>
-          <w:sz w:val="24"/>
-          <w:szCs w:val="24"/>
-          <w:lang w:val="en-US"/>
-        </w:rPr>
-        <w:t>Video is clickable</w:t>
-      </w:r>
     </w:p>
     <w:p>
       <w:pPr>
@@ -603,127 +738,103 @@
           <w:szCs w:val="24"/>
           <w:lang w:val="en-US"/>
         </w:rPr>
-        <w:t>Product Details page</w:t>
-      </w:r>
-    </w:p>
-    <w:p>
-      <w:pPr>
-        <w:pStyle w:val="ListParagraph"/>
-        <w:numPr>
-          <w:ilvl w:val="1"/>
-          <w:numId w:val="1"/>
-        </w:numPr>
-        <w:rPr>
-          <w:rFonts w:ascii="Times New Roman" w:hAnsi="Times New Roman" w:cs="Times New Roman"/>
-          <w:sz w:val="24"/>
-          <w:szCs w:val="24"/>
-          <w:lang w:val="en-US"/>
-        </w:rPr>
-      </w:pPr>
-      <w:r>
-        <w:rPr>
-          <w:rFonts w:ascii="Times New Roman" w:hAnsi="Times New Roman" w:cs="Times New Roman"/>
-          <w:sz w:val="24"/>
-          <w:szCs w:val="24"/>
-          <w:lang w:val="en-US"/>
-        </w:rPr>
-        <w:t>Product label is correct</w:t>
-      </w:r>
-    </w:p>
-    <w:p>
-      <w:pPr>
-        <w:pStyle w:val="ListParagraph"/>
-        <w:numPr>
-          <w:ilvl w:val="1"/>
-          <w:numId w:val="1"/>
-        </w:numPr>
-        <w:rPr>
-          <w:rFonts w:ascii="Times New Roman" w:hAnsi="Times New Roman" w:cs="Times New Roman"/>
-          <w:sz w:val="24"/>
-          <w:szCs w:val="24"/>
-          <w:lang w:val="en-US"/>
-        </w:rPr>
-      </w:pPr>
-      <w:r>
-        <w:rPr>
-          <w:rFonts w:ascii="Times New Roman" w:hAnsi="Times New Roman" w:cs="Times New Roman"/>
-          <w:sz w:val="24"/>
-          <w:szCs w:val="24"/>
-          <w:lang w:val="en-US"/>
-        </w:rPr>
-        <w:t>Add to cart button is present</w:t>
-      </w:r>
-    </w:p>
-    <w:p>
-      <w:pPr>
-        <w:pStyle w:val="ListParagraph"/>
-        <w:numPr>
-          <w:ilvl w:val="1"/>
-          <w:numId w:val="1"/>
-        </w:numPr>
-        <w:rPr>
-          <w:rFonts w:ascii="Times New Roman" w:hAnsi="Times New Roman" w:cs="Times New Roman"/>
-          <w:sz w:val="24"/>
-          <w:szCs w:val="24"/>
-          <w:lang w:val="en-US"/>
-        </w:rPr>
-      </w:pPr>
-      <w:r>
-        <w:rPr>
-          <w:rFonts w:ascii="Times New Roman" w:hAnsi="Times New Roman" w:cs="Times New Roman"/>
-          <w:sz w:val="24"/>
-          <w:szCs w:val="24"/>
-          <w:lang w:val="en-US"/>
-        </w:rPr>
-        <w:t>Change product image using dot selector</w:t>
-      </w:r>
-    </w:p>
-    <w:p>
-      <w:pPr>
-        <w:pStyle w:val="ListParagraph"/>
-        <w:numPr>
-          <w:ilvl w:val="1"/>
-          <w:numId w:val="1"/>
-        </w:numPr>
-        <w:rPr>
-          <w:rFonts w:ascii="Times New Roman" w:hAnsi="Times New Roman" w:cs="Times New Roman"/>
-          <w:sz w:val="24"/>
-          <w:szCs w:val="24"/>
-          <w:lang w:val="en-US"/>
-        </w:rPr>
-      </w:pPr>
-      <w:r>
-        <w:rPr>
-          <w:rFonts w:ascii="Times New Roman" w:hAnsi="Times New Roman" w:cs="Times New Roman"/>
-          <w:sz w:val="24"/>
-          <w:szCs w:val="24"/>
-          <w:lang w:val="en-US"/>
-        </w:rPr>
-        <w:t>Images can be changed by clicking</w:t>
-      </w:r>
-    </w:p>
-    <w:p>
-      <w:pPr>
-        <w:pStyle w:val="ListParagraph"/>
-        <w:numPr>
-          <w:ilvl w:val="1"/>
-          <w:numId w:val="1"/>
-        </w:numPr>
-        <w:rPr>
-          <w:rFonts w:ascii="Times New Roman" w:hAnsi="Times New Roman" w:cs="Times New Roman"/>
-          <w:sz w:val="24"/>
-          <w:szCs w:val="24"/>
-          <w:lang w:val="en-US"/>
-        </w:rPr>
-      </w:pPr>
-      <w:r>
-        <w:rPr>
-          <w:rFonts w:ascii="Times New Roman" w:hAnsi="Times New Roman" w:cs="Times New Roman"/>
-          <w:sz w:val="24"/>
-          <w:szCs w:val="24"/>
-          <w:lang w:val="en-US"/>
-        </w:rPr>
-        <w:t>Number of items cannot exceed 20</w:t>
+        <w:t>Add Product(s) to Cart</w:t>
+      </w:r>
+    </w:p>
+    <w:p>
+      <w:pPr>
+        <w:pStyle w:val="ListParagraph"/>
+        <w:numPr>
+          <w:ilvl w:val="1"/>
+          <w:numId w:val="1"/>
+        </w:numPr>
+        <w:rPr>
+          <w:rFonts w:ascii="Times New Roman" w:hAnsi="Times New Roman" w:cs="Times New Roman"/>
+          <w:sz w:val="24"/>
+          <w:szCs w:val="24"/>
+          <w:lang w:val="en-US"/>
+        </w:rPr>
+      </w:pPr>
+      <w:r>
+        <w:rPr>
+          <w:rFonts w:ascii="Times New Roman" w:hAnsi="Times New Roman" w:cs="Times New Roman"/>
+          <w:sz w:val="24"/>
+          <w:szCs w:val="24"/>
+          <w:lang w:val="en-US"/>
+        </w:rPr>
+        <w:t>Add single item to cart</w:t>
+      </w:r>
+    </w:p>
+    <w:p>
+      <w:pPr>
+        <w:pStyle w:val="ListParagraph"/>
+        <w:numPr>
+          <w:ilvl w:val="1"/>
+          <w:numId w:val="1"/>
+        </w:numPr>
+        <w:rPr>
+          <w:rFonts w:ascii="Times New Roman" w:hAnsi="Times New Roman" w:cs="Times New Roman"/>
+          <w:sz w:val="24"/>
+          <w:szCs w:val="24"/>
+          <w:lang w:val="en-US"/>
+        </w:rPr>
+      </w:pPr>
+      <w:r>
+        <w:rPr>
+          <w:rFonts w:ascii="Times New Roman" w:hAnsi="Times New Roman" w:cs="Times New Roman"/>
+          <w:sz w:val="24"/>
+          <w:szCs w:val="24"/>
+          <w:lang w:val="en-US"/>
+        </w:rPr>
+        <w:t>Add multiple items to cart</w:t>
+      </w:r>
+    </w:p>
+    <w:p>
+      <w:pPr>
+        <w:pStyle w:val="ListParagraph"/>
+        <w:numPr>
+          <w:ilvl w:val="1"/>
+          <w:numId w:val="1"/>
+        </w:numPr>
+        <w:rPr>
+          <w:rFonts w:ascii="Times New Roman" w:hAnsi="Times New Roman" w:cs="Times New Roman"/>
+          <w:sz w:val="24"/>
+          <w:szCs w:val="24"/>
+          <w:lang w:val="en-US"/>
+        </w:rPr>
+      </w:pPr>
+      <w:r>
+        <w:rPr>
+          <w:rFonts w:ascii="Times New Roman" w:hAnsi="Times New Roman" w:cs="Times New Roman"/>
+          <w:sz w:val="24"/>
+          <w:szCs w:val="24"/>
+          <w:lang w:val="en-US"/>
+        </w:rPr>
+        <w:t>Remove items from cart</w:t>
+      </w:r>
+    </w:p>
+    <w:p>
+      <w:pPr>
+        <w:pStyle w:val="ListParagraph"/>
+        <w:numPr>
+          <w:ilvl w:val="1"/>
+          <w:numId w:val="1"/>
+        </w:numPr>
+        <w:rPr>
+          <w:rFonts w:ascii="Times New Roman" w:hAnsi="Times New Roman" w:cs="Times New Roman"/>
+          <w:sz w:val="24"/>
+          <w:szCs w:val="24"/>
+          <w:lang w:val="en-US"/>
+        </w:rPr>
+      </w:pPr>
+      <w:r>
+        <w:rPr>
+          <w:rFonts w:ascii="Times New Roman" w:hAnsi="Times New Roman" w:cs="Times New Roman"/>
+          <w:sz w:val="24"/>
+          <w:szCs w:val="24"/>
+          <w:lang w:val="en-US"/>
+        </w:rPr>
+        <w:t>Change number of an item in cart</w:t>
       </w:r>
     </w:p>
     <w:p>
@@ -747,7 +858,121 @@
           <w:szCs w:val="24"/>
           <w:lang w:val="en-US"/>
         </w:rPr>
-        <w:t>Add Product(s) to Cart</w:t>
+        <w:t>Cart page</w:t>
+      </w:r>
+    </w:p>
+    <w:p>
+      <w:pPr>
+        <w:pStyle w:val="ListParagraph"/>
+        <w:numPr>
+          <w:ilvl w:val="1"/>
+          <w:numId w:val="1"/>
+        </w:numPr>
+        <w:rPr>
+          <w:rFonts w:ascii="Times New Roman" w:hAnsi="Times New Roman" w:cs="Times New Roman"/>
+          <w:sz w:val="24"/>
+          <w:szCs w:val="24"/>
+          <w:lang w:val="en-US"/>
+        </w:rPr>
+      </w:pPr>
+      <w:r>
+        <w:rPr>
+          <w:rFonts w:ascii="Times New Roman" w:hAnsi="Times New Roman" w:cs="Times New Roman"/>
+          <w:sz w:val="24"/>
+          <w:szCs w:val="24"/>
+          <w:lang w:val="en-US"/>
+        </w:rPr>
+        <w:t>Change number of products</w:t>
+      </w:r>
+    </w:p>
+    <w:p>
+      <w:pPr>
+        <w:pStyle w:val="ListParagraph"/>
+        <w:numPr>
+          <w:ilvl w:val="1"/>
+          <w:numId w:val="1"/>
+        </w:numPr>
+        <w:rPr>
+          <w:rFonts w:ascii="Times New Roman" w:hAnsi="Times New Roman" w:cs="Times New Roman"/>
+          <w:sz w:val="24"/>
+          <w:szCs w:val="24"/>
+          <w:lang w:val="en-US"/>
+        </w:rPr>
+      </w:pPr>
+      <w:r>
+        <w:rPr>
+          <w:rFonts w:ascii="Times New Roman" w:hAnsi="Times New Roman" w:cs="Times New Roman"/>
+          <w:sz w:val="24"/>
+          <w:szCs w:val="24"/>
+          <w:lang w:val="en-US"/>
+        </w:rPr>
+        <w:t>Remove product(s) from cart</w:t>
+      </w:r>
+    </w:p>
+    <w:p>
+      <w:pPr>
+        <w:pStyle w:val="ListParagraph"/>
+        <w:numPr>
+          <w:ilvl w:val="1"/>
+          <w:numId w:val="1"/>
+        </w:numPr>
+        <w:rPr>
+          <w:rFonts w:ascii="Times New Roman" w:hAnsi="Times New Roman" w:cs="Times New Roman"/>
+          <w:sz w:val="24"/>
+          <w:szCs w:val="24"/>
+          <w:lang w:val="en-US"/>
+        </w:rPr>
+      </w:pPr>
+      <w:r>
+        <w:rPr>
+          <w:rFonts w:ascii="Times New Roman" w:hAnsi="Times New Roman" w:cs="Times New Roman"/>
+          <w:sz w:val="24"/>
+          <w:szCs w:val="24"/>
+          <w:lang w:val="en-US"/>
+        </w:rPr>
+        <w:t>Return to products</w:t>
+      </w:r>
+      <w:r>
+        <w:rPr>
+          <w:rFonts w:ascii="Times New Roman" w:hAnsi="Times New Roman" w:cs="Times New Roman"/>
+          <w:sz w:val="24"/>
+          <w:szCs w:val="24"/>
+          <w:lang w:val="en-US"/>
+        </w:rPr>
+        <w:t>/products detail</w:t>
+      </w:r>
+      <w:r>
+        <w:rPr>
+          <w:rFonts w:ascii="Times New Roman" w:hAnsi="Times New Roman" w:cs="Times New Roman"/>
+          <w:sz w:val="24"/>
+          <w:szCs w:val="24"/>
+          <w:lang w:val="en-US"/>
+        </w:rPr>
+        <w:t xml:space="preserve"> page</w:t>
+      </w:r>
+    </w:p>
+    <w:p>
+      <w:pPr>
+        <w:pStyle w:val="ListParagraph"/>
+        <w:numPr>
+          <w:ilvl w:val="1"/>
+          <w:numId w:val="1"/>
+        </w:numPr>
+        <w:rPr>
+          <w:rFonts w:ascii="Times New Roman" w:hAnsi="Times New Roman" w:cs="Times New Roman"/>
+          <w:sz w:val="24"/>
+          <w:szCs w:val="24"/>
+          <w:lang w:val="en-US"/>
+        </w:rPr>
+      </w:pPr>
+      <w:r>
+        <w:rPr>
+          <w:rFonts w:ascii="Times New Roman" w:hAnsi="Times New Roman" w:cs="Times New Roman"/>
+          <w:sz w:val="24"/>
+          <w:szCs w:val="24"/>
+          <w:lang w:val="en-US"/>
+        </w:rPr>
+        <w:t>Proceed to checkout</w:t>
       </w:r>
     </w:p>
     <w:p>
@@ -771,121 +996,137 @@
           <w:szCs w:val="24"/>
           <w:lang w:val="en-US"/>
         </w:rPr>
-        <w:t>Cart page</w:t>
-      </w:r>
-    </w:p>
-    <w:p>
-      <w:pPr>
-        <w:pStyle w:val="ListParagraph"/>
-        <w:numPr>
-          <w:ilvl w:val="1"/>
-          <w:numId w:val="1"/>
-        </w:numPr>
-        <w:rPr>
-          <w:rFonts w:ascii="Times New Roman" w:hAnsi="Times New Roman" w:cs="Times New Roman"/>
-          <w:sz w:val="24"/>
-          <w:szCs w:val="24"/>
-          <w:lang w:val="en-US"/>
-        </w:rPr>
-      </w:pPr>
-      <w:r>
-        <w:rPr>
-          <w:rFonts w:ascii="Times New Roman" w:hAnsi="Times New Roman" w:cs="Times New Roman"/>
-          <w:sz w:val="24"/>
-          <w:szCs w:val="24"/>
-          <w:lang w:val="en-US"/>
-        </w:rPr>
-        <w:t>Change number of products</w:t>
-      </w:r>
-    </w:p>
-    <w:p>
-      <w:pPr>
-        <w:pStyle w:val="ListParagraph"/>
-        <w:numPr>
-          <w:ilvl w:val="1"/>
-          <w:numId w:val="1"/>
-        </w:numPr>
-        <w:rPr>
-          <w:rFonts w:ascii="Times New Roman" w:hAnsi="Times New Roman" w:cs="Times New Roman"/>
-          <w:sz w:val="24"/>
-          <w:szCs w:val="24"/>
-          <w:lang w:val="en-US"/>
-        </w:rPr>
-      </w:pPr>
-      <w:r>
-        <w:rPr>
-          <w:rFonts w:ascii="Times New Roman" w:hAnsi="Times New Roman" w:cs="Times New Roman"/>
-          <w:sz w:val="24"/>
-          <w:szCs w:val="24"/>
-          <w:lang w:val="en-US"/>
-        </w:rPr>
-        <w:t>Remove product(s) from cart</w:t>
-      </w:r>
-    </w:p>
-    <w:p>
-      <w:pPr>
-        <w:pStyle w:val="ListParagraph"/>
-        <w:numPr>
-          <w:ilvl w:val="1"/>
-          <w:numId w:val="1"/>
-        </w:numPr>
-        <w:rPr>
-          <w:rFonts w:ascii="Times New Roman" w:hAnsi="Times New Roman" w:cs="Times New Roman"/>
-          <w:sz w:val="24"/>
-          <w:szCs w:val="24"/>
-          <w:lang w:val="en-US"/>
-        </w:rPr>
-      </w:pPr>
-      <w:r>
-        <w:rPr>
-          <w:rFonts w:ascii="Times New Roman" w:hAnsi="Times New Roman" w:cs="Times New Roman"/>
-          <w:sz w:val="24"/>
-          <w:szCs w:val="24"/>
-          <w:lang w:val="en-US"/>
-        </w:rPr>
-        <w:t>Return to products</w:t>
-      </w:r>
-      <w:r>
-        <w:rPr>
-          <w:rFonts w:ascii="Times New Roman" w:hAnsi="Times New Roman" w:cs="Times New Roman"/>
-          <w:sz w:val="24"/>
-          <w:szCs w:val="24"/>
-          <w:lang w:val="en-US"/>
-        </w:rPr>
-        <w:t>/products detail</w:t>
-      </w:r>
-      <w:r>
-        <w:rPr>
-          <w:rFonts w:ascii="Times New Roman" w:hAnsi="Times New Roman" w:cs="Times New Roman"/>
-          <w:sz w:val="24"/>
-          <w:szCs w:val="24"/>
-          <w:lang w:val="en-US"/>
-        </w:rPr>
-        <w:t xml:space="preserve"> page</w:t>
-      </w:r>
-    </w:p>
-    <w:p>
-      <w:pPr>
-        <w:pStyle w:val="ListParagraph"/>
-        <w:numPr>
-          <w:ilvl w:val="1"/>
-          <w:numId w:val="1"/>
-        </w:numPr>
-        <w:rPr>
-          <w:rFonts w:ascii="Times New Roman" w:hAnsi="Times New Roman" w:cs="Times New Roman"/>
-          <w:sz w:val="24"/>
-          <w:szCs w:val="24"/>
-          <w:lang w:val="en-US"/>
-        </w:rPr>
-      </w:pPr>
-      <w:r>
-        <w:rPr>
-          <w:rFonts w:ascii="Times New Roman" w:hAnsi="Times New Roman" w:cs="Times New Roman"/>
-          <w:sz w:val="24"/>
-          <w:szCs w:val="24"/>
-          <w:lang w:val="en-US"/>
-        </w:rPr>
-        <w:t>Proceed to checkout</w:t>
+        <w:t>Sort and Filter products</w:t>
+      </w:r>
+    </w:p>
+    <w:p>
+      <w:pPr>
+        <w:pStyle w:val="ListParagraph"/>
+        <w:numPr>
+          <w:ilvl w:val="1"/>
+          <w:numId w:val="1"/>
+        </w:numPr>
+        <w:rPr>
+          <w:rFonts w:ascii="Times New Roman" w:hAnsi="Times New Roman" w:cs="Times New Roman"/>
+          <w:sz w:val="24"/>
+          <w:szCs w:val="24"/>
+          <w:lang w:val="en-US"/>
+        </w:rPr>
+      </w:pPr>
+      <w:r>
+        <w:rPr>
+          <w:rFonts w:ascii="Times New Roman" w:hAnsi="Times New Roman" w:cs="Times New Roman"/>
+          <w:sz w:val="24"/>
+          <w:szCs w:val="24"/>
+          <w:lang w:val="en-US"/>
+        </w:rPr>
+        <w:t xml:space="preserve">Order products alphabetically and </w:t>
+      </w:r>
+    </w:p>
+    <w:p>
+      <w:pPr>
+        <w:pStyle w:val="ListParagraph"/>
+        <w:numPr>
+          <w:ilvl w:val="1"/>
+          <w:numId w:val="1"/>
+        </w:numPr>
+        <w:rPr>
+          <w:rFonts w:ascii="Times New Roman" w:hAnsi="Times New Roman" w:cs="Times New Roman"/>
+          <w:sz w:val="24"/>
+          <w:szCs w:val="24"/>
+          <w:lang w:val="en-US"/>
+        </w:rPr>
+      </w:pPr>
+      <w:r>
+        <w:rPr>
+          <w:rFonts w:ascii="Times New Roman" w:hAnsi="Times New Roman" w:cs="Times New Roman"/>
+          <w:sz w:val="24"/>
+          <w:szCs w:val="24"/>
+          <w:lang w:val="en-US"/>
+        </w:rPr>
+        <w:t xml:space="preserve">Order products </w:t>
+      </w:r>
+      <w:r>
+        <w:rPr>
+          <w:rFonts w:ascii="Times New Roman" w:hAnsi="Times New Roman" w:cs="Times New Roman"/>
+          <w:sz w:val="24"/>
+          <w:szCs w:val="24"/>
+          <w:lang w:val="en-US"/>
+        </w:rPr>
+        <w:t>reverse alphabetically</w:t>
+      </w:r>
+    </w:p>
+    <w:p>
+      <w:pPr>
+        <w:pStyle w:val="ListParagraph"/>
+        <w:numPr>
+          <w:ilvl w:val="1"/>
+          <w:numId w:val="1"/>
+        </w:numPr>
+        <w:rPr>
+          <w:rFonts w:ascii="Times New Roman" w:hAnsi="Times New Roman" w:cs="Times New Roman"/>
+          <w:sz w:val="24"/>
+          <w:szCs w:val="24"/>
+          <w:lang w:val="en-US"/>
+        </w:rPr>
+      </w:pPr>
+      <w:r>
+        <w:rPr>
+          <w:rFonts w:ascii="Times New Roman" w:hAnsi="Times New Roman" w:cs="Times New Roman"/>
+          <w:sz w:val="24"/>
+          <w:szCs w:val="24"/>
+          <w:lang w:val="en-US"/>
+        </w:rPr>
+        <w:lastRenderedPageBreak/>
+        <w:t>Order products in increasing and decreasing order of price</w:t>
+      </w:r>
+    </w:p>
+    <w:p>
+      <w:pPr>
+        <w:pStyle w:val="ListParagraph"/>
+        <w:numPr>
+          <w:ilvl w:val="1"/>
+          <w:numId w:val="1"/>
+        </w:numPr>
+        <w:rPr>
+          <w:rFonts w:ascii="Times New Roman" w:hAnsi="Times New Roman" w:cs="Times New Roman"/>
+          <w:sz w:val="24"/>
+          <w:szCs w:val="24"/>
+          <w:lang w:val="en-US"/>
+        </w:rPr>
+      </w:pPr>
+      <w:r>
+        <w:rPr>
+          <w:rFonts w:ascii="Times New Roman" w:hAnsi="Times New Roman" w:cs="Times New Roman"/>
+          <w:sz w:val="24"/>
+          <w:szCs w:val="24"/>
+          <w:lang w:val="en-US"/>
+        </w:rPr>
+        <w:t>Filter by a single product tag at a time</w:t>
+      </w:r>
+    </w:p>
+    <w:p>
+      <w:pPr>
+        <w:pStyle w:val="ListParagraph"/>
+        <w:numPr>
+          <w:ilvl w:val="1"/>
+          <w:numId w:val="1"/>
+        </w:numPr>
+        <w:rPr>
+          <w:rFonts w:ascii="Times New Roman" w:hAnsi="Times New Roman" w:cs="Times New Roman"/>
+          <w:sz w:val="24"/>
+          <w:szCs w:val="24"/>
+          <w:lang w:val="en-US"/>
+        </w:rPr>
+      </w:pPr>
+      <w:r>
+        <w:rPr>
+          <w:rFonts w:ascii="Times New Roman" w:hAnsi="Times New Roman" w:cs="Times New Roman"/>
+          <w:sz w:val="24"/>
+          <w:szCs w:val="24"/>
+          <w:lang w:val="en-US"/>
+        </w:rPr>
+        <w:t>Remove all present filters</w:t>
       </w:r>
     </w:p>
     <w:p>
@@ -909,159 +1150,6 @@
           <w:szCs w:val="24"/>
           <w:lang w:val="en-US"/>
         </w:rPr>
-        <w:t>Sort and Filter products</w:t>
-      </w:r>
-    </w:p>
-    <w:p>
-      <w:pPr>
-        <w:pStyle w:val="ListParagraph"/>
-        <w:numPr>
-          <w:ilvl w:val="1"/>
-          <w:numId w:val="1"/>
-        </w:numPr>
-        <w:rPr>
-          <w:rFonts w:ascii="Times New Roman" w:hAnsi="Times New Roman" w:cs="Times New Roman"/>
-          <w:sz w:val="24"/>
-          <w:szCs w:val="24"/>
-          <w:lang w:val="en-US"/>
-        </w:rPr>
-      </w:pPr>
-      <w:r>
-        <w:rPr>
-          <w:rFonts w:ascii="Times New Roman" w:hAnsi="Times New Roman" w:cs="Times New Roman"/>
-          <w:sz w:val="24"/>
-          <w:szCs w:val="24"/>
-          <w:lang w:val="en-US"/>
-        </w:rPr>
-        <w:t xml:space="preserve">Order products alphabetically and </w:t>
-      </w:r>
-    </w:p>
-    <w:p>
-      <w:pPr>
-        <w:pStyle w:val="ListParagraph"/>
-        <w:numPr>
-          <w:ilvl w:val="1"/>
-          <w:numId w:val="1"/>
-        </w:numPr>
-        <w:rPr>
-          <w:rFonts w:ascii="Times New Roman" w:hAnsi="Times New Roman" w:cs="Times New Roman"/>
-          <w:sz w:val="24"/>
-          <w:szCs w:val="24"/>
-          <w:lang w:val="en-US"/>
-        </w:rPr>
-      </w:pPr>
-      <w:r>
-        <w:rPr>
-          <w:rFonts w:ascii="Times New Roman" w:hAnsi="Times New Roman" w:cs="Times New Roman"/>
-          <w:sz w:val="24"/>
-          <w:szCs w:val="24"/>
-          <w:lang w:val="en-US"/>
-        </w:rPr>
-        <w:t xml:space="preserve">Order products </w:t>
-      </w:r>
-      <w:r>
-        <w:rPr>
-          <w:rFonts w:ascii="Times New Roman" w:hAnsi="Times New Roman" w:cs="Times New Roman"/>
-          <w:sz w:val="24"/>
-          <w:szCs w:val="24"/>
-          <w:lang w:val="en-US"/>
-        </w:rPr>
-        <w:t>reverse alphabetically</w:t>
-      </w:r>
-    </w:p>
-    <w:p>
-      <w:pPr>
-        <w:pStyle w:val="ListParagraph"/>
-        <w:numPr>
-          <w:ilvl w:val="1"/>
-          <w:numId w:val="1"/>
-        </w:numPr>
-        <w:rPr>
-          <w:rFonts w:ascii="Times New Roman" w:hAnsi="Times New Roman" w:cs="Times New Roman"/>
-          <w:sz w:val="24"/>
-          <w:szCs w:val="24"/>
-          <w:lang w:val="en-US"/>
-        </w:rPr>
-      </w:pPr>
-      <w:r>
-        <w:rPr>
-          <w:rFonts w:ascii="Times New Roman" w:hAnsi="Times New Roman" w:cs="Times New Roman"/>
-          <w:sz w:val="24"/>
-          <w:szCs w:val="24"/>
-          <w:lang w:val="en-US"/>
-        </w:rPr>
-        <w:t>Order products in increasing and decreasing order of price</w:t>
-      </w:r>
-    </w:p>
-    <w:p>
-      <w:pPr>
-        <w:pStyle w:val="ListParagraph"/>
-        <w:numPr>
-          <w:ilvl w:val="1"/>
-          <w:numId w:val="1"/>
-        </w:numPr>
-        <w:rPr>
-          <w:rFonts w:ascii="Times New Roman" w:hAnsi="Times New Roman" w:cs="Times New Roman"/>
-          <w:sz w:val="24"/>
-          <w:szCs w:val="24"/>
-          <w:lang w:val="en-US"/>
-        </w:rPr>
-      </w:pPr>
-      <w:r>
-        <w:rPr>
-          <w:rFonts w:ascii="Times New Roman" w:hAnsi="Times New Roman" w:cs="Times New Roman"/>
-          <w:sz w:val="24"/>
-          <w:szCs w:val="24"/>
-          <w:lang w:val="en-US"/>
-        </w:rPr>
-        <w:t>Filter by a single product tag at a time</w:t>
-      </w:r>
-    </w:p>
-    <w:p>
-      <w:pPr>
-        <w:pStyle w:val="ListParagraph"/>
-        <w:numPr>
-          <w:ilvl w:val="1"/>
-          <w:numId w:val="1"/>
-        </w:numPr>
-        <w:rPr>
-          <w:rFonts w:ascii="Times New Roman" w:hAnsi="Times New Roman" w:cs="Times New Roman"/>
-          <w:sz w:val="24"/>
-          <w:szCs w:val="24"/>
-          <w:lang w:val="en-US"/>
-        </w:rPr>
-      </w:pPr>
-      <w:r>
-        <w:rPr>
-          <w:rFonts w:ascii="Times New Roman" w:hAnsi="Times New Roman" w:cs="Times New Roman"/>
-          <w:sz w:val="24"/>
-          <w:szCs w:val="24"/>
-          <w:lang w:val="en-US"/>
-        </w:rPr>
-        <w:t>Remove all present filters</w:t>
-      </w:r>
-    </w:p>
-    <w:p>
-      <w:pPr>
-        <w:pStyle w:val="ListParagraph"/>
-        <w:numPr>
-          <w:ilvl w:val="0"/>
-          <w:numId w:val="1"/>
-        </w:numPr>
-        <w:rPr>
-          <w:rFonts w:ascii="Times New Roman" w:hAnsi="Times New Roman" w:cs="Times New Roman"/>
-          <w:sz w:val="24"/>
-          <w:szCs w:val="24"/>
-          <w:lang w:val="en-US"/>
-        </w:rPr>
-      </w:pPr>
-      <w:r>
-        <w:rPr>
-          <w:rFonts w:ascii="Times New Roman" w:hAnsi="Times New Roman" w:cs="Times New Roman"/>
-          <w:sz w:val="24"/>
-          <w:szCs w:val="24"/>
-          <w:lang w:val="en-US"/>
-        </w:rPr>
         <w:t>Search products</w:t>
       </w:r>
     </w:p>
@@ -1086,7 +1174,6 @@
           <w:szCs w:val="24"/>
           <w:lang w:val="en-US"/>
         </w:rPr>
-        <w:lastRenderedPageBreak/>
         <w:t>Filter product names to those containing substring in search bar</w:t>
       </w:r>
     </w:p>

</xml_diff>

<commit_message>
Implemented test cases for add to cart functionality
</commit_message>
<xml_diff>
--- a/UI Project Automation Project Test Cases.docx
+++ b/UI Project Automation Project Test Cases.docx
@@ -828,218 +828,227 @@
         </w:rPr>
         <w:t>Add multiple of the same item</w:t>
       </w:r>
+    </w:p>
+    <w:p>
+      <w:pPr>
+        <w:pStyle w:val="ListParagraph"/>
+        <w:numPr>
+          <w:ilvl w:val="1"/>
+          <w:numId w:val="1"/>
+        </w:numPr>
+        <w:rPr>
+          <w:rFonts w:ascii="Times New Roman" w:hAnsi="Times New Roman" w:cs="Times New Roman"/>
+          <w:sz w:val="24"/>
+          <w:szCs w:val="24"/>
+          <w:lang w:val="en-US"/>
+        </w:rPr>
+      </w:pPr>
+      <w:r>
+        <w:rPr>
+          <w:rFonts w:ascii="Times New Roman" w:hAnsi="Times New Roman" w:cs="Times New Roman"/>
+          <w:sz w:val="24"/>
+          <w:szCs w:val="24"/>
+          <w:lang w:val="en-US"/>
+        </w:rPr>
+        <w:t>Remove items from cart</w:t>
+      </w:r>
+    </w:p>
+    <w:p>
+      <w:pPr>
+        <w:pStyle w:val="ListParagraph"/>
+        <w:numPr>
+          <w:ilvl w:val="1"/>
+          <w:numId w:val="1"/>
+        </w:numPr>
+        <w:rPr>
+          <w:rFonts w:ascii="Times New Roman" w:hAnsi="Times New Roman" w:cs="Times New Roman"/>
+          <w:sz w:val="24"/>
+          <w:szCs w:val="24"/>
+          <w:lang w:val="en-US"/>
+        </w:rPr>
+      </w:pPr>
+      <w:r>
+        <w:rPr>
+          <w:rFonts w:ascii="Times New Roman" w:hAnsi="Times New Roman" w:cs="Times New Roman"/>
+          <w:sz w:val="24"/>
+          <w:szCs w:val="24"/>
+          <w:lang w:val="en-US"/>
+        </w:rPr>
+        <w:t>Increase</w:t>
+      </w:r>
+      <w:r>
+        <w:rPr>
+          <w:rFonts w:ascii="Times New Roman" w:hAnsi="Times New Roman" w:cs="Times New Roman"/>
+          <w:sz w:val="24"/>
+          <w:szCs w:val="24"/>
+          <w:lang w:val="en-US"/>
+        </w:rPr>
+        <w:t xml:space="preserve"> number of an item in cart</w:t>
+      </w:r>
+    </w:p>
+    <w:p>
+      <w:pPr>
+        <w:pStyle w:val="ListParagraph"/>
+        <w:numPr>
+          <w:ilvl w:val="0"/>
+          <w:numId w:val="1"/>
+        </w:numPr>
+        <w:rPr>
+          <w:rFonts w:ascii="Times New Roman" w:hAnsi="Times New Roman" w:cs="Times New Roman"/>
+          <w:sz w:val="24"/>
+          <w:szCs w:val="24"/>
+          <w:lang w:val="en-US"/>
+        </w:rPr>
+      </w:pPr>
+      <w:r>
+        <w:rPr>
+          <w:rFonts w:ascii="Times New Roman" w:hAnsi="Times New Roman" w:cs="Times New Roman"/>
+          <w:sz w:val="24"/>
+          <w:szCs w:val="24"/>
+          <w:lang w:val="en-US"/>
+        </w:rPr>
+        <w:t>Cart page</w:t>
+      </w:r>
+    </w:p>
+    <w:p>
+      <w:pPr>
+        <w:pStyle w:val="ListParagraph"/>
+        <w:numPr>
+          <w:ilvl w:val="1"/>
+          <w:numId w:val="1"/>
+        </w:numPr>
+        <w:rPr>
+          <w:rFonts w:ascii="Times New Roman" w:hAnsi="Times New Roman" w:cs="Times New Roman"/>
+          <w:sz w:val="24"/>
+          <w:szCs w:val="24"/>
+          <w:lang w:val="en-US"/>
+        </w:rPr>
+      </w:pPr>
+      <w:r>
+        <w:rPr>
+          <w:rFonts w:ascii="Times New Roman" w:hAnsi="Times New Roman" w:cs="Times New Roman"/>
+          <w:sz w:val="24"/>
+          <w:szCs w:val="24"/>
+          <w:lang w:val="en-US"/>
+        </w:rPr>
+        <w:t>Change number of products</w:t>
+      </w:r>
+    </w:p>
+    <w:p>
+      <w:pPr>
+        <w:pStyle w:val="ListParagraph"/>
+        <w:numPr>
+          <w:ilvl w:val="1"/>
+          <w:numId w:val="1"/>
+        </w:numPr>
+        <w:rPr>
+          <w:rFonts w:ascii="Times New Roman" w:hAnsi="Times New Roman" w:cs="Times New Roman"/>
+          <w:sz w:val="24"/>
+          <w:szCs w:val="24"/>
+          <w:lang w:val="en-US"/>
+        </w:rPr>
+      </w:pPr>
+      <w:r>
+        <w:rPr>
+          <w:rFonts w:ascii="Times New Roman" w:hAnsi="Times New Roman" w:cs="Times New Roman"/>
+          <w:sz w:val="24"/>
+          <w:szCs w:val="24"/>
+          <w:lang w:val="en-US"/>
+        </w:rPr>
+        <w:t>Remove product(s) from cart</w:t>
+      </w:r>
+    </w:p>
+    <w:p>
+      <w:pPr>
+        <w:pStyle w:val="ListParagraph"/>
+        <w:numPr>
+          <w:ilvl w:val="1"/>
+          <w:numId w:val="1"/>
+        </w:numPr>
+        <w:rPr>
+          <w:rFonts w:ascii="Times New Roman" w:hAnsi="Times New Roman" w:cs="Times New Roman"/>
+          <w:sz w:val="24"/>
+          <w:szCs w:val="24"/>
+          <w:lang w:val="en-US"/>
+        </w:rPr>
+      </w:pPr>
+      <w:r>
+        <w:rPr>
+          <w:rFonts w:ascii="Times New Roman" w:hAnsi="Times New Roman" w:cs="Times New Roman"/>
+          <w:sz w:val="24"/>
+          <w:szCs w:val="24"/>
+          <w:lang w:val="en-US"/>
+        </w:rPr>
+        <w:t>Return to products</w:t>
+      </w:r>
+      <w:r>
+        <w:rPr>
+          <w:rFonts w:ascii="Times New Roman" w:hAnsi="Times New Roman" w:cs="Times New Roman"/>
+          <w:sz w:val="24"/>
+          <w:szCs w:val="24"/>
+          <w:lang w:val="en-US"/>
+        </w:rPr>
+        <w:t>/products detail</w:t>
+      </w:r>
+      <w:r>
+        <w:rPr>
+          <w:rFonts w:ascii="Times New Roman" w:hAnsi="Times New Roman" w:cs="Times New Roman"/>
+          <w:sz w:val="24"/>
+          <w:szCs w:val="24"/>
+          <w:lang w:val="en-US"/>
+        </w:rPr>
+        <w:t xml:space="preserve"> page</w:t>
+      </w:r>
+    </w:p>
+    <w:p>
+      <w:pPr>
+        <w:pStyle w:val="ListParagraph"/>
+        <w:numPr>
+          <w:ilvl w:val="1"/>
+          <w:numId w:val="1"/>
+        </w:numPr>
+        <w:rPr>
+          <w:rFonts w:ascii="Times New Roman" w:hAnsi="Times New Roman" w:cs="Times New Roman"/>
+          <w:sz w:val="24"/>
+          <w:szCs w:val="24"/>
+          <w:lang w:val="en-US"/>
+        </w:rPr>
+      </w:pPr>
+      <w:r>
+        <w:rPr>
+          <w:rFonts w:ascii="Times New Roman" w:hAnsi="Times New Roman" w:cs="Times New Roman"/>
+          <w:sz w:val="24"/>
+          <w:szCs w:val="24"/>
+          <w:lang w:val="en-US"/>
+        </w:rPr>
+        <w:t>Proceed to checkout</w:t>
+      </w:r>
+    </w:p>
+    <w:p>
+      <w:pPr>
+        <w:pStyle w:val="ListParagraph"/>
+        <w:numPr>
+          <w:ilvl w:val="0"/>
+          <w:numId w:val="1"/>
+        </w:numPr>
+        <w:rPr>
+          <w:rFonts w:ascii="Times New Roman" w:hAnsi="Times New Roman" w:cs="Times New Roman"/>
+          <w:sz w:val="24"/>
+          <w:szCs w:val="24"/>
+          <w:lang w:val="en-US"/>
+        </w:rPr>
+      </w:pPr>
+      <w:r>
+        <w:rPr>
+          <w:rFonts w:ascii="Times New Roman" w:hAnsi="Times New Roman" w:cs="Times New Roman"/>
+          <w:sz w:val="24"/>
+          <w:szCs w:val="24"/>
+          <w:lang w:val="en-US"/>
+        </w:rPr>
+        <w:t>Sort and Filter products</w:t>
+      </w:r>
       <w:bookmarkStart w:id="0" w:name="_GoBack"/>
       <w:bookmarkEnd w:id="0"/>
-    </w:p>
-    <w:p>
-      <w:pPr>
-        <w:pStyle w:val="ListParagraph"/>
-        <w:numPr>
-          <w:ilvl w:val="1"/>
-          <w:numId w:val="1"/>
-        </w:numPr>
-        <w:rPr>
-          <w:rFonts w:ascii="Times New Roman" w:hAnsi="Times New Roman" w:cs="Times New Roman"/>
-          <w:sz w:val="24"/>
-          <w:szCs w:val="24"/>
-          <w:lang w:val="en-US"/>
-        </w:rPr>
-      </w:pPr>
-      <w:r>
-        <w:rPr>
-          <w:rFonts w:ascii="Times New Roman" w:hAnsi="Times New Roman" w:cs="Times New Roman"/>
-          <w:sz w:val="24"/>
-          <w:szCs w:val="24"/>
-          <w:lang w:val="en-US"/>
-        </w:rPr>
-        <w:t>Remove items from cart</w:t>
-      </w:r>
-    </w:p>
-    <w:p>
-      <w:pPr>
-        <w:pStyle w:val="ListParagraph"/>
-        <w:numPr>
-          <w:ilvl w:val="1"/>
-          <w:numId w:val="1"/>
-        </w:numPr>
-        <w:rPr>
-          <w:rFonts w:ascii="Times New Roman" w:hAnsi="Times New Roman" w:cs="Times New Roman"/>
-          <w:sz w:val="24"/>
-          <w:szCs w:val="24"/>
-          <w:lang w:val="en-US"/>
-        </w:rPr>
-      </w:pPr>
-      <w:r>
-        <w:rPr>
-          <w:rFonts w:ascii="Times New Roman" w:hAnsi="Times New Roman" w:cs="Times New Roman"/>
-          <w:sz w:val="24"/>
-          <w:szCs w:val="24"/>
-          <w:lang w:val="en-US"/>
-        </w:rPr>
-        <w:t>Change number of an item in cart</w:t>
-      </w:r>
-    </w:p>
-    <w:p>
-      <w:pPr>
-        <w:pStyle w:val="ListParagraph"/>
-        <w:numPr>
-          <w:ilvl w:val="0"/>
-          <w:numId w:val="1"/>
-        </w:numPr>
-        <w:rPr>
-          <w:rFonts w:ascii="Times New Roman" w:hAnsi="Times New Roman" w:cs="Times New Roman"/>
-          <w:sz w:val="24"/>
-          <w:szCs w:val="24"/>
-          <w:lang w:val="en-US"/>
-        </w:rPr>
-      </w:pPr>
-      <w:r>
-        <w:rPr>
-          <w:rFonts w:ascii="Times New Roman" w:hAnsi="Times New Roman" w:cs="Times New Roman"/>
-          <w:sz w:val="24"/>
-          <w:szCs w:val="24"/>
-          <w:lang w:val="en-US"/>
-        </w:rPr>
-        <w:t>Cart page</w:t>
-      </w:r>
-    </w:p>
-    <w:p>
-      <w:pPr>
-        <w:pStyle w:val="ListParagraph"/>
-        <w:numPr>
-          <w:ilvl w:val="1"/>
-          <w:numId w:val="1"/>
-        </w:numPr>
-        <w:rPr>
-          <w:rFonts w:ascii="Times New Roman" w:hAnsi="Times New Roman" w:cs="Times New Roman"/>
-          <w:sz w:val="24"/>
-          <w:szCs w:val="24"/>
-          <w:lang w:val="en-US"/>
-        </w:rPr>
-      </w:pPr>
-      <w:r>
-        <w:rPr>
-          <w:rFonts w:ascii="Times New Roman" w:hAnsi="Times New Roman" w:cs="Times New Roman"/>
-          <w:sz w:val="24"/>
-          <w:szCs w:val="24"/>
-          <w:lang w:val="en-US"/>
-        </w:rPr>
-        <w:t>Change number of products</w:t>
-      </w:r>
-    </w:p>
-    <w:p>
-      <w:pPr>
-        <w:pStyle w:val="ListParagraph"/>
-        <w:numPr>
-          <w:ilvl w:val="1"/>
-          <w:numId w:val="1"/>
-        </w:numPr>
-        <w:rPr>
-          <w:rFonts w:ascii="Times New Roman" w:hAnsi="Times New Roman" w:cs="Times New Roman"/>
-          <w:sz w:val="24"/>
-          <w:szCs w:val="24"/>
-          <w:lang w:val="en-US"/>
-        </w:rPr>
-      </w:pPr>
-      <w:r>
-        <w:rPr>
-          <w:rFonts w:ascii="Times New Roman" w:hAnsi="Times New Roman" w:cs="Times New Roman"/>
-          <w:sz w:val="24"/>
-          <w:szCs w:val="24"/>
-          <w:lang w:val="en-US"/>
-        </w:rPr>
-        <w:t>Remove product(s) from cart</w:t>
-      </w:r>
-    </w:p>
-    <w:p>
-      <w:pPr>
-        <w:pStyle w:val="ListParagraph"/>
-        <w:numPr>
-          <w:ilvl w:val="1"/>
-          <w:numId w:val="1"/>
-        </w:numPr>
-        <w:rPr>
-          <w:rFonts w:ascii="Times New Roman" w:hAnsi="Times New Roman" w:cs="Times New Roman"/>
-          <w:sz w:val="24"/>
-          <w:szCs w:val="24"/>
-          <w:lang w:val="en-US"/>
-        </w:rPr>
-      </w:pPr>
-      <w:r>
-        <w:rPr>
-          <w:rFonts w:ascii="Times New Roman" w:hAnsi="Times New Roman" w:cs="Times New Roman"/>
-          <w:sz w:val="24"/>
-          <w:szCs w:val="24"/>
-          <w:lang w:val="en-US"/>
-        </w:rPr>
-        <w:t>Return to products</w:t>
-      </w:r>
-      <w:r>
-        <w:rPr>
-          <w:rFonts w:ascii="Times New Roman" w:hAnsi="Times New Roman" w:cs="Times New Roman"/>
-          <w:sz w:val="24"/>
-          <w:szCs w:val="24"/>
-          <w:lang w:val="en-US"/>
-        </w:rPr>
-        <w:t>/products detail</w:t>
-      </w:r>
-      <w:r>
-        <w:rPr>
-          <w:rFonts w:ascii="Times New Roman" w:hAnsi="Times New Roman" w:cs="Times New Roman"/>
-          <w:sz w:val="24"/>
-          <w:szCs w:val="24"/>
-          <w:lang w:val="en-US"/>
-        </w:rPr>
-        <w:t xml:space="preserve"> page</w:t>
-      </w:r>
-    </w:p>
-    <w:p>
-      <w:pPr>
-        <w:pStyle w:val="ListParagraph"/>
-        <w:numPr>
-          <w:ilvl w:val="1"/>
-          <w:numId w:val="1"/>
-        </w:numPr>
-        <w:rPr>
-          <w:rFonts w:ascii="Times New Roman" w:hAnsi="Times New Roman" w:cs="Times New Roman"/>
-          <w:sz w:val="24"/>
-          <w:szCs w:val="24"/>
-          <w:lang w:val="en-US"/>
-        </w:rPr>
-      </w:pPr>
-      <w:r>
-        <w:rPr>
-          <w:rFonts w:ascii="Times New Roman" w:hAnsi="Times New Roman" w:cs="Times New Roman"/>
-          <w:sz w:val="24"/>
-          <w:szCs w:val="24"/>
-          <w:lang w:val="en-US"/>
-        </w:rPr>
-        <w:t>Proceed to checkout</w:t>
-      </w:r>
-    </w:p>
-    <w:p>
-      <w:pPr>
-        <w:pStyle w:val="ListParagraph"/>
-        <w:numPr>
-          <w:ilvl w:val="0"/>
-          <w:numId w:val="1"/>
-        </w:numPr>
-        <w:rPr>
-          <w:rFonts w:ascii="Times New Roman" w:hAnsi="Times New Roman" w:cs="Times New Roman"/>
-          <w:sz w:val="24"/>
-          <w:szCs w:val="24"/>
-          <w:lang w:val="en-US"/>
-        </w:rPr>
-      </w:pPr>
-      <w:r>
-        <w:rPr>
-          <w:rFonts w:ascii="Times New Roman" w:hAnsi="Times New Roman" w:cs="Times New Roman"/>
-          <w:sz w:val="24"/>
-          <w:szCs w:val="24"/>
-          <w:lang w:val="en-US"/>
-        </w:rPr>
-        <w:t>Sort and Filter products</w:t>
-      </w:r>
     </w:p>
     <w:p>
       <w:pPr>

</xml_diff>

<commit_message>
Added test cases to assert different ways of sorting products
</commit_message>
<xml_diff>
--- a/UI Project Automation Project Test Cases.docx
+++ b/UI Project Automation Project Test Cases.docx
@@ -1047,113 +1047,140 @@
         </w:rPr>
         <w:t>Sort and Filter products</w:t>
       </w:r>
+    </w:p>
+    <w:p>
+      <w:pPr>
+        <w:pStyle w:val="ListParagraph"/>
+        <w:numPr>
+          <w:ilvl w:val="1"/>
+          <w:numId w:val="1"/>
+        </w:numPr>
+        <w:rPr>
+          <w:rFonts w:ascii="Times New Roman" w:hAnsi="Times New Roman" w:cs="Times New Roman"/>
+          <w:sz w:val="24"/>
+          <w:szCs w:val="24"/>
+          <w:lang w:val="en-US"/>
+        </w:rPr>
+      </w:pPr>
+      <w:r>
+        <w:rPr>
+          <w:rFonts w:ascii="Times New Roman" w:hAnsi="Times New Roman" w:cs="Times New Roman"/>
+          <w:sz w:val="24"/>
+          <w:szCs w:val="24"/>
+          <w:lang w:val="en-US"/>
+        </w:rPr>
+        <w:t>O</w:t>
+      </w:r>
+      <w:r>
+        <w:rPr>
+          <w:rFonts w:ascii="Times New Roman" w:hAnsi="Times New Roman" w:cs="Times New Roman"/>
+          <w:sz w:val="24"/>
+          <w:szCs w:val="24"/>
+          <w:lang w:val="en-US"/>
+        </w:rPr>
+        <w:t>rder products alphabetically</w:t>
+      </w:r>
+      <w:r>
+        <w:rPr>
+          <w:rFonts w:ascii="Times New Roman" w:hAnsi="Times New Roman" w:cs="Times New Roman"/>
+          <w:sz w:val="24"/>
+          <w:szCs w:val="24"/>
+          <w:lang w:val="en-US"/>
+        </w:rPr>
+        <w:t xml:space="preserve"> </w:t>
+      </w:r>
+    </w:p>
+    <w:p>
+      <w:pPr>
+        <w:pStyle w:val="ListParagraph"/>
+        <w:numPr>
+          <w:ilvl w:val="1"/>
+          <w:numId w:val="1"/>
+        </w:numPr>
+        <w:rPr>
+          <w:rFonts w:ascii="Times New Roman" w:hAnsi="Times New Roman" w:cs="Times New Roman"/>
+          <w:sz w:val="24"/>
+          <w:szCs w:val="24"/>
+          <w:lang w:val="en-US"/>
+        </w:rPr>
+      </w:pPr>
+      <w:r>
+        <w:rPr>
+          <w:rFonts w:ascii="Times New Roman" w:hAnsi="Times New Roman" w:cs="Times New Roman"/>
+          <w:sz w:val="24"/>
+          <w:szCs w:val="24"/>
+          <w:lang w:val="en-US"/>
+        </w:rPr>
+        <w:lastRenderedPageBreak/>
+        <w:t xml:space="preserve">Order products </w:t>
+      </w:r>
+      <w:r>
+        <w:rPr>
+          <w:rFonts w:ascii="Times New Roman" w:hAnsi="Times New Roman" w:cs="Times New Roman"/>
+          <w:sz w:val="24"/>
+          <w:szCs w:val="24"/>
+          <w:lang w:val="en-US"/>
+        </w:rPr>
+        <w:t>reverse alphabetically</w:t>
+      </w:r>
+    </w:p>
+    <w:p>
+      <w:pPr>
+        <w:pStyle w:val="ListParagraph"/>
+        <w:numPr>
+          <w:ilvl w:val="1"/>
+          <w:numId w:val="1"/>
+        </w:numPr>
+        <w:rPr>
+          <w:rFonts w:ascii="Times New Roman" w:hAnsi="Times New Roman" w:cs="Times New Roman"/>
+          <w:sz w:val="24"/>
+          <w:szCs w:val="24"/>
+          <w:lang w:val="en-US"/>
+        </w:rPr>
+      </w:pPr>
+      <w:r>
+        <w:rPr>
+          <w:rFonts w:ascii="Times New Roman" w:hAnsi="Times New Roman" w:cs="Times New Roman"/>
+          <w:sz w:val="24"/>
+          <w:szCs w:val="24"/>
+          <w:lang w:val="en-US"/>
+        </w:rPr>
+        <w:t xml:space="preserve">Order products in </w:t>
+      </w:r>
       <w:bookmarkStart w:id="0" w:name="_GoBack"/>
       <w:bookmarkEnd w:id="0"/>
-    </w:p>
-    <w:p>
-      <w:pPr>
-        <w:pStyle w:val="ListParagraph"/>
-        <w:numPr>
-          <w:ilvl w:val="1"/>
-          <w:numId w:val="1"/>
-        </w:numPr>
-        <w:rPr>
-          <w:rFonts w:ascii="Times New Roman" w:hAnsi="Times New Roman" w:cs="Times New Roman"/>
-          <w:sz w:val="24"/>
-          <w:szCs w:val="24"/>
-          <w:lang w:val="en-US"/>
-        </w:rPr>
-      </w:pPr>
-      <w:r>
-        <w:rPr>
-          <w:rFonts w:ascii="Times New Roman" w:hAnsi="Times New Roman" w:cs="Times New Roman"/>
-          <w:sz w:val="24"/>
-          <w:szCs w:val="24"/>
-          <w:lang w:val="en-US"/>
-        </w:rPr>
-        <w:t xml:space="preserve">Order products alphabetically and </w:t>
-      </w:r>
-    </w:p>
-    <w:p>
-      <w:pPr>
-        <w:pStyle w:val="ListParagraph"/>
-        <w:numPr>
-          <w:ilvl w:val="1"/>
-          <w:numId w:val="1"/>
-        </w:numPr>
-        <w:rPr>
-          <w:rFonts w:ascii="Times New Roman" w:hAnsi="Times New Roman" w:cs="Times New Roman"/>
-          <w:sz w:val="24"/>
-          <w:szCs w:val="24"/>
-          <w:lang w:val="en-US"/>
-        </w:rPr>
-      </w:pPr>
-      <w:r>
-        <w:rPr>
-          <w:rFonts w:ascii="Times New Roman" w:hAnsi="Times New Roman" w:cs="Times New Roman"/>
-          <w:sz w:val="24"/>
-          <w:szCs w:val="24"/>
-          <w:lang w:val="en-US"/>
-        </w:rPr>
-        <w:lastRenderedPageBreak/>
-        <w:t xml:space="preserve">Order products </w:t>
-      </w:r>
-      <w:r>
-        <w:rPr>
-          <w:rFonts w:ascii="Times New Roman" w:hAnsi="Times New Roman" w:cs="Times New Roman"/>
-          <w:sz w:val="24"/>
-          <w:szCs w:val="24"/>
-          <w:lang w:val="en-US"/>
-        </w:rPr>
-        <w:t>reverse alphabetically</w:t>
-      </w:r>
-    </w:p>
-    <w:p>
-      <w:pPr>
-        <w:pStyle w:val="ListParagraph"/>
-        <w:numPr>
-          <w:ilvl w:val="1"/>
-          <w:numId w:val="1"/>
-        </w:numPr>
-        <w:rPr>
-          <w:rFonts w:ascii="Times New Roman" w:hAnsi="Times New Roman" w:cs="Times New Roman"/>
-          <w:sz w:val="24"/>
-          <w:szCs w:val="24"/>
-          <w:lang w:val="en-US"/>
-        </w:rPr>
-      </w:pPr>
-      <w:r>
-        <w:rPr>
-          <w:rFonts w:ascii="Times New Roman" w:hAnsi="Times New Roman" w:cs="Times New Roman"/>
-          <w:sz w:val="24"/>
-          <w:szCs w:val="24"/>
-          <w:lang w:val="en-US"/>
-        </w:rPr>
-        <w:t>Order products in increasing and decreasing order of price</w:t>
-      </w:r>
-    </w:p>
-    <w:p>
-      <w:pPr>
-        <w:pStyle w:val="ListParagraph"/>
-        <w:numPr>
-          <w:ilvl w:val="1"/>
-          <w:numId w:val="1"/>
-        </w:numPr>
-        <w:rPr>
-          <w:rFonts w:ascii="Times New Roman" w:hAnsi="Times New Roman" w:cs="Times New Roman"/>
-          <w:sz w:val="24"/>
-          <w:szCs w:val="24"/>
-          <w:lang w:val="en-US"/>
-        </w:rPr>
-      </w:pPr>
-      <w:r>
-        <w:rPr>
-          <w:rFonts w:ascii="Times New Roman" w:hAnsi="Times New Roman" w:cs="Times New Roman"/>
-          <w:sz w:val="24"/>
-          <w:szCs w:val="24"/>
-          <w:lang w:val="en-US"/>
-        </w:rPr>
-        <w:t>Filter by a single product tag at a time</w:t>
+      <w:r>
+        <w:rPr>
+          <w:rFonts w:ascii="Times New Roman" w:hAnsi="Times New Roman" w:cs="Times New Roman"/>
+          <w:sz w:val="24"/>
+          <w:szCs w:val="24"/>
+          <w:lang w:val="en-US"/>
+        </w:rPr>
+        <w:t>order of price</w:t>
+      </w:r>
+    </w:p>
+    <w:p>
+      <w:pPr>
+        <w:pStyle w:val="ListParagraph"/>
+        <w:numPr>
+          <w:ilvl w:val="1"/>
+          <w:numId w:val="1"/>
+        </w:numPr>
+        <w:rPr>
+          <w:rFonts w:ascii="Times New Roman" w:hAnsi="Times New Roman" w:cs="Times New Roman"/>
+          <w:sz w:val="24"/>
+          <w:szCs w:val="24"/>
+          <w:lang w:val="en-US"/>
+        </w:rPr>
+      </w:pPr>
+      <w:r>
+        <w:rPr>
+          <w:rFonts w:ascii="Times New Roman" w:hAnsi="Times New Roman" w:cs="Times New Roman"/>
+          <w:sz w:val="24"/>
+          <w:szCs w:val="24"/>
+          <w:lang w:val="en-US"/>
+        </w:rPr>
+        <w:t xml:space="preserve">Filter by a single product tag </w:t>
       </w:r>
     </w:p>
     <w:p>

</xml_diff>

<commit_message>
Updated Test Scenario document
</commit_message>
<xml_diff>
--- a/UI Project Automation Project Test Cases.docx
+++ b/UI Project Automation Project Test Cases.docx
@@ -1047,113 +1047,140 @@
         </w:rPr>
         <w:t>Sort and Filter products</w:t>
       </w:r>
+    </w:p>
+    <w:p>
+      <w:pPr>
+        <w:pStyle w:val="ListParagraph"/>
+        <w:numPr>
+          <w:ilvl w:val="1"/>
+          <w:numId w:val="1"/>
+        </w:numPr>
+        <w:rPr>
+          <w:rFonts w:ascii="Times New Roman" w:hAnsi="Times New Roman" w:cs="Times New Roman"/>
+          <w:sz w:val="24"/>
+          <w:szCs w:val="24"/>
+          <w:lang w:val="en-US"/>
+        </w:rPr>
+      </w:pPr>
+      <w:r>
+        <w:rPr>
+          <w:rFonts w:ascii="Times New Roman" w:hAnsi="Times New Roman" w:cs="Times New Roman"/>
+          <w:sz w:val="24"/>
+          <w:szCs w:val="24"/>
+          <w:lang w:val="en-US"/>
+        </w:rPr>
+        <w:t>O</w:t>
+      </w:r>
+      <w:r>
+        <w:rPr>
+          <w:rFonts w:ascii="Times New Roman" w:hAnsi="Times New Roman" w:cs="Times New Roman"/>
+          <w:sz w:val="24"/>
+          <w:szCs w:val="24"/>
+          <w:lang w:val="en-US"/>
+        </w:rPr>
+        <w:t>rder products alphabetically</w:t>
+      </w:r>
+      <w:r>
+        <w:rPr>
+          <w:rFonts w:ascii="Times New Roman" w:hAnsi="Times New Roman" w:cs="Times New Roman"/>
+          <w:sz w:val="24"/>
+          <w:szCs w:val="24"/>
+          <w:lang w:val="en-US"/>
+        </w:rPr>
+        <w:t xml:space="preserve"> </w:t>
+      </w:r>
+    </w:p>
+    <w:p>
+      <w:pPr>
+        <w:pStyle w:val="ListParagraph"/>
+        <w:numPr>
+          <w:ilvl w:val="1"/>
+          <w:numId w:val="1"/>
+        </w:numPr>
+        <w:rPr>
+          <w:rFonts w:ascii="Times New Roman" w:hAnsi="Times New Roman" w:cs="Times New Roman"/>
+          <w:sz w:val="24"/>
+          <w:szCs w:val="24"/>
+          <w:lang w:val="en-US"/>
+        </w:rPr>
+      </w:pPr>
+      <w:r>
+        <w:rPr>
+          <w:rFonts w:ascii="Times New Roman" w:hAnsi="Times New Roman" w:cs="Times New Roman"/>
+          <w:sz w:val="24"/>
+          <w:szCs w:val="24"/>
+          <w:lang w:val="en-US"/>
+        </w:rPr>
+        <w:lastRenderedPageBreak/>
+        <w:t xml:space="preserve">Order products </w:t>
+      </w:r>
+      <w:r>
+        <w:rPr>
+          <w:rFonts w:ascii="Times New Roman" w:hAnsi="Times New Roman" w:cs="Times New Roman"/>
+          <w:sz w:val="24"/>
+          <w:szCs w:val="24"/>
+          <w:lang w:val="en-US"/>
+        </w:rPr>
+        <w:t>reverse alphabetically</w:t>
+      </w:r>
+    </w:p>
+    <w:p>
+      <w:pPr>
+        <w:pStyle w:val="ListParagraph"/>
+        <w:numPr>
+          <w:ilvl w:val="1"/>
+          <w:numId w:val="1"/>
+        </w:numPr>
+        <w:rPr>
+          <w:rFonts w:ascii="Times New Roman" w:hAnsi="Times New Roman" w:cs="Times New Roman"/>
+          <w:sz w:val="24"/>
+          <w:szCs w:val="24"/>
+          <w:lang w:val="en-US"/>
+        </w:rPr>
+      </w:pPr>
+      <w:r>
+        <w:rPr>
+          <w:rFonts w:ascii="Times New Roman" w:hAnsi="Times New Roman" w:cs="Times New Roman"/>
+          <w:sz w:val="24"/>
+          <w:szCs w:val="24"/>
+          <w:lang w:val="en-US"/>
+        </w:rPr>
+        <w:t xml:space="preserve">Order products in </w:t>
+      </w:r>
       <w:bookmarkStart w:id="0" w:name="_GoBack"/>
       <w:bookmarkEnd w:id="0"/>
-    </w:p>
-    <w:p>
-      <w:pPr>
-        <w:pStyle w:val="ListParagraph"/>
-        <w:numPr>
-          <w:ilvl w:val="1"/>
-          <w:numId w:val="1"/>
-        </w:numPr>
-        <w:rPr>
-          <w:rFonts w:ascii="Times New Roman" w:hAnsi="Times New Roman" w:cs="Times New Roman"/>
-          <w:sz w:val="24"/>
-          <w:szCs w:val="24"/>
-          <w:lang w:val="en-US"/>
-        </w:rPr>
-      </w:pPr>
-      <w:r>
-        <w:rPr>
-          <w:rFonts w:ascii="Times New Roman" w:hAnsi="Times New Roman" w:cs="Times New Roman"/>
-          <w:sz w:val="24"/>
-          <w:szCs w:val="24"/>
-          <w:lang w:val="en-US"/>
-        </w:rPr>
-        <w:t xml:space="preserve">Order products alphabetically and </w:t>
-      </w:r>
-    </w:p>
-    <w:p>
-      <w:pPr>
-        <w:pStyle w:val="ListParagraph"/>
-        <w:numPr>
-          <w:ilvl w:val="1"/>
-          <w:numId w:val="1"/>
-        </w:numPr>
-        <w:rPr>
-          <w:rFonts w:ascii="Times New Roman" w:hAnsi="Times New Roman" w:cs="Times New Roman"/>
-          <w:sz w:val="24"/>
-          <w:szCs w:val="24"/>
-          <w:lang w:val="en-US"/>
-        </w:rPr>
-      </w:pPr>
-      <w:r>
-        <w:rPr>
-          <w:rFonts w:ascii="Times New Roman" w:hAnsi="Times New Roman" w:cs="Times New Roman"/>
-          <w:sz w:val="24"/>
-          <w:szCs w:val="24"/>
-          <w:lang w:val="en-US"/>
-        </w:rPr>
-        <w:lastRenderedPageBreak/>
-        <w:t xml:space="preserve">Order products </w:t>
-      </w:r>
-      <w:r>
-        <w:rPr>
-          <w:rFonts w:ascii="Times New Roman" w:hAnsi="Times New Roman" w:cs="Times New Roman"/>
-          <w:sz w:val="24"/>
-          <w:szCs w:val="24"/>
-          <w:lang w:val="en-US"/>
-        </w:rPr>
-        <w:t>reverse alphabetically</w:t>
-      </w:r>
-    </w:p>
-    <w:p>
-      <w:pPr>
-        <w:pStyle w:val="ListParagraph"/>
-        <w:numPr>
-          <w:ilvl w:val="1"/>
-          <w:numId w:val="1"/>
-        </w:numPr>
-        <w:rPr>
-          <w:rFonts w:ascii="Times New Roman" w:hAnsi="Times New Roman" w:cs="Times New Roman"/>
-          <w:sz w:val="24"/>
-          <w:szCs w:val="24"/>
-          <w:lang w:val="en-US"/>
-        </w:rPr>
-      </w:pPr>
-      <w:r>
-        <w:rPr>
-          <w:rFonts w:ascii="Times New Roman" w:hAnsi="Times New Roman" w:cs="Times New Roman"/>
-          <w:sz w:val="24"/>
-          <w:szCs w:val="24"/>
-          <w:lang w:val="en-US"/>
-        </w:rPr>
-        <w:t>Order products in increasing and decreasing order of price</w:t>
-      </w:r>
-    </w:p>
-    <w:p>
-      <w:pPr>
-        <w:pStyle w:val="ListParagraph"/>
-        <w:numPr>
-          <w:ilvl w:val="1"/>
-          <w:numId w:val="1"/>
-        </w:numPr>
-        <w:rPr>
-          <w:rFonts w:ascii="Times New Roman" w:hAnsi="Times New Roman" w:cs="Times New Roman"/>
-          <w:sz w:val="24"/>
-          <w:szCs w:val="24"/>
-          <w:lang w:val="en-US"/>
-        </w:rPr>
-      </w:pPr>
-      <w:r>
-        <w:rPr>
-          <w:rFonts w:ascii="Times New Roman" w:hAnsi="Times New Roman" w:cs="Times New Roman"/>
-          <w:sz w:val="24"/>
-          <w:szCs w:val="24"/>
-          <w:lang w:val="en-US"/>
-        </w:rPr>
-        <w:t>Filter by a single product tag at a time</w:t>
+      <w:r>
+        <w:rPr>
+          <w:rFonts w:ascii="Times New Roman" w:hAnsi="Times New Roman" w:cs="Times New Roman"/>
+          <w:sz w:val="24"/>
+          <w:szCs w:val="24"/>
+          <w:lang w:val="en-US"/>
+        </w:rPr>
+        <w:t>order of price</w:t>
+      </w:r>
+    </w:p>
+    <w:p>
+      <w:pPr>
+        <w:pStyle w:val="ListParagraph"/>
+        <w:numPr>
+          <w:ilvl w:val="1"/>
+          <w:numId w:val="1"/>
+        </w:numPr>
+        <w:rPr>
+          <w:rFonts w:ascii="Times New Roman" w:hAnsi="Times New Roman" w:cs="Times New Roman"/>
+          <w:sz w:val="24"/>
+          <w:szCs w:val="24"/>
+          <w:lang w:val="en-US"/>
+        </w:rPr>
+      </w:pPr>
+      <w:r>
+        <w:rPr>
+          <w:rFonts w:ascii="Times New Roman" w:hAnsi="Times New Roman" w:cs="Times New Roman"/>
+          <w:sz w:val="24"/>
+          <w:szCs w:val="24"/>
+          <w:lang w:val="en-US"/>
+        </w:rPr>
+        <w:t xml:space="preserve">Filter by a single product tag </w:t>
       </w:r>
     </w:p>
     <w:p>

</xml_diff>

<commit_message>
Updated with contact tests
</commit_message>
<xml_diff>
--- a/UI Project Automation Project Test Cases.docx
+++ b/UI Project Automation Project Test Cases.docx
@@ -1145,7 +1145,409 @@
           <w:szCs w:val="24"/>
           <w:lang w:val="en-US"/>
         </w:rPr>
-        <w:t xml:space="preserve">Order products in </w:t>
+        <w:t>Order products in order of price</w:t>
+      </w:r>
+    </w:p>
+    <w:p>
+      <w:pPr>
+        <w:pStyle w:val="ListParagraph"/>
+        <w:numPr>
+          <w:ilvl w:val="1"/>
+          <w:numId w:val="1"/>
+        </w:numPr>
+        <w:rPr>
+          <w:rFonts w:ascii="Times New Roman" w:hAnsi="Times New Roman" w:cs="Times New Roman"/>
+          <w:sz w:val="24"/>
+          <w:szCs w:val="24"/>
+          <w:lang w:val="en-US"/>
+        </w:rPr>
+      </w:pPr>
+      <w:r>
+        <w:rPr>
+          <w:rFonts w:ascii="Times New Roman" w:hAnsi="Times New Roman" w:cs="Times New Roman"/>
+          <w:sz w:val="24"/>
+          <w:szCs w:val="24"/>
+          <w:lang w:val="en-US"/>
+        </w:rPr>
+        <w:t xml:space="preserve">Filter by a single product tag </w:t>
+      </w:r>
+    </w:p>
+    <w:p>
+      <w:pPr>
+        <w:pStyle w:val="ListParagraph"/>
+        <w:numPr>
+          <w:ilvl w:val="1"/>
+          <w:numId w:val="1"/>
+        </w:numPr>
+        <w:rPr>
+          <w:rFonts w:ascii="Times New Roman" w:hAnsi="Times New Roman" w:cs="Times New Roman"/>
+          <w:sz w:val="24"/>
+          <w:szCs w:val="24"/>
+          <w:lang w:val="en-US"/>
+        </w:rPr>
+      </w:pPr>
+      <w:r>
+        <w:rPr>
+          <w:rFonts w:ascii="Times New Roman" w:hAnsi="Times New Roman" w:cs="Times New Roman"/>
+          <w:sz w:val="24"/>
+          <w:szCs w:val="24"/>
+          <w:lang w:val="en-US"/>
+        </w:rPr>
+        <w:t>Remove all present filters</w:t>
+      </w:r>
+    </w:p>
+    <w:p>
+      <w:pPr>
+        <w:pStyle w:val="ListParagraph"/>
+        <w:numPr>
+          <w:ilvl w:val="0"/>
+          <w:numId w:val="1"/>
+        </w:numPr>
+        <w:rPr>
+          <w:rFonts w:ascii="Times New Roman" w:hAnsi="Times New Roman" w:cs="Times New Roman"/>
+          <w:sz w:val="24"/>
+          <w:szCs w:val="24"/>
+          <w:lang w:val="en-US"/>
+        </w:rPr>
+      </w:pPr>
+      <w:r>
+        <w:rPr>
+          <w:rFonts w:ascii="Times New Roman" w:hAnsi="Times New Roman" w:cs="Times New Roman"/>
+          <w:sz w:val="24"/>
+          <w:szCs w:val="24"/>
+          <w:lang w:val="en-US"/>
+        </w:rPr>
+        <w:t>Search products</w:t>
+      </w:r>
+    </w:p>
+    <w:p>
+      <w:pPr>
+        <w:pStyle w:val="ListParagraph"/>
+        <w:numPr>
+          <w:ilvl w:val="1"/>
+          <w:numId w:val="1"/>
+        </w:numPr>
+        <w:rPr>
+          <w:rFonts w:ascii="Times New Roman" w:hAnsi="Times New Roman" w:cs="Times New Roman"/>
+          <w:sz w:val="24"/>
+          <w:szCs w:val="24"/>
+          <w:lang w:val="en-US"/>
+        </w:rPr>
+      </w:pPr>
+      <w:r>
+        <w:rPr>
+          <w:rFonts w:ascii="Times New Roman" w:hAnsi="Times New Roman" w:cs="Times New Roman"/>
+          <w:sz w:val="24"/>
+          <w:szCs w:val="24"/>
+          <w:lang w:val="en-US"/>
+        </w:rPr>
+        <w:t>Filter product names to those containing substring in search bar</w:t>
+      </w:r>
+    </w:p>
+    <w:p>
+      <w:pPr>
+        <w:pStyle w:val="ListParagraph"/>
+        <w:numPr>
+          <w:ilvl w:val="1"/>
+          <w:numId w:val="1"/>
+        </w:numPr>
+        <w:rPr>
+          <w:rFonts w:ascii="Times New Roman" w:hAnsi="Times New Roman" w:cs="Times New Roman"/>
+          <w:sz w:val="24"/>
+          <w:szCs w:val="24"/>
+          <w:lang w:val="en-US"/>
+        </w:rPr>
+      </w:pPr>
+      <w:r>
+        <w:rPr>
+          <w:rFonts w:ascii="Times New Roman" w:hAnsi="Times New Roman" w:cs="Times New Roman"/>
+          <w:sz w:val="24"/>
+          <w:szCs w:val="24"/>
+          <w:lang w:val="en-US"/>
+        </w:rPr>
+        <w:t>Blank products section if enter non-alphanumeric character</w:t>
+      </w:r>
+    </w:p>
+    <w:p>
+      <w:pPr>
+        <w:pStyle w:val="ListParagraph"/>
+        <w:numPr>
+          <w:ilvl w:val="1"/>
+          <w:numId w:val="1"/>
+        </w:numPr>
+        <w:rPr>
+          <w:rFonts w:ascii="Times New Roman" w:hAnsi="Times New Roman" w:cs="Times New Roman"/>
+          <w:sz w:val="24"/>
+          <w:szCs w:val="24"/>
+          <w:lang w:val="en-US"/>
+        </w:rPr>
+      </w:pPr>
+      <w:r>
+        <w:rPr>
+          <w:rFonts w:ascii="Times New Roman" w:hAnsi="Times New Roman" w:cs="Times New Roman"/>
+          <w:sz w:val="24"/>
+          <w:szCs w:val="24"/>
+          <w:lang w:val="en-US"/>
+        </w:rPr>
+        <w:t>No result if search string does not match a product</w:t>
+      </w:r>
+    </w:p>
+    <w:p>
+      <w:pPr>
+        <w:pStyle w:val="ListParagraph"/>
+        <w:numPr>
+          <w:ilvl w:val="0"/>
+          <w:numId w:val="1"/>
+        </w:numPr>
+        <w:rPr>
+          <w:rFonts w:ascii="Times New Roman" w:hAnsi="Times New Roman" w:cs="Times New Roman"/>
+          <w:sz w:val="24"/>
+          <w:szCs w:val="24"/>
+          <w:lang w:val="en-US"/>
+        </w:rPr>
+      </w:pPr>
+      <w:r>
+        <w:rPr>
+          <w:rFonts w:ascii="Times New Roman" w:hAnsi="Times New Roman" w:cs="Times New Roman"/>
+          <w:sz w:val="24"/>
+          <w:szCs w:val="24"/>
+          <w:lang w:val="en-US"/>
+        </w:rPr>
+        <w:t>Checkout and payment</w:t>
+      </w:r>
+    </w:p>
+    <w:p>
+      <w:pPr>
+        <w:pStyle w:val="ListParagraph"/>
+        <w:numPr>
+          <w:ilvl w:val="1"/>
+          <w:numId w:val="1"/>
+        </w:numPr>
+        <w:rPr>
+          <w:rFonts w:ascii="Times New Roman" w:hAnsi="Times New Roman" w:cs="Times New Roman"/>
+          <w:sz w:val="24"/>
+          <w:szCs w:val="24"/>
+          <w:lang w:val="en-US"/>
+        </w:rPr>
+      </w:pPr>
+      <w:r>
+        <w:rPr>
+          <w:rFonts w:ascii="Times New Roman" w:hAnsi="Times New Roman" w:cs="Times New Roman"/>
+          <w:sz w:val="24"/>
+          <w:szCs w:val="24"/>
+          <w:lang w:val="en-US"/>
+        </w:rPr>
+        <w:t>Fill checkout form completely with valid details</w:t>
+      </w:r>
+    </w:p>
+    <w:p>
+      <w:pPr>
+        <w:pStyle w:val="ListParagraph"/>
+        <w:numPr>
+          <w:ilvl w:val="1"/>
+          <w:numId w:val="1"/>
+        </w:numPr>
+        <w:rPr>
+          <w:rFonts w:ascii="Times New Roman" w:hAnsi="Times New Roman" w:cs="Times New Roman"/>
+          <w:sz w:val="24"/>
+          <w:szCs w:val="24"/>
+          <w:lang w:val="en-US"/>
+        </w:rPr>
+      </w:pPr>
+      <w:r>
+        <w:rPr>
+          <w:rFonts w:ascii="Times New Roman" w:hAnsi="Times New Roman" w:cs="Times New Roman"/>
+          <w:sz w:val="24"/>
+          <w:szCs w:val="24"/>
+          <w:lang w:val="en-US"/>
+        </w:rPr>
+        <w:t>Submit incomplete checkout form with empty fields</w:t>
+      </w:r>
+    </w:p>
+    <w:p>
+      <w:pPr>
+        <w:pStyle w:val="ListParagraph"/>
+        <w:numPr>
+          <w:ilvl w:val="1"/>
+          <w:numId w:val="1"/>
+        </w:numPr>
+        <w:rPr>
+          <w:rFonts w:ascii="Times New Roman" w:hAnsi="Times New Roman" w:cs="Times New Roman"/>
+          <w:sz w:val="24"/>
+          <w:szCs w:val="24"/>
+          <w:lang w:val="en-US"/>
+        </w:rPr>
+      </w:pPr>
+      <w:r>
+        <w:rPr>
+          <w:rFonts w:ascii="Times New Roman" w:hAnsi="Times New Roman" w:cs="Times New Roman"/>
+          <w:sz w:val="24"/>
+          <w:szCs w:val="24"/>
+          <w:lang w:val="en-US"/>
+        </w:rPr>
+        <w:t>Edit order details</w:t>
+      </w:r>
+    </w:p>
+    <w:p>
+      <w:pPr>
+        <w:pStyle w:val="ListParagraph"/>
+        <w:numPr>
+          <w:ilvl w:val="1"/>
+          <w:numId w:val="1"/>
+        </w:numPr>
+        <w:rPr>
+          <w:rFonts w:ascii="Times New Roman" w:hAnsi="Times New Roman" w:cs="Times New Roman"/>
+          <w:sz w:val="24"/>
+          <w:szCs w:val="24"/>
+          <w:lang w:val="en-US"/>
+        </w:rPr>
+      </w:pPr>
+      <w:r>
+        <w:rPr>
+          <w:rFonts w:ascii="Times New Roman" w:hAnsi="Times New Roman" w:cs="Times New Roman"/>
+          <w:sz w:val="24"/>
+          <w:szCs w:val="24"/>
+          <w:lang w:val="en-US"/>
+        </w:rPr>
+        <w:t>Input card details with incorrect information</w:t>
+      </w:r>
+    </w:p>
+    <w:p>
+      <w:pPr>
+        <w:pStyle w:val="ListParagraph"/>
+        <w:numPr>
+          <w:ilvl w:val="1"/>
+          <w:numId w:val="1"/>
+        </w:numPr>
+        <w:rPr>
+          <w:rFonts w:ascii="Times New Roman" w:hAnsi="Times New Roman" w:cs="Times New Roman"/>
+          <w:sz w:val="24"/>
+          <w:szCs w:val="24"/>
+          <w:lang w:val="en-US"/>
+        </w:rPr>
+      </w:pPr>
+      <w:r>
+        <w:rPr>
+          <w:rFonts w:ascii="Times New Roman" w:hAnsi="Times New Roman" w:cs="Times New Roman"/>
+          <w:sz w:val="24"/>
+          <w:szCs w:val="24"/>
+          <w:lang w:val="en-US"/>
+        </w:rPr>
+        <w:t>Input valid card details</w:t>
+      </w:r>
+    </w:p>
+    <w:p>
+      <w:pPr>
+        <w:pStyle w:val="ListParagraph"/>
+        <w:numPr>
+          <w:ilvl w:val="0"/>
+          <w:numId w:val="1"/>
+        </w:numPr>
+        <w:rPr>
+          <w:rFonts w:ascii="Times New Roman" w:hAnsi="Times New Roman" w:cs="Times New Roman"/>
+          <w:sz w:val="24"/>
+          <w:szCs w:val="24"/>
+          <w:lang w:val="en-US"/>
+        </w:rPr>
+      </w:pPr>
+      <w:r>
+        <w:rPr>
+          <w:rFonts w:ascii="Times New Roman" w:hAnsi="Times New Roman" w:cs="Times New Roman"/>
+          <w:sz w:val="24"/>
+          <w:szCs w:val="24"/>
+          <w:lang w:val="en-US"/>
+        </w:rPr>
+        <w:t>Contact Form</w:t>
+      </w:r>
+    </w:p>
+    <w:p>
+      <w:pPr>
+        <w:pStyle w:val="ListParagraph"/>
+        <w:numPr>
+          <w:ilvl w:val="1"/>
+          <w:numId w:val="1"/>
+        </w:numPr>
+        <w:rPr>
+          <w:rFonts w:ascii="Times New Roman" w:hAnsi="Times New Roman" w:cs="Times New Roman"/>
+          <w:sz w:val="24"/>
+          <w:szCs w:val="24"/>
+          <w:lang w:val="en-US"/>
+        </w:rPr>
+      </w:pPr>
+      <w:r>
+        <w:rPr>
+          <w:rFonts w:ascii="Times New Roman" w:hAnsi="Times New Roman" w:cs="Times New Roman"/>
+          <w:sz w:val="24"/>
+          <w:szCs w:val="24"/>
+          <w:lang w:val="en-US"/>
+        </w:rPr>
+        <w:t>Submit valid details and message</w:t>
+      </w:r>
+    </w:p>
+    <w:p>
+      <w:pPr>
+        <w:pStyle w:val="ListParagraph"/>
+        <w:numPr>
+          <w:ilvl w:val="1"/>
+          <w:numId w:val="1"/>
+        </w:numPr>
+        <w:rPr>
+          <w:rFonts w:ascii="Times New Roman" w:hAnsi="Times New Roman" w:cs="Times New Roman"/>
+          <w:sz w:val="24"/>
+          <w:szCs w:val="24"/>
+          <w:lang w:val="en-US"/>
+        </w:rPr>
+      </w:pPr>
+      <w:r>
+        <w:rPr>
+          <w:rFonts w:ascii="Times New Roman" w:hAnsi="Times New Roman" w:cs="Times New Roman"/>
+          <w:sz w:val="24"/>
+          <w:szCs w:val="24"/>
+          <w:lang w:val="en-US"/>
+        </w:rPr>
+        <w:t xml:space="preserve">Submit </w:t>
+      </w:r>
+      <w:r>
+        <w:rPr>
+          <w:rFonts w:ascii="Times New Roman" w:hAnsi="Times New Roman" w:cs="Times New Roman"/>
+          <w:sz w:val="24"/>
+          <w:szCs w:val="24"/>
+          <w:lang w:val="en-US"/>
+        </w:rPr>
+        <w:t>details with invalid email</w:t>
+      </w:r>
+    </w:p>
+    <w:p>
+      <w:pPr>
+        <w:pStyle w:val="ListParagraph"/>
+        <w:numPr>
+          <w:ilvl w:val="1"/>
+          <w:numId w:val="1"/>
+        </w:numPr>
+        <w:rPr>
+          <w:rFonts w:ascii="Times New Roman" w:hAnsi="Times New Roman" w:cs="Times New Roman"/>
+          <w:sz w:val="24"/>
+          <w:szCs w:val="24"/>
+          <w:lang w:val="en-US"/>
+        </w:rPr>
+      </w:pPr>
+      <w:r>
+        <w:rPr>
+          <w:rFonts w:ascii="Times New Roman" w:hAnsi="Times New Roman" w:cs="Times New Roman"/>
+          <w:sz w:val="24"/>
+          <w:szCs w:val="24"/>
+          <w:lang w:val="en-US"/>
+        </w:rPr>
+        <w:t xml:space="preserve">Send message without </w:t>
+      </w:r>
+      <w:r>
+        <w:rPr>
+          <w:rFonts w:ascii="Times New Roman" w:hAnsi="Times New Roman" w:cs="Times New Roman"/>
+          <w:sz w:val="24"/>
+          <w:szCs w:val="24"/>
+          <w:lang w:val="en-US"/>
+        </w:rPr>
+        <w:t xml:space="preserve">email field </w:t>
       </w:r>
       <w:bookmarkStart w:id="0" w:name="_GoBack"/>
       <w:bookmarkEnd w:id="0"/>
@@ -1156,391 +1558,7 @@
           <w:szCs w:val="24"/>
           <w:lang w:val="en-US"/>
         </w:rPr>
-        <w:t>order of price</w:t>
-      </w:r>
-    </w:p>
-    <w:p>
-      <w:pPr>
-        <w:pStyle w:val="ListParagraph"/>
-        <w:numPr>
-          <w:ilvl w:val="1"/>
-          <w:numId w:val="1"/>
-        </w:numPr>
-        <w:rPr>
-          <w:rFonts w:ascii="Times New Roman" w:hAnsi="Times New Roman" w:cs="Times New Roman"/>
-          <w:sz w:val="24"/>
-          <w:szCs w:val="24"/>
-          <w:lang w:val="en-US"/>
-        </w:rPr>
-      </w:pPr>
-      <w:r>
-        <w:rPr>
-          <w:rFonts w:ascii="Times New Roman" w:hAnsi="Times New Roman" w:cs="Times New Roman"/>
-          <w:sz w:val="24"/>
-          <w:szCs w:val="24"/>
-          <w:lang w:val="en-US"/>
-        </w:rPr>
-        <w:t xml:space="preserve">Filter by a single product tag </w:t>
-      </w:r>
-    </w:p>
-    <w:p>
-      <w:pPr>
-        <w:pStyle w:val="ListParagraph"/>
-        <w:numPr>
-          <w:ilvl w:val="1"/>
-          <w:numId w:val="1"/>
-        </w:numPr>
-        <w:rPr>
-          <w:rFonts w:ascii="Times New Roman" w:hAnsi="Times New Roman" w:cs="Times New Roman"/>
-          <w:sz w:val="24"/>
-          <w:szCs w:val="24"/>
-          <w:lang w:val="en-US"/>
-        </w:rPr>
-      </w:pPr>
-      <w:r>
-        <w:rPr>
-          <w:rFonts w:ascii="Times New Roman" w:hAnsi="Times New Roman" w:cs="Times New Roman"/>
-          <w:sz w:val="24"/>
-          <w:szCs w:val="24"/>
-          <w:lang w:val="en-US"/>
-        </w:rPr>
-        <w:t>Remove all present filters</w:t>
-      </w:r>
-    </w:p>
-    <w:p>
-      <w:pPr>
-        <w:pStyle w:val="ListParagraph"/>
-        <w:numPr>
-          <w:ilvl w:val="0"/>
-          <w:numId w:val="1"/>
-        </w:numPr>
-        <w:rPr>
-          <w:rFonts w:ascii="Times New Roman" w:hAnsi="Times New Roman" w:cs="Times New Roman"/>
-          <w:sz w:val="24"/>
-          <w:szCs w:val="24"/>
-          <w:lang w:val="en-US"/>
-        </w:rPr>
-      </w:pPr>
-      <w:r>
-        <w:rPr>
-          <w:rFonts w:ascii="Times New Roman" w:hAnsi="Times New Roman" w:cs="Times New Roman"/>
-          <w:sz w:val="24"/>
-          <w:szCs w:val="24"/>
-          <w:lang w:val="en-US"/>
-        </w:rPr>
-        <w:t>Search products</w:t>
-      </w:r>
-    </w:p>
-    <w:p>
-      <w:pPr>
-        <w:pStyle w:val="ListParagraph"/>
-        <w:numPr>
-          <w:ilvl w:val="1"/>
-          <w:numId w:val="1"/>
-        </w:numPr>
-        <w:rPr>
-          <w:rFonts w:ascii="Times New Roman" w:hAnsi="Times New Roman" w:cs="Times New Roman"/>
-          <w:sz w:val="24"/>
-          <w:szCs w:val="24"/>
-          <w:lang w:val="en-US"/>
-        </w:rPr>
-      </w:pPr>
-      <w:r>
-        <w:rPr>
-          <w:rFonts w:ascii="Times New Roman" w:hAnsi="Times New Roman" w:cs="Times New Roman"/>
-          <w:sz w:val="24"/>
-          <w:szCs w:val="24"/>
-          <w:lang w:val="en-US"/>
-        </w:rPr>
-        <w:t>Filter product names to those containing substring in search bar</w:t>
-      </w:r>
-    </w:p>
-    <w:p>
-      <w:pPr>
-        <w:pStyle w:val="ListParagraph"/>
-        <w:numPr>
-          <w:ilvl w:val="1"/>
-          <w:numId w:val="1"/>
-        </w:numPr>
-        <w:rPr>
-          <w:rFonts w:ascii="Times New Roman" w:hAnsi="Times New Roman" w:cs="Times New Roman"/>
-          <w:sz w:val="24"/>
-          <w:szCs w:val="24"/>
-          <w:lang w:val="en-US"/>
-        </w:rPr>
-      </w:pPr>
-      <w:r>
-        <w:rPr>
-          <w:rFonts w:ascii="Times New Roman" w:hAnsi="Times New Roman" w:cs="Times New Roman"/>
-          <w:sz w:val="24"/>
-          <w:szCs w:val="24"/>
-          <w:lang w:val="en-US"/>
-        </w:rPr>
-        <w:t>Blank products section if enter non-alphanumeric character</w:t>
-      </w:r>
-    </w:p>
-    <w:p>
-      <w:pPr>
-        <w:pStyle w:val="ListParagraph"/>
-        <w:numPr>
-          <w:ilvl w:val="1"/>
-          <w:numId w:val="1"/>
-        </w:numPr>
-        <w:rPr>
-          <w:rFonts w:ascii="Times New Roman" w:hAnsi="Times New Roman" w:cs="Times New Roman"/>
-          <w:sz w:val="24"/>
-          <w:szCs w:val="24"/>
-          <w:lang w:val="en-US"/>
-        </w:rPr>
-      </w:pPr>
-      <w:r>
-        <w:rPr>
-          <w:rFonts w:ascii="Times New Roman" w:hAnsi="Times New Roman" w:cs="Times New Roman"/>
-          <w:sz w:val="24"/>
-          <w:szCs w:val="24"/>
-          <w:lang w:val="en-US"/>
-        </w:rPr>
-        <w:t>No result if search string does not match a product</w:t>
-      </w:r>
-    </w:p>
-    <w:p>
-      <w:pPr>
-        <w:pStyle w:val="ListParagraph"/>
-        <w:numPr>
-          <w:ilvl w:val="0"/>
-          <w:numId w:val="1"/>
-        </w:numPr>
-        <w:rPr>
-          <w:rFonts w:ascii="Times New Roman" w:hAnsi="Times New Roman" w:cs="Times New Roman"/>
-          <w:sz w:val="24"/>
-          <w:szCs w:val="24"/>
-          <w:lang w:val="en-US"/>
-        </w:rPr>
-      </w:pPr>
-      <w:r>
-        <w:rPr>
-          <w:rFonts w:ascii="Times New Roman" w:hAnsi="Times New Roman" w:cs="Times New Roman"/>
-          <w:sz w:val="24"/>
-          <w:szCs w:val="24"/>
-          <w:lang w:val="en-US"/>
-        </w:rPr>
-        <w:t>Checkout and payment</w:t>
-      </w:r>
-    </w:p>
-    <w:p>
-      <w:pPr>
-        <w:pStyle w:val="ListParagraph"/>
-        <w:numPr>
-          <w:ilvl w:val="1"/>
-          <w:numId w:val="1"/>
-        </w:numPr>
-        <w:rPr>
-          <w:rFonts w:ascii="Times New Roman" w:hAnsi="Times New Roman" w:cs="Times New Roman"/>
-          <w:sz w:val="24"/>
-          <w:szCs w:val="24"/>
-          <w:lang w:val="en-US"/>
-        </w:rPr>
-      </w:pPr>
-      <w:r>
-        <w:rPr>
-          <w:rFonts w:ascii="Times New Roman" w:hAnsi="Times New Roman" w:cs="Times New Roman"/>
-          <w:sz w:val="24"/>
-          <w:szCs w:val="24"/>
-          <w:lang w:val="en-US"/>
-        </w:rPr>
-        <w:t>Fill checkout form completely with valid details</w:t>
-      </w:r>
-    </w:p>
-    <w:p>
-      <w:pPr>
-        <w:pStyle w:val="ListParagraph"/>
-        <w:numPr>
-          <w:ilvl w:val="1"/>
-          <w:numId w:val="1"/>
-        </w:numPr>
-        <w:rPr>
-          <w:rFonts w:ascii="Times New Roman" w:hAnsi="Times New Roman" w:cs="Times New Roman"/>
-          <w:sz w:val="24"/>
-          <w:szCs w:val="24"/>
-          <w:lang w:val="en-US"/>
-        </w:rPr>
-      </w:pPr>
-      <w:r>
-        <w:rPr>
-          <w:rFonts w:ascii="Times New Roman" w:hAnsi="Times New Roman" w:cs="Times New Roman"/>
-          <w:sz w:val="24"/>
-          <w:szCs w:val="24"/>
-          <w:lang w:val="en-US"/>
-        </w:rPr>
-        <w:t>Submit incomplete checkout form with empty fields</w:t>
-      </w:r>
-    </w:p>
-    <w:p>
-      <w:pPr>
-        <w:pStyle w:val="ListParagraph"/>
-        <w:numPr>
-          <w:ilvl w:val="1"/>
-          <w:numId w:val="1"/>
-        </w:numPr>
-        <w:rPr>
-          <w:rFonts w:ascii="Times New Roman" w:hAnsi="Times New Roman" w:cs="Times New Roman"/>
-          <w:sz w:val="24"/>
-          <w:szCs w:val="24"/>
-          <w:lang w:val="en-US"/>
-        </w:rPr>
-      </w:pPr>
-      <w:r>
-        <w:rPr>
-          <w:rFonts w:ascii="Times New Roman" w:hAnsi="Times New Roman" w:cs="Times New Roman"/>
-          <w:sz w:val="24"/>
-          <w:szCs w:val="24"/>
-          <w:lang w:val="en-US"/>
-        </w:rPr>
-        <w:t>Edit order details</w:t>
-      </w:r>
-    </w:p>
-    <w:p>
-      <w:pPr>
-        <w:pStyle w:val="ListParagraph"/>
-        <w:numPr>
-          <w:ilvl w:val="1"/>
-          <w:numId w:val="1"/>
-        </w:numPr>
-        <w:rPr>
-          <w:rFonts w:ascii="Times New Roman" w:hAnsi="Times New Roman" w:cs="Times New Roman"/>
-          <w:sz w:val="24"/>
-          <w:szCs w:val="24"/>
-          <w:lang w:val="en-US"/>
-        </w:rPr>
-      </w:pPr>
-      <w:r>
-        <w:rPr>
-          <w:rFonts w:ascii="Times New Roman" w:hAnsi="Times New Roman" w:cs="Times New Roman"/>
-          <w:sz w:val="24"/>
-          <w:szCs w:val="24"/>
-          <w:lang w:val="en-US"/>
-        </w:rPr>
-        <w:t>Input card details with incorrect information</w:t>
-      </w:r>
-    </w:p>
-    <w:p>
-      <w:pPr>
-        <w:pStyle w:val="ListParagraph"/>
-        <w:numPr>
-          <w:ilvl w:val="1"/>
-          <w:numId w:val="1"/>
-        </w:numPr>
-        <w:rPr>
-          <w:rFonts w:ascii="Times New Roman" w:hAnsi="Times New Roman" w:cs="Times New Roman"/>
-          <w:sz w:val="24"/>
-          <w:szCs w:val="24"/>
-          <w:lang w:val="en-US"/>
-        </w:rPr>
-      </w:pPr>
-      <w:r>
-        <w:rPr>
-          <w:rFonts w:ascii="Times New Roman" w:hAnsi="Times New Roman" w:cs="Times New Roman"/>
-          <w:sz w:val="24"/>
-          <w:szCs w:val="24"/>
-          <w:lang w:val="en-US"/>
-        </w:rPr>
-        <w:t>Input valid card details</w:t>
-      </w:r>
-    </w:p>
-    <w:p>
-      <w:pPr>
-        <w:pStyle w:val="ListParagraph"/>
-        <w:numPr>
-          <w:ilvl w:val="0"/>
-          <w:numId w:val="1"/>
-        </w:numPr>
-        <w:rPr>
-          <w:rFonts w:ascii="Times New Roman" w:hAnsi="Times New Roman" w:cs="Times New Roman"/>
-          <w:sz w:val="24"/>
-          <w:szCs w:val="24"/>
-          <w:lang w:val="en-US"/>
-        </w:rPr>
-      </w:pPr>
-      <w:r>
-        <w:rPr>
-          <w:rFonts w:ascii="Times New Roman" w:hAnsi="Times New Roman" w:cs="Times New Roman"/>
-          <w:sz w:val="24"/>
-          <w:szCs w:val="24"/>
-          <w:lang w:val="en-US"/>
-        </w:rPr>
-        <w:t>Contact Form</w:t>
-      </w:r>
-    </w:p>
-    <w:p>
-      <w:pPr>
-        <w:pStyle w:val="ListParagraph"/>
-        <w:numPr>
-          <w:ilvl w:val="1"/>
-          <w:numId w:val="1"/>
-        </w:numPr>
-        <w:rPr>
-          <w:rFonts w:ascii="Times New Roman" w:hAnsi="Times New Roman" w:cs="Times New Roman"/>
-          <w:sz w:val="24"/>
-          <w:szCs w:val="24"/>
-          <w:lang w:val="en-US"/>
-        </w:rPr>
-      </w:pPr>
-      <w:r>
-        <w:rPr>
-          <w:rFonts w:ascii="Times New Roman" w:hAnsi="Times New Roman" w:cs="Times New Roman"/>
-          <w:sz w:val="24"/>
-          <w:szCs w:val="24"/>
-          <w:lang w:val="en-US"/>
-        </w:rPr>
-        <w:t>Submit valid details and message</w:t>
-      </w:r>
-    </w:p>
-    <w:p>
-      <w:pPr>
-        <w:pStyle w:val="ListParagraph"/>
-        <w:numPr>
-          <w:ilvl w:val="1"/>
-          <w:numId w:val="1"/>
-        </w:numPr>
-        <w:rPr>
-          <w:rFonts w:ascii="Times New Roman" w:hAnsi="Times New Roman" w:cs="Times New Roman"/>
-          <w:sz w:val="24"/>
-          <w:szCs w:val="24"/>
-          <w:lang w:val="en-US"/>
-        </w:rPr>
-      </w:pPr>
-      <w:r>
-        <w:rPr>
-          <w:rFonts w:ascii="Times New Roman" w:hAnsi="Times New Roman" w:cs="Times New Roman"/>
-          <w:sz w:val="24"/>
-          <w:szCs w:val="24"/>
-          <w:lang w:val="en-US"/>
-        </w:rPr>
-        <w:t>Submit with correct details and empty message field</w:t>
-      </w:r>
-    </w:p>
-    <w:p>
-      <w:pPr>
-        <w:pStyle w:val="ListParagraph"/>
-        <w:numPr>
-          <w:ilvl w:val="1"/>
-          <w:numId w:val="1"/>
-        </w:numPr>
-        <w:rPr>
-          <w:rFonts w:ascii="Times New Roman" w:hAnsi="Times New Roman" w:cs="Times New Roman"/>
-          <w:sz w:val="24"/>
-          <w:szCs w:val="24"/>
-          <w:lang w:val="en-US"/>
-        </w:rPr>
-      </w:pPr>
-      <w:r>
-        <w:rPr>
-          <w:rFonts w:ascii="Times New Roman" w:hAnsi="Times New Roman" w:cs="Times New Roman"/>
-          <w:sz w:val="24"/>
-          <w:szCs w:val="24"/>
-          <w:lang w:val="en-US"/>
-        </w:rPr>
-        <w:t>Send message without Name fields filled</w:t>
+        <w:t>filled</w:t>
       </w:r>
     </w:p>
     <w:p>

</xml_diff>

<commit_message>
Implement cart object and appropriate test cases
</commit_message>
<xml_diff>
--- a/UI Project Automation Project Test Cases.docx
+++ b/UI Project Automation Project Test Cases.docx
@@ -931,73 +931,55 @@
           <w:szCs w:val="24"/>
           <w:lang w:val="en-US"/>
         </w:rPr>
-        <w:t>Change number of products</w:t>
-      </w:r>
-    </w:p>
-    <w:p>
-      <w:pPr>
-        <w:pStyle w:val="ListParagraph"/>
-        <w:numPr>
-          <w:ilvl w:val="1"/>
-          <w:numId w:val="1"/>
-        </w:numPr>
-        <w:rPr>
-          <w:rFonts w:ascii="Times New Roman" w:hAnsi="Times New Roman" w:cs="Times New Roman"/>
-          <w:sz w:val="24"/>
-          <w:szCs w:val="24"/>
-          <w:lang w:val="en-US"/>
-        </w:rPr>
-      </w:pPr>
-      <w:r>
-        <w:rPr>
-          <w:rFonts w:ascii="Times New Roman" w:hAnsi="Times New Roman" w:cs="Times New Roman"/>
-          <w:sz w:val="24"/>
-          <w:szCs w:val="24"/>
-          <w:lang w:val="en-US"/>
-        </w:rPr>
-        <w:t>Remove product(s) from cart</w:t>
-      </w:r>
-    </w:p>
-    <w:p>
-      <w:pPr>
-        <w:pStyle w:val="ListParagraph"/>
-        <w:numPr>
-          <w:ilvl w:val="1"/>
-          <w:numId w:val="1"/>
-        </w:numPr>
-        <w:rPr>
-          <w:rFonts w:ascii="Times New Roman" w:hAnsi="Times New Roman" w:cs="Times New Roman"/>
-          <w:sz w:val="24"/>
-          <w:szCs w:val="24"/>
-          <w:lang w:val="en-US"/>
-        </w:rPr>
-      </w:pPr>
-      <w:r>
-        <w:rPr>
-          <w:rFonts w:ascii="Times New Roman" w:hAnsi="Times New Roman" w:cs="Times New Roman"/>
-          <w:sz w:val="24"/>
-          <w:szCs w:val="24"/>
-          <w:lang w:val="en-US"/>
-        </w:rPr>
-        <w:t>Return to products</w:t>
-      </w:r>
-      <w:r>
-        <w:rPr>
-          <w:rFonts w:ascii="Times New Roman" w:hAnsi="Times New Roman" w:cs="Times New Roman"/>
-          <w:sz w:val="24"/>
-          <w:szCs w:val="24"/>
-          <w:lang w:val="en-US"/>
-        </w:rPr>
-        <w:t>/products detail</w:t>
-      </w:r>
-      <w:r>
-        <w:rPr>
-          <w:rFonts w:ascii="Times New Roman" w:hAnsi="Times New Roman" w:cs="Times New Roman"/>
-          <w:sz w:val="24"/>
-          <w:szCs w:val="24"/>
-          <w:lang w:val="en-US"/>
-        </w:rPr>
-        <w:t xml:space="preserve"> page</w:t>
+        <w:t>Cart summary page title is visible</w:t>
+      </w:r>
+    </w:p>
+    <w:p>
+      <w:pPr>
+        <w:pStyle w:val="ListParagraph"/>
+        <w:numPr>
+          <w:ilvl w:val="1"/>
+          <w:numId w:val="1"/>
+        </w:numPr>
+        <w:rPr>
+          <w:rFonts w:ascii="Times New Roman" w:hAnsi="Times New Roman" w:cs="Times New Roman"/>
+          <w:sz w:val="24"/>
+          <w:szCs w:val="24"/>
+          <w:lang w:val="en-US"/>
+        </w:rPr>
+      </w:pPr>
+      <w:r>
+        <w:rPr>
+          <w:rFonts w:ascii="Times New Roman" w:hAnsi="Times New Roman" w:cs="Times New Roman"/>
+          <w:sz w:val="24"/>
+          <w:szCs w:val="24"/>
+          <w:lang w:val="en-US"/>
+        </w:rPr>
+        <w:t>Continue shopping button is present</w:t>
+      </w:r>
+    </w:p>
+    <w:p>
+      <w:pPr>
+        <w:pStyle w:val="ListParagraph"/>
+        <w:numPr>
+          <w:ilvl w:val="1"/>
+          <w:numId w:val="1"/>
+        </w:numPr>
+        <w:rPr>
+          <w:rFonts w:ascii="Times New Roman" w:hAnsi="Times New Roman" w:cs="Times New Roman"/>
+          <w:sz w:val="24"/>
+          <w:szCs w:val="24"/>
+          <w:lang w:val="en-US"/>
+        </w:rPr>
+      </w:pPr>
+      <w:r>
+        <w:rPr>
+          <w:rFonts w:ascii="Times New Roman" w:hAnsi="Times New Roman" w:cs="Times New Roman"/>
+          <w:sz w:val="24"/>
+          <w:szCs w:val="24"/>
+          <w:lang w:val="en-US"/>
+        </w:rPr>
+        <w:t>Cart icon shows number of items in cart</w:t>
       </w:r>
     </w:p>
     <w:p>
@@ -1023,534 +1005,567 @@
         </w:rPr>
         <w:t>Proceed to checkout</w:t>
       </w:r>
-    </w:p>
-    <w:p>
-      <w:pPr>
-        <w:pStyle w:val="ListParagraph"/>
-        <w:numPr>
-          <w:ilvl w:val="0"/>
-          <w:numId w:val="1"/>
-        </w:numPr>
-        <w:rPr>
-          <w:rFonts w:ascii="Times New Roman" w:hAnsi="Times New Roman" w:cs="Times New Roman"/>
-          <w:sz w:val="24"/>
-          <w:szCs w:val="24"/>
-          <w:lang w:val="en-US"/>
-        </w:rPr>
-      </w:pPr>
-      <w:r>
-        <w:rPr>
-          <w:rFonts w:ascii="Times New Roman" w:hAnsi="Times New Roman" w:cs="Times New Roman"/>
-          <w:sz w:val="24"/>
-          <w:szCs w:val="24"/>
-          <w:lang w:val="en-US"/>
-        </w:rPr>
-        <w:t>Sort and Filter products</w:t>
-      </w:r>
-    </w:p>
-    <w:p>
-      <w:pPr>
-        <w:pStyle w:val="ListParagraph"/>
-        <w:numPr>
-          <w:ilvl w:val="1"/>
-          <w:numId w:val="1"/>
-        </w:numPr>
-        <w:rPr>
-          <w:rFonts w:ascii="Times New Roman" w:hAnsi="Times New Roman" w:cs="Times New Roman"/>
-          <w:sz w:val="24"/>
-          <w:szCs w:val="24"/>
-          <w:lang w:val="en-US"/>
-        </w:rPr>
-      </w:pPr>
-      <w:r>
-        <w:rPr>
-          <w:rFonts w:ascii="Times New Roman" w:hAnsi="Times New Roman" w:cs="Times New Roman"/>
-          <w:sz w:val="24"/>
-          <w:szCs w:val="24"/>
-          <w:lang w:val="en-US"/>
-        </w:rPr>
-        <w:t>O</w:t>
-      </w:r>
-      <w:r>
-        <w:rPr>
-          <w:rFonts w:ascii="Times New Roman" w:hAnsi="Times New Roman" w:cs="Times New Roman"/>
-          <w:sz w:val="24"/>
-          <w:szCs w:val="24"/>
-          <w:lang w:val="en-US"/>
-        </w:rPr>
-        <w:t>rder products alphabetically</w:t>
-      </w:r>
-      <w:r>
-        <w:rPr>
-          <w:rFonts w:ascii="Times New Roman" w:hAnsi="Times New Roman" w:cs="Times New Roman"/>
-          <w:sz w:val="24"/>
-          <w:szCs w:val="24"/>
-          <w:lang w:val="en-US"/>
-        </w:rPr>
-        <w:t xml:space="preserve"> </w:t>
-      </w:r>
-    </w:p>
-    <w:p>
-      <w:pPr>
-        <w:pStyle w:val="ListParagraph"/>
-        <w:numPr>
-          <w:ilvl w:val="1"/>
-          <w:numId w:val="1"/>
-        </w:numPr>
-        <w:rPr>
-          <w:rFonts w:ascii="Times New Roman" w:hAnsi="Times New Roman" w:cs="Times New Roman"/>
-          <w:sz w:val="24"/>
-          <w:szCs w:val="24"/>
-          <w:lang w:val="en-US"/>
-        </w:rPr>
-      </w:pPr>
-      <w:r>
-        <w:rPr>
-          <w:rFonts w:ascii="Times New Roman" w:hAnsi="Times New Roman" w:cs="Times New Roman"/>
-          <w:sz w:val="24"/>
-          <w:szCs w:val="24"/>
-          <w:lang w:val="en-US"/>
-        </w:rPr>
-        <w:lastRenderedPageBreak/>
-        <w:t xml:space="preserve">Order products </w:t>
-      </w:r>
-      <w:r>
-        <w:rPr>
-          <w:rFonts w:ascii="Times New Roman" w:hAnsi="Times New Roman" w:cs="Times New Roman"/>
-          <w:sz w:val="24"/>
-          <w:szCs w:val="24"/>
-          <w:lang w:val="en-US"/>
-        </w:rPr>
-        <w:t>reverse alphabetically</w:t>
-      </w:r>
-    </w:p>
-    <w:p>
-      <w:pPr>
-        <w:pStyle w:val="ListParagraph"/>
-        <w:numPr>
-          <w:ilvl w:val="1"/>
-          <w:numId w:val="1"/>
-        </w:numPr>
-        <w:rPr>
-          <w:rFonts w:ascii="Times New Roman" w:hAnsi="Times New Roman" w:cs="Times New Roman"/>
-          <w:sz w:val="24"/>
-          <w:szCs w:val="24"/>
-          <w:lang w:val="en-US"/>
-        </w:rPr>
-      </w:pPr>
-      <w:r>
-        <w:rPr>
-          <w:rFonts w:ascii="Times New Roman" w:hAnsi="Times New Roman" w:cs="Times New Roman"/>
-          <w:sz w:val="24"/>
-          <w:szCs w:val="24"/>
-          <w:lang w:val="en-US"/>
-        </w:rPr>
-        <w:t>Order products in order of price</w:t>
-      </w:r>
-    </w:p>
-    <w:p>
-      <w:pPr>
-        <w:pStyle w:val="ListParagraph"/>
-        <w:numPr>
-          <w:ilvl w:val="1"/>
-          <w:numId w:val="1"/>
-        </w:numPr>
-        <w:rPr>
-          <w:rFonts w:ascii="Times New Roman" w:hAnsi="Times New Roman" w:cs="Times New Roman"/>
-          <w:sz w:val="24"/>
-          <w:szCs w:val="24"/>
-          <w:lang w:val="en-US"/>
-        </w:rPr>
-      </w:pPr>
-      <w:r>
-        <w:rPr>
-          <w:rFonts w:ascii="Times New Roman" w:hAnsi="Times New Roman" w:cs="Times New Roman"/>
-          <w:sz w:val="24"/>
-          <w:szCs w:val="24"/>
-          <w:lang w:val="en-US"/>
-        </w:rPr>
-        <w:t xml:space="preserve">Filter by a single product tag </w:t>
-      </w:r>
-    </w:p>
-    <w:p>
-      <w:pPr>
-        <w:pStyle w:val="ListParagraph"/>
-        <w:numPr>
-          <w:ilvl w:val="1"/>
-          <w:numId w:val="1"/>
-        </w:numPr>
-        <w:rPr>
-          <w:rFonts w:ascii="Times New Roman" w:hAnsi="Times New Roman" w:cs="Times New Roman"/>
-          <w:sz w:val="24"/>
-          <w:szCs w:val="24"/>
-          <w:lang w:val="en-US"/>
-        </w:rPr>
-      </w:pPr>
-      <w:r>
-        <w:rPr>
-          <w:rFonts w:ascii="Times New Roman" w:hAnsi="Times New Roman" w:cs="Times New Roman"/>
-          <w:sz w:val="24"/>
-          <w:szCs w:val="24"/>
-          <w:lang w:val="en-US"/>
-        </w:rPr>
-        <w:t>Remove all present filters</w:t>
-      </w:r>
-    </w:p>
-    <w:p>
-      <w:pPr>
-        <w:pStyle w:val="ListParagraph"/>
-        <w:numPr>
-          <w:ilvl w:val="0"/>
-          <w:numId w:val="1"/>
-        </w:numPr>
-        <w:rPr>
-          <w:rFonts w:ascii="Times New Roman" w:hAnsi="Times New Roman" w:cs="Times New Roman"/>
-          <w:sz w:val="24"/>
-          <w:szCs w:val="24"/>
-          <w:lang w:val="en-US"/>
-        </w:rPr>
-      </w:pPr>
-      <w:r>
-        <w:rPr>
-          <w:rFonts w:ascii="Times New Roman" w:hAnsi="Times New Roman" w:cs="Times New Roman"/>
-          <w:sz w:val="24"/>
-          <w:szCs w:val="24"/>
-          <w:lang w:val="en-US"/>
-        </w:rPr>
-        <w:t>Search products</w:t>
-      </w:r>
-    </w:p>
-    <w:p>
-      <w:pPr>
-        <w:pStyle w:val="ListParagraph"/>
-        <w:numPr>
-          <w:ilvl w:val="1"/>
-          <w:numId w:val="1"/>
-        </w:numPr>
-        <w:rPr>
-          <w:rFonts w:ascii="Times New Roman" w:hAnsi="Times New Roman" w:cs="Times New Roman"/>
-          <w:sz w:val="24"/>
-          <w:szCs w:val="24"/>
-          <w:lang w:val="en-US"/>
-        </w:rPr>
-      </w:pPr>
-      <w:r>
-        <w:rPr>
-          <w:rFonts w:ascii="Times New Roman" w:hAnsi="Times New Roman" w:cs="Times New Roman"/>
-          <w:sz w:val="24"/>
-          <w:szCs w:val="24"/>
-          <w:lang w:val="en-US"/>
-        </w:rPr>
-        <w:t>Filter product names to those containing substring in search bar</w:t>
-      </w:r>
-    </w:p>
-    <w:p>
-      <w:pPr>
-        <w:pStyle w:val="ListParagraph"/>
-        <w:numPr>
-          <w:ilvl w:val="1"/>
-          <w:numId w:val="1"/>
-        </w:numPr>
-        <w:rPr>
-          <w:rFonts w:ascii="Times New Roman" w:hAnsi="Times New Roman" w:cs="Times New Roman"/>
-          <w:sz w:val="24"/>
-          <w:szCs w:val="24"/>
-          <w:lang w:val="en-US"/>
-        </w:rPr>
-      </w:pPr>
-      <w:r>
-        <w:rPr>
-          <w:rFonts w:ascii="Times New Roman" w:hAnsi="Times New Roman" w:cs="Times New Roman"/>
-          <w:sz w:val="24"/>
-          <w:szCs w:val="24"/>
-          <w:lang w:val="en-US"/>
-        </w:rPr>
-        <w:t>Blank products section if enter non-alphanumeric character</w:t>
-      </w:r>
-    </w:p>
-    <w:p>
-      <w:pPr>
-        <w:pStyle w:val="ListParagraph"/>
-        <w:numPr>
-          <w:ilvl w:val="1"/>
-          <w:numId w:val="1"/>
-        </w:numPr>
-        <w:rPr>
-          <w:rFonts w:ascii="Times New Roman" w:hAnsi="Times New Roman" w:cs="Times New Roman"/>
-          <w:sz w:val="24"/>
-          <w:szCs w:val="24"/>
-          <w:lang w:val="en-US"/>
-        </w:rPr>
-      </w:pPr>
-      <w:r>
-        <w:rPr>
-          <w:rFonts w:ascii="Times New Roman" w:hAnsi="Times New Roman" w:cs="Times New Roman"/>
-          <w:sz w:val="24"/>
-          <w:szCs w:val="24"/>
-          <w:lang w:val="en-US"/>
-        </w:rPr>
-        <w:t>No result if search string does not match a product</w:t>
-      </w:r>
-    </w:p>
-    <w:p>
-      <w:pPr>
-        <w:pStyle w:val="ListParagraph"/>
-        <w:numPr>
-          <w:ilvl w:val="0"/>
-          <w:numId w:val="1"/>
-        </w:numPr>
-        <w:rPr>
-          <w:rFonts w:ascii="Times New Roman" w:hAnsi="Times New Roman" w:cs="Times New Roman"/>
-          <w:sz w:val="24"/>
-          <w:szCs w:val="24"/>
-          <w:lang w:val="en-US"/>
-        </w:rPr>
-      </w:pPr>
-      <w:r>
-        <w:rPr>
-          <w:rFonts w:ascii="Times New Roman" w:hAnsi="Times New Roman" w:cs="Times New Roman"/>
-          <w:sz w:val="24"/>
-          <w:szCs w:val="24"/>
-          <w:lang w:val="en-US"/>
-        </w:rPr>
-        <w:t>Checkout and payment</w:t>
-      </w:r>
-    </w:p>
-    <w:p>
-      <w:pPr>
-        <w:pStyle w:val="ListParagraph"/>
-        <w:numPr>
-          <w:ilvl w:val="1"/>
-          <w:numId w:val="1"/>
-        </w:numPr>
-        <w:rPr>
-          <w:rFonts w:ascii="Times New Roman" w:hAnsi="Times New Roman" w:cs="Times New Roman"/>
-          <w:sz w:val="24"/>
-          <w:szCs w:val="24"/>
-          <w:lang w:val="en-US"/>
-        </w:rPr>
-      </w:pPr>
-      <w:r>
-        <w:rPr>
-          <w:rFonts w:ascii="Times New Roman" w:hAnsi="Times New Roman" w:cs="Times New Roman"/>
-          <w:sz w:val="24"/>
-          <w:szCs w:val="24"/>
-          <w:lang w:val="en-US"/>
-        </w:rPr>
-        <w:t>Fill checkout form completely with valid details</w:t>
-      </w:r>
-    </w:p>
-    <w:p>
-      <w:pPr>
-        <w:pStyle w:val="ListParagraph"/>
-        <w:numPr>
-          <w:ilvl w:val="1"/>
-          <w:numId w:val="1"/>
-        </w:numPr>
-        <w:rPr>
-          <w:rFonts w:ascii="Times New Roman" w:hAnsi="Times New Roman" w:cs="Times New Roman"/>
-          <w:sz w:val="24"/>
-          <w:szCs w:val="24"/>
-          <w:lang w:val="en-US"/>
-        </w:rPr>
-      </w:pPr>
-      <w:r>
-        <w:rPr>
-          <w:rFonts w:ascii="Times New Roman" w:hAnsi="Times New Roman" w:cs="Times New Roman"/>
-          <w:sz w:val="24"/>
-          <w:szCs w:val="24"/>
-          <w:lang w:val="en-US"/>
-        </w:rPr>
-        <w:t>Submit incomplete checkout form with empty fields</w:t>
-      </w:r>
-    </w:p>
-    <w:p>
-      <w:pPr>
-        <w:pStyle w:val="ListParagraph"/>
-        <w:numPr>
-          <w:ilvl w:val="1"/>
-          <w:numId w:val="1"/>
-        </w:numPr>
-        <w:rPr>
-          <w:rFonts w:ascii="Times New Roman" w:hAnsi="Times New Roman" w:cs="Times New Roman"/>
-          <w:sz w:val="24"/>
-          <w:szCs w:val="24"/>
-          <w:lang w:val="en-US"/>
-        </w:rPr>
-      </w:pPr>
-      <w:r>
-        <w:rPr>
-          <w:rFonts w:ascii="Times New Roman" w:hAnsi="Times New Roman" w:cs="Times New Roman"/>
-          <w:sz w:val="24"/>
-          <w:szCs w:val="24"/>
-          <w:lang w:val="en-US"/>
-        </w:rPr>
-        <w:t>Edit order details</w:t>
-      </w:r>
-    </w:p>
-    <w:p>
-      <w:pPr>
-        <w:pStyle w:val="ListParagraph"/>
-        <w:numPr>
-          <w:ilvl w:val="1"/>
-          <w:numId w:val="1"/>
-        </w:numPr>
-        <w:rPr>
-          <w:rFonts w:ascii="Times New Roman" w:hAnsi="Times New Roman" w:cs="Times New Roman"/>
-          <w:sz w:val="24"/>
-          <w:szCs w:val="24"/>
-          <w:lang w:val="en-US"/>
-        </w:rPr>
-      </w:pPr>
-      <w:r>
-        <w:rPr>
-          <w:rFonts w:ascii="Times New Roman" w:hAnsi="Times New Roman" w:cs="Times New Roman"/>
-          <w:sz w:val="24"/>
-          <w:szCs w:val="24"/>
-          <w:lang w:val="en-US"/>
-        </w:rPr>
-        <w:t>Input card details with incorrect information</w:t>
-      </w:r>
-    </w:p>
-    <w:p>
-      <w:pPr>
-        <w:pStyle w:val="ListParagraph"/>
-        <w:numPr>
-          <w:ilvl w:val="1"/>
-          <w:numId w:val="1"/>
-        </w:numPr>
-        <w:rPr>
-          <w:rFonts w:ascii="Times New Roman" w:hAnsi="Times New Roman" w:cs="Times New Roman"/>
-          <w:sz w:val="24"/>
-          <w:szCs w:val="24"/>
-          <w:lang w:val="en-US"/>
-        </w:rPr>
-      </w:pPr>
-      <w:r>
-        <w:rPr>
-          <w:rFonts w:ascii="Times New Roman" w:hAnsi="Times New Roman" w:cs="Times New Roman"/>
-          <w:sz w:val="24"/>
-          <w:szCs w:val="24"/>
-          <w:lang w:val="en-US"/>
-        </w:rPr>
-        <w:t>Input valid card details</w:t>
-      </w:r>
-    </w:p>
-    <w:p>
-      <w:pPr>
-        <w:pStyle w:val="ListParagraph"/>
-        <w:numPr>
-          <w:ilvl w:val="0"/>
-          <w:numId w:val="1"/>
-        </w:numPr>
-        <w:rPr>
-          <w:rFonts w:ascii="Times New Roman" w:hAnsi="Times New Roman" w:cs="Times New Roman"/>
-          <w:sz w:val="24"/>
-          <w:szCs w:val="24"/>
-          <w:lang w:val="en-US"/>
-        </w:rPr>
-      </w:pPr>
-      <w:r>
-        <w:rPr>
-          <w:rFonts w:ascii="Times New Roman" w:hAnsi="Times New Roman" w:cs="Times New Roman"/>
-          <w:sz w:val="24"/>
-          <w:szCs w:val="24"/>
-          <w:lang w:val="en-US"/>
-        </w:rPr>
-        <w:t>Contact Form</w:t>
-      </w:r>
-    </w:p>
-    <w:p>
-      <w:pPr>
-        <w:pStyle w:val="ListParagraph"/>
-        <w:numPr>
-          <w:ilvl w:val="1"/>
-          <w:numId w:val="1"/>
-        </w:numPr>
-        <w:rPr>
-          <w:rFonts w:ascii="Times New Roman" w:hAnsi="Times New Roman" w:cs="Times New Roman"/>
-          <w:sz w:val="24"/>
-          <w:szCs w:val="24"/>
-          <w:lang w:val="en-US"/>
-        </w:rPr>
-      </w:pPr>
-      <w:r>
-        <w:rPr>
-          <w:rFonts w:ascii="Times New Roman" w:hAnsi="Times New Roman" w:cs="Times New Roman"/>
-          <w:sz w:val="24"/>
-          <w:szCs w:val="24"/>
-          <w:lang w:val="en-US"/>
-        </w:rPr>
-        <w:t>Submit valid details and message</w:t>
-      </w:r>
-    </w:p>
-    <w:p>
-      <w:pPr>
-        <w:pStyle w:val="ListParagraph"/>
-        <w:numPr>
-          <w:ilvl w:val="1"/>
-          <w:numId w:val="1"/>
-        </w:numPr>
-        <w:rPr>
-          <w:rFonts w:ascii="Times New Roman" w:hAnsi="Times New Roman" w:cs="Times New Roman"/>
-          <w:sz w:val="24"/>
-          <w:szCs w:val="24"/>
-          <w:lang w:val="en-US"/>
-        </w:rPr>
-      </w:pPr>
-      <w:r>
-        <w:rPr>
-          <w:rFonts w:ascii="Times New Roman" w:hAnsi="Times New Roman" w:cs="Times New Roman"/>
-          <w:sz w:val="24"/>
-          <w:szCs w:val="24"/>
-          <w:lang w:val="en-US"/>
-        </w:rPr>
-        <w:t xml:space="preserve">Submit </w:t>
-      </w:r>
-      <w:r>
-        <w:rPr>
-          <w:rFonts w:ascii="Times New Roman" w:hAnsi="Times New Roman" w:cs="Times New Roman"/>
-          <w:sz w:val="24"/>
-          <w:szCs w:val="24"/>
-          <w:lang w:val="en-US"/>
-        </w:rPr>
-        <w:t>details with invalid email</w:t>
-      </w:r>
-    </w:p>
-    <w:p>
-      <w:pPr>
-        <w:pStyle w:val="ListParagraph"/>
-        <w:numPr>
-          <w:ilvl w:val="1"/>
-          <w:numId w:val="1"/>
-        </w:numPr>
-        <w:rPr>
-          <w:rFonts w:ascii="Times New Roman" w:hAnsi="Times New Roman" w:cs="Times New Roman"/>
-          <w:sz w:val="24"/>
-          <w:szCs w:val="24"/>
-          <w:lang w:val="en-US"/>
-        </w:rPr>
-      </w:pPr>
-      <w:r>
-        <w:rPr>
-          <w:rFonts w:ascii="Times New Roman" w:hAnsi="Times New Roman" w:cs="Times New Roman"/>
-          <w:sz w:val="24"/>
-          <w:szCs w:val="24"/>
-          <w:lang w:val="en-US"/>
-        </w:rPr>
-        <w:t xml:space="preserve">Send message without </w:t>
-      </w:r>
-      <w:r>
-        <w:rPr>
-          <w:rFonts w:ascii="Times New Roman" w:hAnsi="Times New Roman" w:cs="Times New Roman"/>
-          <w:sz w:val="24"/>
-          <w:szCs w:val="24"/>
-          <w:lang w:val="en-US"/>
-        </w:rPr>
-        <w:t xml:space="preserve">email field </w:t>
+      <w:r>
+        <w:rPr>
+          <w:rFonts w:ascii="Times New Roman" w:hAnsi="Times New Roman" w:cs="Times New Roman"/>
+          <w:sz w:val="24"/>
+          <w:szCs w:val="24"/>
+          <w:lang w:val="en-US"/>
+        </w:rPr>
+        <w:t xml:space="preserve"> is present if cart contains item(s)</w:t>
+      </w:r>
+    </w:p>
+    <w:p>
+      <w:pPr>
+        <w:pStyle w:val="ListParagraph"/>
+        <w:numPr>
+          <w:ilvl w:val="1"/>
+          <w:numId w:val="1"/>
+        </w:numPr>
+        <w:rPr>
+          <w:rFonts w:ascii="Times New Roman" w:hAnsi="Times New Roman" w:cs="Times New Roman"/>
+          <w:sz w:val="24"/>
+          <w:szCs w:val="24"/>
+          <w:lang w:val="en-US"/>
+        </w:rPr>
+      </w:pPr>
+      <w:r>
+        <w:rPr>
+          <w:rFonts w:ascii="Times New Roman" w:hAnsi="Times New Roman" w:cs="Times New Roman"/>
+          <w:sz w:val="24"/>
+          <w:szCs w:val="24"/>
+          <w:lang w:val="en-US"/>
+        </w:rPr>
+        <w:t>Cart is empty message is visible if the cart has no products</w:t>
       </w:r>
       <w:bookmarkStart w:id="0" w:name="_GoBack"/>
       <w:bookmarkEnd w:id="0"/>
+    </w:p>
+    <w:p>
+      <w:pPr>
+        <w:pStyle w:val="ListParagraph"/>
+        <w:numPr>
+          <w:ilvl w:val="0"/>
+          <w:numId w:val="1"/>
+        </w:numPr>
+        <w:rPr>
+          <w:rFonts w:ascii="Times New Roman" w:hAnsi="Times New Roman" w:cs="Times New Roman"/>
+          <w:sz w:val="24"/>
+          <w:szCs w:val="24"/>
+          <w:lang w:val="en-US"/>
+        </w:rPr>
+      </w:pPr>
+      <w:r>
+        <w:rPr>
+          <w:rFonts w:ascii="Times New Roman" w:hAnsi="Times New Roman" w:cs="Times New Roman"/>
+          <w:sz w:val="24"/>
+          <w:szCs w:val="24"/>
+          <w:lang w:val="en-US"/>
+        </w:rPr>
+        <w:t>Sort and Filter products</w:t>
+      </w:r>
+    </w:p>
+    <w:p>
+      <w:pPr>
+        <w:pStyle w:val="ListParagraph"/>
+        <w:numPr>
+          <w:ilvl w:val="1"/>
+          <w:numId w:val="1"/>
+        </w:numPr>
+        <w:rPr>
+          <w:rFonts w:ascii="Times New Roman" w:hAnsi="Times New Roman" w:cs="Times New Roman"/>
+          <w:sz w:val="24"/>
+          <w:szCs w:val="24"/>
+          <w:lang w:val="en-US"/>
+        </w:rPr>
+      </w:pPr>
+      <w:r>
+        <w:rPr>
+          <w:rFonts w:ascii="Times New Roman" w:hAnsi="Times New Roman" w:cs="Times New Roman"/>
+          <w:sz w:val="24"/>
+          <w:szCs w:val="24"/>
+          <w:lang w:val="en-US"/>
+        </w:rPr>
+        <w:lastRenderedPageBreak/>
+        <w:t>O</w:t>
+      </w:r>
+      <w:r>
+        <w:rPr>
+          <w:rFonts w:ascii="Times New Roman" w:hAnsi="Times New Roman" w:cs="Times New Roman"/>
+          <w:sz w:val="24"/>
+          <w:szCs w:val="24"/>
+          <w:lang w:val="en-US"/>
+        </w:rPr>
+        <w:t>rder products alphabetically</w:t>
+      </w:r>
+      <w:r>
+        <w:rPr>
+          <w:rFonts w:ascii="Times New Roman" w:hAnsi="Times New Roman" w:cs="Times New Roman"/>
+          <w:sz w:val="24"/>
+          <w:szCs w:val="24"/>
+          <w:lang w:val="en-US"/>
+        </w:rPr>
+        <w:t xml:space="preserve"> </w:t>
+      </w:r>
+    </w:p>
+    <w:p>
+      <w:pPr>
+        <w:pStyle w:val="ListParagraph"/>
+        <w:numPr>
+          <w:ilvl w:val="1"/>
+          <w:numId w:val="1"/>
+        </w:numPr>
+        <w:rPr>
+          <w:rFonts w:ascii="Times New Roman" w:hAnsi="Times New Roman" w:cs="Times New Roman"/>
+          <w:sz w:val="24"/>
+          <w:szCs w:val="24"/>
+          <w:lang w:val="en-US"/>
+        </w:rPr>
+      </w:pPr>
+      <w:r>
+        <w:rPr>
+          <w:rFonts w:ascii="Times New Roman" w:hAnsi="Times New Roman" w:cs="Times New Roman"/>
+          <w:sz w:val="24"/>
+          <w:szCs w:val="24"/>
+          <w:lang w:val="en-US"/>
+        </w:rPr>
+        <w:t xml:space="preserve">Order products </w:t>
+      </w:r>
+      <w:r>
+        <w:rPr>
+          <w:rFonts w:ascii="Times New Roman" w:hAnsi="Times New Roman" w:cs="Times New Roman"/>
+          <w:sz w:val="24"/>
+          <w:szCs w:val="24"/>
+          <w:lang w:val="en-US"/>
+        </w:rPr>
+        <w:t>reverse alphabetically</w:t>
+      </w:r>
+    </w:p>
+    <w:p>
+      <w:pPr>
+        <w:pStyle w:val="ListParagraph"/>
+        <w:numPr>
+          <w:ilvl w:val="1"/>
+          <w:numId w:val="1"/>
+        </w:numPr>
+        <w:rPr>
+          <w:rFonts w:ascii="Times New Roman" w:hAnsi="Times New Roman" w:cs="Times New Roman"/>
+          <w:sz w:val="24"/>
+          <w:szCs w:val="24"/>
+          <w:lang w:val="en-US"/>
+        </w:rPr>
+      </w:pPr>
+      <w:r>
+        <w:rPr>
+          <w:rFonts w:ascii="Times New Roman" w:hAnsi="Times New Roman" w:cs="Times New Roman"/>
+          <w:sz w:val="24"/>
+          <w:szCs w:val="24"/>
+          <w:lang w:val="en-US"/>
+        </w:rPr>
+        <w:t>Order products in order of price</w:t>
+      </w:r>
+    </w:p>
+    <w:p>
+      <w:pPr>
+        <w:pStyle w:val="ListParagraph"/>
+        <w:numPr>
+          <w:ilvl w:val="1"/>
+          <w:numId w:val="1"/>
+        </w:numPr>
+        <w:rPr>
+          <w:rFonts w:ascii="Times New Roman" w:hAnsi="Times New Roman" w:cs="Times New Roman"/>
+          <w:sz w:val="24"/>
+          <w:szCs w:val="24"/>
+          <w:lang w:val="en-US"/>
+        </w:rPr>
+      </w:pPr>
+      <w:r>
+        <w:rPr>
+          <w:rFonts w:ascii="Times New Roman" w:hAnsi="Times New Roman" w:cs="Times New Roman"/>
+          <w:sz w:val="24"/>
+          <w:szCs w:val="24"/>
+          <w:lang w:val="en-US"/>
+        </w:rPr>
+        <w:t xml:space="preserve">Filter by a single product tag </w:t>
+      </w:r>
+    </w:p>
+    <w:p>
+      <w:pPr>
+        <w:pStyle w:val="ListParagraph"/>
+        <w:numPr>
+          <w:ilvl w:val="1"/>
+          <w:numId w:val="1"/>
+        </w:numPr>
+        <w:rPr>
+          <w:rFonts w:ascii="Times New Roman" w:hAnsi="Times New Roman" w:cs="Times New Roman"/>
+          <w:sz w:val="24"/>
+          <w:szCs w:val="24"/>
+          <w:lang w:val="en-US"/>
+        </w:rPr>
+      </w:pPr>
+      <w:r>
+        <w:rPr>
+          <w:rFonts w:ascii="Times New Roman" w:hAnsi="Times New Roman" w:cs="Times New Roman"/>
+          <w:sz w:val="24"/>
+          <w:szCs w:val="24"/>
+          <w:lang w:val="en-US"/>
+        </w:rPr>
+        <w:t>Remove all present filters</w:t>
+      </w:r>
+    </w:p>
+    <w:p>
+      <w:pPr>
+        <w:pStyle w:val="ListParagraph"/>
+        <w:numPr>
+          <w:ilvl w:val="0"/>
+          <w:numId w:val="1"/>
+        </w:numPr>
+        <w:rPr>
+          <w:rFonts w:ascii="Times New Roman" w:hAnsi="Times New Roman" w:cs="Times New Roman"/>
+          <w:sz w:val="24"/>
+          <w:szCs w:val="24"/>
+          <w:lang w:val="en-US"/>
+        </w:rPr>
+      </w:pPr>
+      <w:r>
+        <w:rPr>
+          <w:rFonts w:ascii="Times New Roman" w:hAnsi="Times New Roman" w:cs="Times New Roman"/>
+          <w:sz w:val="24"/>
+          <w:szCs w:val="24"/>
+          <w:lang w:val="en-US"/>
+        </w:rPr>
+        <w:t>Search products</w:t>
+      </w:r>
+    </w:p>
+    <w:p>
+      <w:pPr>
+        <w:pStyle w:val="ListParagraph"/>
+        <w:numPr>
+          <w:ilvl w:val="1"/>
+          <w:numId w:val="1"/>
+        </w:numPr>
+        <w:rPr>
+          <w:rFonts w:ascii="Times New Roman" w:hAnsi="Times New Roman" w:cs="Times New Roman"/>
+          <w:sz w:val="24"/>
+          <w:szCs w:val="24"/>
+          <w:lang w:val="en-US"/>
+        </w:rPr>
+      </w:pPr>
+      <w:r>
+        <w:rPr>
+          <w:rFonts w:ascii="Times New Roman" w:hAnsi="Times New Roman" w:cs="Times New Roman"/>
+          <w:sz w:val="24"/>
+          <w:szCs w:val="24"/>
+          <w:lang w:val="en-US"/>
+        </w:rPr>
+        <w:t>Filter product names to those containing substring in search bar</w:t>
+      </w:r>
+    </w:p>
+    <w:p>
+      <w:pPr>
+        <w:pStyle w:val="ListParagraph"/>
+        <w:numPr>
+          <w:ilvl w:val="1"/>
+          <w:numId w:val="1"/>
+        </w:numPr>
+        <w:rPr>
+          <w:rFonts w:ascii="Times New Roman" w:hAnsi="Times New Roman" w:cs="Times New Roman"/>
+          <w:sz w:val="24"/>
+          <w:szCs w:val="24"/>
+          <w:lang w:val="en-US"/>
+        </w:rPr>
+      </w:pPr>
+      <w:r>
+        <w:rPr>
+          <w:rFonts w:ascii="Times New Roman" w:hAnsi="Times New Roman" w:cs="Times New Roman"/>
+          <w:sz w:val="24"/>
+          <w:szCs w:val="24"/>
+          <w:lang w:val="en-US"/>
+        </w:rPr>
+        <w:t>Blank products section if enter non-alphanumeric character</w:t>
+      </w:r>
+    </w:p>
+    <w:p>
+      <w:pPr>
+        <w:pStyle w:val="ListParagraph"/>
+        <w:numPr>
+          <w:ilvl w:val="1"/>
+          <w:numId w:val="1"/>
+        </w:numPr>
+        <w:rPr>
+          <w:rFonts w:ascii="Times New Roman" w:hAnsi="Times New Roman" w:cs="Times New Roman"/>
+          <w:sz w:val="24"/>
+          <w:szCs w:val="24"/>
+          <w:lang w:val="en-US"/>
+        </w:rPr>
+      </w:pPr>
+      <w:r>
+        <w:rPr>
+          <w:rFonts w:ascii="Times New Roman" w:hAnsi="Times New Roman" w:cs="Times New Roman"/>
+          <w:sz w:val="24"/>
+          <w:szCs w:val="24"/>
+          <w:lang w:val="en-US"/>
+        </w:rPr>
+        <w:t>No result if search string does not match a product</w:t>
+      </w:r>
+    </w:p>
+    <w:p>
+      <w:pPr>
+        <w:pStyle w:val="ListParagraph"/>
+        <w:numPr>
+          <w:ilvl w:val="0"/>
+          <w:numId w:val="1"/>
+        </w:numPr>
+        <w:rPr>
+          <w:rFonts w:ascii="Times New Roman" w:hAnsi="Times New Roman" w:cs="Times New Roman"/>
+          <w:sz w:val="24"/>
+          <w:szCs w:val="24"/>
+          <w:lang w:val="en-US"/>
+        </w:rPr>
+      </w:pPr>
+      <w:r>
+        <w:rPr>
+          <w:rFonts w:ascii="Times New Roman" w:hAnsi="Times New Roman" w:cs="Times New Roman"/>
+          <w:sz w:val="24"/>
+          <w:szCs w:val="24"/>
+          <w:lang w:val="en-US"/>
+        </w:rPr>
+        <w:t>Checkout and payment</w:t>
+      </w:r>
+    </w:p>
+    <w:p>
+      <w:pPr>
+        <w:pStyle w:val="ListParagraph"/>
+        <w:numPr>
+          <w:ilvl w:val="1"/>
+          <w:numId w:val="1"/>
+        </w:numPr>
+        <w:rPr>
+          <w:rFonts w:ascii="Times New Roman" w:hAnsi="Times New Roman" w:cs="Times New Roman"/>
+          <w:sz w:val="24"/>
+          <w:szCs w:val="24"/>
+          <w:lang w:val="en-US"/>
+        </w:rPr>
+      </w:pPr>
+      <w:r>
+        <w:rPr>
+          <w:rFonts w:ascii="Times New Roman" w:hAnsi="Times New Roman" w:cs="Times New Roman"/>
+          <w:sz w:val="24"/>
+          <w:szCs w:val="24"/>
+          <w:lang w:val="en-US"/>
+        </w:rPr>
+        <w:t>Fill checkout form completely with valid details</w:t>
+      </w:r>
+    </w:p>
+    <w:p>
+      <w:pPr>
+        <w:pStyle w:val="ListParagraph"/>
+        <w:numPr>
+          <w:ilvl w:val="1"/>
+          <w:numId w:val="1"/>
+        </w:numPr>
+        <w:rPr>
+          <w:rFonts w:ascii="Times New Roman" w:hAnsi="Times New Roman" w:cs="Times New Roman"/>
+          <w:sz w:val="24"/>
+          <w:szCs w:val="24"/>
+          <w:lang w:val="en-US"/>
+        </w:rPr>
+      </w:pPr>
+      <w:r>
+        <w:rPr>
+          <w:rFonts w:ascii="Times New Roman" w:hAnsi="Times New Roman" w:cs="Times New Roman"/>
+          <w:sz w:val="24"/>
+          <w:szCs w:val="24"/>
+          <w:lang w:val="en-US"/>
+        </w:rPr>
+        <w:t>Submit incomplete checkout form with empty fields</w:t>
+      </w:r>
+    </w:p>
+    <w:p>
+      <w:pPr>
+        <w:pStyle w:val="ListParagraph"/>
+        <w:numPr>
+          <w:ilvl w:val="1"/>
+          <w:numId w:val="1"/>
+        </w:numPr>
+        <w:rPr>
+          <w:rFonts w:ascii="Times New Roman" w:hAnsi="Times New Roman" w:cs="Times New Roman"/>
+          <w:sz w:val="24"/>
+          <w:szCs w:val="24"/>
+          <w:lang w:val="en-US"/>
+        </w:rPr>
+      </w:pPr>
+      <w:r>
+        <w:rPr>
+          <w:rFonts w:ascii="Times New Roman" w:hAnsi="Times New Roman" w:cs="Times New Roman"/>
+          <w:sz w:val="24"/>
+          <w:szCs w:val="24"/>
+          <w:lang w:val="en-US"/>
+        </w:rPr>
+        <w:t>Edit order details</w:t>
+      </w:r>
+    </w:p>
+    <w:p>
+      <w:pPr>
+        <w:pStyle w:val="ListParagraph"/>
+        <w:numPr>
+          <w:ilvl w:val="1"/>
+          <w:numId w:val="1"/>
+        </w:numPr>
+        <w:rPr>
+          <w:rFonts w:ascii="Times New Roman" w:hAnsi="Times New Roman" w:cs="Times New Roman"/>
+          <w:sz w:val="24"/>
+          <w:szCs w:val="24"/>
+          <w:lang w:val="en-US"/>
+        </w:rPr>
+      </w:pPr>
+      <w:r>
+        <w:rPr>
+          <w:rFonts w:ascii="Times New Roman" w:hAnsi="Times New Roman" w:cs="Times New Roman"/>
+          <w:sz w:val="24"/>
+          <w:szCs w:val="24"/>
+          <w:lang w:val="en-US"/>
+        </w:rPr>
+        <w:t>Input card details with incorrect information</w:t>
+      </w:r>
+    </w:p>
+    <w:p>
+      <w:pPr>
+        <w:pStyle w:val="ListParagraph"/>
+        <w:numPr>
+          <w:ilvl w:val="1"/>
+          <w:numId w:val="1"/>
+        </w:numPr>
+        <w:rPr>
+          <w:rFonts w:ascii="Times New Roman" w:hAnsi="Times New Roman" w:cs="Times New Roman"/>
+          <w:sz w:val="24"/>
+          <w:szCs w:val="24"/>
+          <w:lang w:val="en-US"/>
+        </w:rPr>
+      </w:pPr>
+      <w:r>
+        <w:rPr>
+          <w:rFonts w:ascii="Times New Roman" w:hAnsi="Times New Roman" w:cs="Times New Roman"/>
+          <w:sz w:val="24"/>
+          <w:szCs w:val="24"/>
+          <w:lang w:val="en-US"/>
+        </w:rPr>
+        <w:t>Input valid card details</w:t>
+      </w:r>
+    </w:p>
+    <w:p>
+      <w:pPr>
+        <w:pStyle w:val="ListParagraph"/>
+        <w:numPr>
+          <w:ilvl w:val="0"/>
+          <w:numId w:val="1"/>
+        </w:numPr>
+        <w:rPr>
+          <w:rFonts w:ascii="Times New Roman" w:hAnsi="Times New Roman" w:cs="Times New Roman"/>
+          <w:sz w:val="24"/>
+          <w:szCs w:val="24"/>
+          <w:lang w:val="en-US"/>
+        </w:rPr>
+      </w:pPr>
+      <w:r>
+        <w:rPr>
+          <w:rFonts w:ascii="Times New Roman" w:hAnsi="Times New Roman" w:cs="Times New Roman"/>
+          <w:sz w:val="24"/>
+          <w:szCs w:val="24"/>
+          <w:lang w:val="en-US"/>
+        </w:rPr>
+        <w:t>Contact Form</w:t>
+      </w:r>
+    </w:p>
+    <w:p>
+      <w:pPr>
+        <w:pStyle w:val="ListParagraph"/>
+        <w:numPr>
+          <w:ilvl w:val="1"/>
+          <w:numId w:val="1"/>
+        </w:numPr>
+        <w:rPr>
+          <w:rFonts w:ascii="Times New Roman" w:hAnsi="Times New Roman" w:cs="Times New Roman"/>
+          <w:sz w:val="24"/>
+          <w:szCs w:val="24"/>
+          <w:lang w:val="en-US"/>
+        </w:rPr>
+      </w:pPr>
+      <w:r>
+        <w:rPr>
+          <w:rFonts w:ascii="Times New Roman" w:hAnsi="Times New Roman" w:cs="Times New Roman"/>
+          <w:sz w:val="24"/>
+          <w:szCs w:val="24"/>
+          <w:lang w:val="en-US"/>
+        </w:rPr>
+        <w:t>Submit valid details and message</w:t>
+      </w:r>
+    </w:p>
+    <w:p>
+      <w:pPr>
+        <w:pStyle w:val="ListParagraph"/>
+        <w:numPr>
+          <w:ilvl w:val="1"/>
+          <w:numId w:val="1"/>
+        </w:numPr>
+        <w:rPr>
+          <w:rFonts w:ascii="Times New Roman" w:hAnsi="Times New Roman" w:cs="Times New Roman"/>
+          <w:sz w:val="24"/>
+          <w:szCs w:val="24"/>
+          <w:lang w:val="en-US"/>
+        </w:rPr>
+      </w:pPr>
+      <w:r>
+        <w:rPr>
+          <w:rFonts w:ascii="Times New Roman" w:hAnsi="Times New Roman" w:cs="Times New Roman"/>
+          <w:sz w:val="24"/>
+          <w:szCs w:val="24"/>
+          <w:lang w:val="en-US"/>
+        </w:rPr>
+        <w:t xml:space="preserve">Submit </w:t>
+      </w:r>
+      <w:r>
+        <w:rPr>
+          <w:rFonts w:ascii="Times New Roman" w:hAnsi="Times New Roman" w:cs="Times New Roman"/>
+          <w:sz w:val="24"/>
+          <w:szCs w:val="24"/>
+          <w:lang w:val="en-US"/>
+        </w:rPr>
+        <w:t>details with invalid email</w:t>
+      </w:r>
+    </w:p>
+    <w:p>
+      <w:pPr>
+        <w:pStyle w:val="ListParagraph"/>
+        <w:numPr>
+          <w:ilvl w:val="1"/>
+          <w:numId w:val="1"/>
+        </w:numPr>
+        <w:rPr>
+          <w:rFonts w:ascii="Times New Roman" w:hAnsi="Times New Roman" w:cs="Times New Roman"/>
+          <w:sz w:val="24"/>
+          <w:szCs w:val="24"/>
+          <w:lang w:val="en-US"/>
+        </w:rPr>
+      </w:pPr>
+      <w:r>
+        <w:rPr>
+          <w:rFonts w:ascii="Times New Roman" w:hAnsi="Times New Roman" w:cs="Times New Roman"/>
+          <w:sz w:val="24"/>
+          <w:szCs w:val="24"/>
+          <w:lang w:val="en-US"/>
+        </w:rPr>
+        <w:t xml:space="preserve">Send message without </w:t>
+      </w:r>
+      <w:r>
+        <w:rPr>
+          <w:rFonts w:ascii="Times New Roman" w:hAnsi="Times New Roman" w:cs="Times New Roman"/>
+          <w:sz w:val="24"/>
+          <w:szCs w:val="24"/>
+          <w:lang w:val="en-US"/>
+        </w:rPr>
+        <w:t xml:space="preserve">email field </w:t>
+      </w:r>
       <w:r>
         <w:rPr>
           <w:rFonts w:ascii="Times New Roman" w:hAnsi="Times New Roman" w:cs="Times New Roman"/>

</xml_diff>

<commit_message>
Added mocha and updated Test Document with rationale
</commit_message>
<xml_diff>
--- a/UI Project Automation Project Test Cases.docx
+++ b/UI Project Automation Project Test Cases.docx
@@ -1038,639 +1038,747 @@
         </w:rPr>
         <w:t>Cart is empty message is visible if the cart has no products</w:t>
       </w:r>
+    </w:p>
+    <w:p>
+      <w:pPr>
+        <w:pStyle w:val="ListParagraph"/>
+        <w:rPr>
+          <w:rFonts w:ascii="Times New Roman" w:hAnsi="Times New Roman" w:cs="Times New Roman"/>
+          <w:sz w:val="24"/>
+          <w:szCs w:val="24"/>
+          <w:lang w:val="en-US"/>
+        </w:rPr>
+      </w:pPr>
+    </w:p>
+    <w:p>
+      <w:pPr>
+        <w:pStyle w:val="ListParagraph"/>
+        <w:numPr>
+          <w:ilvl w:val="0"/>
+          <w:numId w:val="1"/>
+        </w:numPr>
+        <w:rPr>
+          <w:rFonts w:ascii="Times New Roman" w:hAnsi="Times New Roman" w:cs="Times New Roman"/>
+          <w:sz w:val="24"/>
+          <w:szCs w:val="24"/>
+          <w:lang w:val="en-US"/>
+        </w:rPr>
+      </w:pPr>
+      <w:r>
+        <w:rPr>
+          <w:rFonts w:ascii="Times New Roman" w:hAnsi="Times New Roman" w:cs="Times New Roman"/>
+          <w:sz w:val="24"/>
+          <w:szCs w:val="24"/>
+          <w:lang w:val="en-US"/>
+        </w:rPr>
+        <w:lastRenderedPageBreak/>
+        <w:t>Sort and Filter products</w:t>
+      </w:r>
+    </w:p>
+    <w:p>
+      <w:pPr>
+        <w:pStyle w:val="ListParagraph"/>
+        <w:numPr>
+          <w:ilvl w:val="1"/>
+          <w:numId w:val="1"/>
+        </w:numPr>
+        <w:rPr>
+          <w:rFonts w:ascii="Times New Roman" w:hAnsi="Times New Roman" w:cs="Times New Roman"/>
+          <w:sz w:val="24"/>
+          <w:szCs w:val="24"/>
+          <w:lang w:val="en-US"/>
+        </w:rPr>
+      </w:pPr>
+      <w:r>
+        <w:rPr>
+          <w:rFonts w:ascii="Times New Roman" w:hAnsi="Times New Roman" w:cs="Times New Roman"/>
+          <w:sz w:val="24"/>
+          <w:szCs w:val="24"/>
+          <w:lang w:val="en-US"/>
+        </w:rPr>
+        <w:t>O</w:t>
+      </w:r>
+      <w:r>
+        <w:rPr>
+          <w:rFonts w:ascii="Times New Roman" w:hAnsi="Times New Roman" w:cs="Times New Roman"/>
+          <w:sz w:val="24"/>
+          <w:szCs w:val="24"/>
+          <w:lang w:val="en-US"/>
+        </w:rPr>
+        <w:t>rder products alphabetically</w:t>
+      </w:r>
+      <w:r>
+        <w:rPr>
+          <w:rFonts w:ascii="Times New Roman" w:hAnsi="Times New Roman" w:cs="Times New Roman"/>
+          <w:sz w:val="24"/>
+          <w:szCs w:val="24"/>
+          <w:lang w:val="en-US"/>
+        </w:rPr>
+        <w:t xml:space="preserve"> </w:t>
+      </w:r>
+    </w:p>
+    <w:p>
+      <w:pPr>
+        <w:pStyle w:val="ListParagraph"/>
+        <w:numPr>
+          <w:ilvl w:val="1"/>
+          <w:numId w:val="1"/>
+        </w:numPr>
+        <w:rPr>
+          <w:rFonts w:ascii="Times New Roman" w:hAnsi="Times New Roman" w:cs="Times New Roman"/>
+          <w:sz w:val="24"/>
+          <w:szCs w:val="24"/>
+          <w:lang w:val="en-US"/>
+        </w:rPr>
+      </w:pPr>
+      <w:r>
+        <w:rPr>
+          <w:rFonts w:ascii="Times New Roman" w:hAnsi="Times New Roman" w:cs="Times New Roman"/>
+          <w:sz w:val="24"/>
+          <w:szCs w:val="24"/>
+          <w:lang w:val="en-US"/>
+        </w:rPr>
+        <w:t xml:space="preserve">Order products </w:t>
+      </w:r>
+      <w:r>
+        <w:rPr>
+          <w:rFonts w:ascii="Times New Roman" w:hAnsi="Times New Roman" w:cs="Times New Roman"/>
+          <w:sz w:val="24"/>
+          <w:szCs w:val="24"/>
+          <w:lang w:val="en-US"/>
+        </w:rPr>
+        <w:t>reverse alphabetically</w:t>
+      </w:r>
+    </w:p>
+    <w:p>
+      <w:pPr>
+        <w:pStyle w:val="ListParagraph"/>
+        <w:numPr>
+          <w:ilvl w:val="1"/>
+          <w:numId w:val="1"/>
+        </w:numPr>
+        <w:rPr>
+          <w:rFonts w:ascii="Times New Roman" w:hAnsi="Times New Roman" w:cs="Times New Roman"/>
+          <w:sz w:val="24"/>
+          <w:szCs w:val="24"/>
+          <w:lang w:val="en-US"/>
+        </w:rPr>
+      </w:pPr>
+      <w:r>
+        <w:rPr>
+          <w:rFonts w:ascii="Times New Roman" w:hAnsi="Times New Roman" w:cs="Times New Roman"/>
+          <w:sz w:val="24"/>
+          <w:szCs w:val="24"/>
+          <w:lang w:val="en-US"/>
+        </w:rPr>
+        <w:t>Order products in order of price</w:t>
+      </w:r>
+    </w:p>
+    <w:p>
+      <w:pPr>
+        <w:pStyle w:val="ListParagraph"/>
+        <w:numPr>
+          <w:ilvl w:val="1"/>
+          <w:numId w:val="1"/>
+        </w:numPr>
+        <w:rPr>
+          <w:rFonts w:ascii="Times New Roman" w:hAnsi="Times New Roman" w:cs="Times New Roman"/>
+          <w:sz w:val="24"/>
+          <w:szCs w:val="24"/>
+          <w:lang w:val="en-US"/>
+        </w:rPr>
+      </w:pPr>
+      <w:r>
+        <w:rPr>
+          <w:rFonts w:ascii="Times New Roman" w:hAnsi="Times New Roman" w:cs="Times New Roman"/>
+          <w:sz w:val="24"/>
+          <w:szCs w:val="24"/>
+          <w:lang w:val="en-US"/>
+        </w:rPr>
+        <w:t xml:space="preserve">Filter by a single product tag </w:t>
+      </w:r>
+    </w:p>
+    <w:p>
+      <w:pPr>
+        <w:pStyle w:val="ListParagraph"/>
+        <w:numPr>
+          <w:ilvl w:val="1"/>
+          <w:numId w:val="1"/>
+        </w:numPr>
+        <w:rPr>
+          <w:rFonts w:ascii="Times New Roman" w:hAnsi="Times New Roman" w:cs="Times New Roman"/>
+          <w:sz w:val="24"/>
+          <w:szCs w:val="24"/>
+          <w:lang w:val="en-US"/>
+        </w:rPr>
+      </w:pPr>
+      <w:r>
+        <w:rPr>
+          <w:rFonts w:ascii="Times New Roman" w:hAnsi="Times New Roman" w:cs="Times New Roman"/>
+          <w:sz w:val="24"/>
+          <w:szCs w:val="24"/>
+          <w:lang w:val="en-US"/>
+        </w:rPr>
+        <w:t>Remove all present filters</w:t>
+      </w:r>
+    </w:p>
+    <w:p>
+      <w:pPr>
+        <w:pStyle w:val="ListParagraph"/>
+        <w:numPr>
+          <w:ilvl w:val="0"/>
+          <w:numId w:val="1"/>
+        </w:numPr>
+        <w:rPr>
+          <w:rFonts w:ascii="Times New Roman" w:hAnsi="Times New Roman" w:cs="Times New Roman"/>
+          <w:sz w:val="24"/>
+          <w:szCs w:val="24"/>
+          <w:lang w:val="en-US"/>
+        </w:rPr>
+      </w:pPr>
+      <w:r>
+        <w:rPr>
+          <w:rFonts w:ascii="Times New Roman" w:hAnsi="Times New Roman" w:cs="Times New Roman"/>
+          <w:sz w:val="24"/>
+          <w:szCs w:val="24"/>
+          <w:lang w:val="en-US"/>
+        </w:rPr>
+        <w:t>Search products</w:t>
+      </w:r>
+    </w:p>
+    <w:p>
+      <w:pPr>
+        <w:pStyle w:val="ListParagraph"/>
+        <w:numPr>
+          <w:ilvl w:val="1"/>
+          <w:numId w:val="1"/>
+        </w:numPr>
+        <w:rPr>
+          <w:rFonts w:ascii="Times New Roman" w:hAnsi="Times New Roman" w:cs="Times New Roman"/>
+          <w:sz w:val="24"/>
+          <w:szCs w:val="24"/>
+          <w:lang w:val="en-US"/>
+        </w:rPr>
+      </w:pPr>
+      <w:r>
+        <w:rPr>
+          <w:rFonts w:ascii="Times New Roman" w:hAnsi="Times New Roman" w:cs="Times New Roman"/>
+          <w:sz w:val="24"/>
+          <w:szCs w:val="24"/>
+          <w:lang w:val="en-US"/>
+        </w:rPr>
+        <w:t>Filter product names to those containing substring in search bar</w:t>
+      </w:r>
+    </w:p>
+    <w:p>
+      <w:pPr>
+        <w:pStyle w:val="ListParagraph"/>
+        <w:numPr>
+          <w:ilvl w:val="1"/>
+          <w:numId w:val="1"/>
+        </w:numPr>
+        <w:rPr>
+          <w:rFonts w:ascii="Times New Roman" w:hAnsi="Times New Roman" w:cs="Times New Roman"/>
+          <w:sz w:val="24"/>
+          <w:szCs w:val="24"/>
+          <w:lang w:val="en-US"/>
+        </w:rPr>
+      </w:pPr>
+      <w:r>
+        <w:rPr>
+          <w:rFonts w:ascii="Times New Roman" w:hAnsi="Times New Roman" w:cs="Times New Roman"/>
+          <w:sz w:val="24"/>
+          <w:szCs w:val="24"/>
+          <w:lang w:val="en-US"/>
+        </w:rPr>
+        <w:t>Blank products section if enter non-alphanumeric character</w:t>
+      </w:r>
+    </w:p>
+    <w:p>
+      <w:pPr>
+        <w:pStyle w:val="ListParagraph"/>
+        <w:numPr>
+          <w:ilvl w:val="1"/>
+          <w:numId w:val="1"/>
+        </w:numPr>
+        <w:rPr>
+          <w:rFonts w:ascii="Times New Roman" w:hAnsi="Times New Roman" w:cs="Times New Roman"/>
+          <w:sz w:val="24"/>
+          <w:szCs w:val="24"/>
+          <w:lang w:val="en-US"/>
+        </w:rPr>
+      </w:pPr>
+      <w:r>
+        <w:rPr>
+          <w:rFonts w:ascii="Times New Roman" w:hAnsi="Times New Roman" w:cs="Times New Roman"/>
+          <w:sz w:val="24"/>
+          <w:szCs w:val="24"/>
+          <w:lang w:val="en-US"/>
+        </w:rPr>
+        <w:t>No result if search string does not match a product</w:t>
+      </w:r>
+    </w:p>
+    <w:p>
+      <w:pPr>
+        <w:pStyle w:val="ListParagraph"/>
+        <w:numPr>
+          <w:ilvl w:val="0"/>
+          <w:numId w:val="1"/>
+        </w:numPr>
+        <w:rPr>
+          <w:rFonts w:ascii="Times New Roman" w:hAnsi="Times New Roman" w:cs="Times New Roman"/>
+          <w:sz w:val="24"/>
+          <w:szCs w:val="24"/>
+          <w:lang w:val="en-US"/>
+        </w:rPr>
+      </w:pPr>
+      <w:r>
+        <w:rPr>
+          <w:rFonts w:ascii="Times New Roman" w:hAnsi="Times New Roman" w:cs="Times New Roman"/>
+          <w:sz w:val="24"/>
+          <w:szCs w:val="24"/>
+          <w:lang w:val="en-US"/>
+        </w:rPr>
+        <w:t>Checkout and payment</w:t>
+      </w:r>
+    </w:p>
+    <w:p>
+      <w:pPr>
+        <w:pStyle w:val="ListParagraph"/>
+        <w:numPr>
+          <w:ilvl w:val="1"/>
+          <w:numId w:val="1"/>
+        </w:numPr>
+        <w:rPr>
+          <w:rFonts w:ascii="Times New Roman" w:hAnsi="Times New Roman" w:cs="Times New Roman"/>
+          <w:sz w:val="24"/>
+          <w:szCs w:val="24"/>
+          <w:lang w:val="en-US"/>
+        </w:rPr>
+      </w:pPr>
+      <w:r>
+        <w:rPr>
+          <w:rFonts w:ascii="Times New Roman" w:hAnsi="Times New Roman" w:cs="Times New Roman"/>
+          <w:sz w:val="24"/>
+          <w:szCs w:val="24"/>
+          <w:lang w:val="en-US"/>
+        </w:rPr>
+        <w:t>Fill checkout form completely with valid details</w:t>
+      </w:r>
+    </w:p>
+    <w:p>
+      <w:pPr>
+        <w:pStyle w:val="ListParagraph"/>
+        <w:numPr>
+          <w:ilvl w:val="1"/>
+          <w:numId w:val="1"/>
+        </w:numPr>
+        <w:rPr>
+          <w:rFonts w:ascii="Times New Roman" w:hAnsi="Times New Roman" w:cs="Times New Roman"/>
+          <w:sz w:val="24"/>
+          <w:szCs w:val="24"/>
+          <w:lang w:val="en-US"/>
+        </w:rPr>
+      </w:pPr>
+      <w:r>
+        <w:rPr>
+          <w:rFonts w:ascii="Times New Roman" w:hAnsi="Times New Roman" w:cs="Times New Roman"/>
+          <w:sz w:val="24"/>
+          <w:szCs w:val="24"/>
+          <w:lang w:val="en-US"/>
+        </w:rPr>
+        <w:t>Submit incomplete checkout form with empty fields</w:t>
+      </w:r>
+    </w:p>
+    <w:p>
+      <w:pPr>
+        <w:pStyle w:val="ListParagraph"/>
+        <w:numPr>
+          <w:ilvl w:val="1"/>
+          <w:numId w:val="1"/>
+        </w:numPr>
+        <w:rPr>
+          <w:rFonts w:ascii="Times New Roman" w:hAnsi="Times New Roman" w:cs="Times New Roman"/>
+          <w:sz w:val="24"/>
+          <w:szCs w:val="24"/>
+          <w:lang w:val="en-US"/>
+        </w:rPr>
+      </w:pPr>
+      <w:r>
+        <w:rPr>
+          <w:rFonts w:ascii="Times New Roman" w:hAnsi="Times New Roman" w:cs="Times New Roman"/>
+          <w:sz w:val="24"/>
+          <w:szCs w:val="24"/>
+          <w:lang w:val="en-US"/>
+        </w:rPr>
+        <w:t>Edit order details</w:t>
+      </w:r>
+    </w:p>
+    <w:p>
+      <w:pPr>
+        <w:pStyle w:val="ListParagraph"/>
+        <w:numPr>
+          <w:ilvl w:val="1"/>
+          <w:numId w:val="1"/>
+        </w:numPr>
+        <w:rPr>
+          <w:rFonts w:ascii="Times New Roman" w:hAnsi="Times New Roman" w:cs="Times New Roman"/>
+          <w:sz w:val="24"/>
+          <w:szCs w:val="24"/>
+          <w:lang w:val="en-US"/>
+        </w:rPr>
+      </w:pPr>
+      <w:r>
+        <w:rPr>
+          <w:rFonts w:ascii="Times New Roman" w:hAnsi="Times New Roman" w:cs="Times New Roman"/>
+          <w:sz w:val="24"/>
+          <w:szCs w:val="24"/>
+          <w:lang w:val="en-US"/>
+        </w:rPr>
+        <w:t>Input card details with incorrect information</w:t>
+      </w:r>
+    </w:p>
+    <w:p>
+      <w:pPr>
+        <w:pStyle w:val="ListParagraph"/>
+        <w:numPr>
+          <w:ilvl w:val="1"/>
+          <w:numId w:val="1"/>
+        </w:numPr>
+        <w:rPr>
+          <w:rFonts w:ascii="Times New Roman" w:hAnsi="Times New Roman" w:cs="Times New Roman"/>
+          <w:sz w:val="24"/>
+          <w:szCs w:val="24"/>
+          <w:lang w:val="en-US"/>
+        </w:rPr>
+      </w:pPr>
+      <w:r>
+        <w:rPr>
+          <w:rFonts w:ascii="Times New Roman" w:hAnsi="Times New Roman" w:cs="Times New Roman"/>
+          <w:sz w:val="24"/>
+          <w:szCs w:val="24"/>
+          <w:lang w:val="en-US"/>
+        </w:rPr>
+        <w:t>Input valid card details</w:t>
+      </w:r>
+    </w:p>
+    <w:p>
+      <w:pPr>
+        <w:pStyle w:val="ListParagraph"/>
+        <w:numPr>
+          <w:ilvl w:val="0"/>
+          <w:numId w:val="1"/>
+        </w:numPr>
+        <w:rPr>
+          <w:rFonts w:ascii="Times New Roman" w:hAnsi="Times New Roman" w:cs="Times New Roman"/>
+          <w:sz w:val="24"/>
+          <w:szCs w:val="24"/>
+          <w:lang w:val="en-US"/>
+        </w:rPr>
+      </w:pPr>
+      <w:r>
+        <w:rPr>
+          <w:rFonts w:ascii="Times New Roman" w:hAnsi="Times New Roman" w:cs="Times New Roman"/>
+          <w:sz w:val="24"/>
+          <w:szCs w:val="24"/>
+          <w:lang w:val="en-US"/>
+        </w:rPr>
+        <w:t>Contact Form</w:t>
+      </w:r>
+    </w:p>
+    <w:p>
+      <w:pPr>
+        <w:pStyle w:val="ListParagraph"/>
+        <w:numPr>
+          <w:ilvl w:val="1"/>
+          <w:numId w:val="1"/>
+        </w:numPr>
+        <w:rPr>
+          <w:rFonts w:ascii="Times New Roman" w:hAnsi="Times New Roman" w:cs="Times New Roman"/>
+          <w:sz w:val="24"/>
+          <w:szCs w:val="24"/>
+          <w:lang w:val="en-US"/>
+        </w:rPr>
+      </w:pPr>
+      <w:r>
+        <w:rPr>
+          <w:rFonts w:ascii="Times New Roman" w:hAnsi="Times New Roman" w:cs="Times New Roman"/>
+          <w:sz w:val="24"/>
+          <w:szCs w:val="24"/>
+          <w:lang w:val="en-US"/>
+        </w:rPr>
+        <w:t>Submit valid details and message</w:t>
+      </w:r>
+    </w:p>
+    <w:p>
+      <w:pPr>
+        <w:pStyle w:val="ListParagraph"/>
+        <w:numPr>
+          <w:ilvl w:val="1"/>
+          <w:numId w:val="1"/>
+        </w:numPr>
+        <w:rPr>
+          <w:rFonts w:ascii="Times New Roman" w:hAnsi="Times New Roman" w:cs="Times New Roman"/>
+          <w:sz w:val="24"/>
+          <w:szCs w:val="24"/>
+          <w:lang w:val="en-US"/>
+        </w:rPr>
+      </w:pPr>
+      <w:r>
+        <w:rPr>
+          <w:rFonts w:ascii="Times New Roman" w:hAnsi="Times New Roman" w:cs="Times New Roman"/>
+          <w:sz w:val="24"/>
+          <w:szCs w:val="24"/>
+          <w:lang w:val="en-US"/>
+        </w:rPr>
+        <w:t xml:space="preserve">Submit </w:t>
+      </w:r>
+      <w:r>
+        <w:rPr>
+          <w:rFonts w:ascii="Times New Roman" w:hAnsi="Times New Roman" w:cs="Times New Roman"/>
+          <w:sz w:val="24"/>
+          <w:szCs w:val="24"/>
+          <w:lang w:val="en-US"/>
+        </w:rPr>
+        <w:t>details with invalid email</w:t>
+      </w:r>
+    </w:p>
+    <w:p>
+      <w:pPr>
+        <w:pStyle w:val="ListParagraph"/>
+        <w:numPr>
+          <w:ilvl w:val="1"/>
+          <w:numId w:val="1"/>
+        </w:numPr>
+        <w:rPr>
+          <w:rFonts w:ascii="Times New Roman" w:hAnsi="Times New Roman" w:cs="Times New Roman"/>
+          <w:sz w:val="24"/>
+          <w:szCs w:val="24"/>
+          <w:lang w:val="en-US"/>
+        </w:rPr>
+      </w:pPr>
+      <w:r>
+        <w:rPr>
+          <w:rFonts w:ascii="Times New Roman" w:hAnsi="Times New Roman" w:cs="Times New Roman"/>
+          <w:sz w:val="24"/>
+          <w:szCs w:val="24"/>
+          <w:lang w:val="en-US"/>
+        </w:rPr>
+        <w:t xml:space="preserve">Send message without </w:t>
+      </w:r>
+      <w:r>
+        <w:rPr>
+          <w:rFonts w:ascii="Times New Roman" w:hAnsi="Times New Roman" w:cs="Times New Roman"/>
+          <w:sz w:val="24"/>
+          <w:szCs w:val="24"/>
+          <w:lang w:val="en-US"/>
+        </w:rPr>
+        <w:t xml:space="preserve">email field </w:t>
+      </w:r>
+      <w:r>
+        <w:rPr>
+          <w:rFonts w:ascii="Times New Roman" w:hAnsi="Times New Roman" w:cs="Times New Roman"/>
+          <w:sz w:val="24"/>
+          <w:szCs w:val="24"/>
+          <w:lang w:val="en-US"/>
+        </w:rPr>
+        <w:t>filled</w:t>
+      </w:r>
+    </w:p>
+    <w:p>
+      <w:pPr>
+        <w:pStyle w:val="ListParagraph"/>
+        <w:numPr>
+          <w:ilvl w:val="1"/>
+          <w:numId w:val="1"/>
+        </w:numPr>
+        <w:rPr>
+          <w:rFonts w:ascii="Times New Roman" w:hAnsi="Times New Roman" w:cs="Times New Roman"/>
+          <w:sz w:val="24"/>
+          <w:szCs w:val="24"/>
+          <w:lang w:val="en-US"/>
+        </w:rPr>
+      </w:pPr>
+      <w:r>
+        <w:rPr>
+          <w:rFonts w:ascii="Times New Roman" w:hAnsi="Times New Roman" w:cs="Times New Roman"/>
+          <w:sz w:val="24"/>
+          <w:szCs w:val="24"/>
+          <w:lang w:val="en-US"/>
+        </w:rPr>
+        <w:t>Submit message without subject</w:t>
+      </w:r>
+    </w:p>
+    <w:p>
+      <w:pPr>
+        <w:pStyle w:val="ListParagraph"/>
+        <w:numPr>
+          <w:ilvl w:val="1"/>
+          <w:numId w:val="1"/>
+        </w:numPr>
+        <w:rPr>
+          <w:rFonts w:ascii="Times New Roman" w:hAnsi="Times New Roman" w:cs="Times New Roman"/>
+          <w:sz w:val="24"/>
+          <w:szCs w:val="24"/>
+          <w:lang w:val="en-US"/>
+        </w:rPr>
+      </w:pPr>
+      <w:r>
+        <w:rPr>
+          <w:rFonts w:ascii="Times New Roman" w:hAnsi="Times New Roman" w:cs="Times New Roman"/>
+          <w:sz w:val="24"/>
+          <w:szCs w:val="24"/>
+          <w:lang w:val="en-US"/>
+        </w:rPr>
+        <w:t>Navigate using alternative contact links</w:t>
+      </w:r>
+    </w:p>
+    <w:p>
+      <w:pPr>
+        <w:pStyle w:val="ListParagraph"/>
+        <w:numPr>
+          <w:ilvl w:val="0"/>
+          <w:numId w:val="1"/>
+        </w:numPr>
+        <w:rPr>
+          <w:rFonts w:ascii="Times New Roman" w:hAnsi="Times New Roman" w:cs="Times New Roman"/>
+          <w:sz w:val="24"/>
+          <w:szCs w:val="24"/>
+          <w:lang w:val="en-US"/>
+        </w:rPr>
+      </w:pPr>
+      <w:r>
+        <w:rPr>
+          <w:rFonts w:ascii="Times New Roman" w:hAnsi="Times New Roman" w:cs="Times New Roman"/>
+          <w:sz w:val="24"/>
+          <w:szCs w:val="24"/>
+          <w:lang w:val="en-US"/>
+        </w:rPr>
+        <w:t>About Link</w:t>
+      </w:r>
+    </w:p>
+    <w:p>
+      <w:pPr>
+        <w:pStyle w:val="ListParagraph"/>
+        <w:numPr>
+          <w:ilvl w:val="0"/>
+          <w:numId w:val="1"/>
+        </w:numPr>
+        <w:rPr>
+          <w:rFonts w:ascii="Times New Roman" w:hAnsi="Times New Roman" w:cs="Times New Roman"/>
+          <w:sz w:val="24"/>
+          <w:szCs w:val="24"/>
+          <w:lang w:val="en-US"/>
+        </w:rPr>
+      </w:pPr>
+      <w:r>
+        <w:rPr>
+          <w:rFonts w:ascii="Times New Roman" w:hAnsi="Times New Roman" w:cs="Times New Roman"/>
+          <w:sz w:val="24"/>
+          <w:szCs w:val="24"/>
+          <w:lang w:val="en-US"/>
+        </w:rPr>
+        <w:t>Sign out</w:t>
+      </w:r>
+    </w:p>
+    <w:p>
+      <w:pPr>
+        <w:rPr>
+          <w:rFonts w:ascii="Times New Roman" w:hAnsi="Times New Roman" w:cs="Times New Roman"/>
+          <w:sz w:val="24"/>
+          <w:szCs w:val="24"/>
+          <w:lang w:val="en-US"/>
+        </w:rPr>
+      </w:pPr>
+    </w:p>
+    <w:p>
+      <w:pPr>
+        <w:rPr>
+          <w:rFonts w:ascii="Times New Roman" w:hAnsi="Times New Roman" w:cs="Times New Roman"/>
+          <w:sz w:val="28"/>
+          <w:szCs w:val="28"/>
+          <w:u w:val="single"/>
+          <w:lang w:val="en-US"/>
+        </w:rPr>
+      </w:pPr>
+      <w:r>
+        <w:rPr>
+          <w:rFonts w:ascii="Times New Roman" w:hAnsi="Times New Roman" w:cs="Times New Roman"/>
+          <w:sz w:val="28"/>
+          <w:szCs w:val="28"/>
+          <w:u w:val="single"/>
+          <w:lang w:val="en-US"/>
+        </w:rPr>
+        <w:t>Test Case</w:t>
+      </w:r>
+      <w:r>
+        <w:rPr>
+          <w:rFonts w:ascii="Times New Roman" w:hAnsi="Times New Roman" w:cs="Times New Roman"/>
+          <w:sz w:val="28"/>
+          <w:szCs w:val="28"/>
+          <w:u w:val="single"/>
+          <w:lang w:val="en-US"/>
+        </w:rPr>
+        <w:t xml:space="preserve"> Rationale</w:t>
+      </w:r>
+    </w:p>
+    <w:p>
+      <w:pPr>
+        <w:rPr>
+          <w:rFonts w:ascii="Times New Roman" w:hAnsi="Times New Roman" w:cs="Times New Roman"/>
+          <w:sz w:val="24"/>
+          <w:szCs w:val="24"/>
+          <w:lang w:val="en-US"/>
+        </w:rPr>
+      </w:pPr>
+      <w:r>
+        <w:rPr>
+          <w:rFonts w:ascii="Times New Roman" w:hAnsi="Times New Roman" w:cs="Times New Roman"/>
+          <w:sz w:val="28"/>
+          <w:szCs w:val="28"/>
+          <w:lang w:val="en-US"/>
+        </w:rPr>
+        <w:tab/>
+      </w:r>
+      <w:r>
+        <w:rPr>
+          <w:rFonts w:ascii="Times New Roman" w:hAnsi="Times New Roman" w:cs="Times New Roman"/>
+          <w:sz w:val="24"/>
+          <w:szCs w:val="24"/>
+          <w:lang w:val="en-US"/>
+        </w:rPr>
+        <w:t>The c</w:t>
+      </w:r>
+      <w:r>
+        <w:rPr>
+          <w:rFonts w:ascii="Times New Roman" w:hAnsi="Times New Roman" w:cs="Times New Roman"/>
+          <w:sz w:val="24"/>
+          <w:szCs w:val="24"/>
+          <w:lang w:val="en-US"/>
+        </w:rPr>
+        <w:t>ases outlined, and their respective scenarios, were</w:t>
+      </w:r>
+      <w:r>
+        <w:rPr>
+          <w:rFonts w:ascii="Times New Roman" w:hAnsi="Times New Roman" w:cs="Times New Roman"/>
+          <w:sz w:val="24"/>
+          <w:szCs w:val="24"/>
+          <w:lang w:val="en-US"/>
+        </w:rPr>
+        <w:t xml:space="preserve"> chosen due to how critical these bits of functionality are in determining the overall user experience and completeness of the website. They are scenarios that users may possibly end up in so it is important to validate how the site operates to ensure optimal experience. Additionally, even as the site is expanded and more products/features are added, these test cases assert core functions that will likely remain staples of the site.</w:t>
+      </w:r>
       <w:bookmarkStart w:id="0" w:name="_GoBack"/>
       <w:bookmarkEnd w:id="0"/>
     </w:p>
     <w:p>
       <w:pPr>
-        <w:pStyle w:val="ListParagraph"/>
-        <w:numPr>
-          <w:ilvl w:val="0"/>
-          <w:numId w:val="1"/>
-        </w:numPr>
-        <w:rPr>
-          <w:rFonts w:ascii="Times New Roman" w:hAnsi="Times New Roman" w:cs="Times New Roman"/>
-          <w:sz w:val="24"/>
-          <w:szCs w:val="24"/>
-          <w:lang w:val="en-US"/>
-        </w:rPr>
-      </w:pPr>
-      <w:r>
-        <w:rPr>
-          <w:rFonts w:ascii="Times New Roman" w:hAnsi="Times New Roman" w:cs="Times New Roman"/>
-          <w:sz w:val="24"/>
-          <w:szCs w:val="24"/>
-          <w:lang w:val="en-US"/>
-        </w:rPr>
-        <w:t>Sort and Filter products</w:t>
-      </w:r>
-    </w:p>
-    <w:p>
-      <w:pPr>
-        <w:pStyle w:val="ListParagraph"/>
-        <w:numPr>
-          <w:ilvl w:val="1"/>
-          <w:numId w:val="1"/>
-        </w:numPr>
-        <w:rPr>
-          <w:rFonts w:ascii="Times New Roman" w:hAnsi="Times New Roman" w:cs="Times New Roman"/>
-          <w:sz w:val="24"/>
-          <w:szCs w:val="24"/>
-          <w:lang w:val="en-US"/>
-        </w:rPr>
-      </w:pPr>
-      <w:r>
-        <w:rPr>
-          <w:rFonts w:ascii="Times New Roman" w:hAnsi="Times New Roman" w:cs="Times New Roman"/>
-          <w:sz w:val="24"/>
-          <w:szCs w:val="24"/>
-          <w:lang w:val="en-US"/>
-        </w:rPr>
-        <w:lastRenderedPageBreak/>
-        <w:t>O</w:t>
-      </w:r>
-      <w:r>
-        <w:rPr>
-          <w:rFonts w:ascii="Times New Roman" w:hAnsi="Times New Roman" w:cs="Times New Roman"/>
-          <w:sz w:val="24"/>
-          <w:szCs w:val="24"/>
-          <w:lang w:val="en-US"/>
-        </w:rPr>
-        <w:t>rder products alphabetically</w:t>
-      </w:r>
-      <w:r>
-        <w:rPr>
-          <w:rFonts w:ascii="Times New Roman" w:hAnsi="Times New Roman" w:cs="Times New Roman"/>
-          <w:sz w:val="24"/>
-          <w:szCs w:val="24"/>
-          <w:lang w:val="en-US"/>
-        </w:rPr>
-        <w:t xml:space="preserve"> </w:t>
-      </w:r>
-    </w:p>
-    <w:p>
-      <w:pPr>
-        <w:pStyle w:val="ListParagraph"/>
-        <w:numPr>
-          <w:ilvl w:val="1"/>
-          <w:numId w:val="1"/>
-        </w:numPr>
-        <w:rPr>
-          <w:rFonts w:ascii="Times New Roman" w:hAnsi="Times New Roman" w:cs="Times New Roman"/>
-          <w:sz w:val="24"/>
-          <w:szCs w:val="24"/>
-          <w:lang w:val="en-US"/>
-        </w:rPr>
-      </w:pPr>
-      <w:r>
-        <w:rPr>
-          <w:rFonts w:ascii="Times New Roman" w:hAnsi="Times New Roman" w:cs="Times New Roman"/>
-          <w:sz w:val="24"/>
-          <w:szCs w:val="24"/>
-          <w:lang w:val="en-US"/>
-        </w:rPr>
-        <w:t xml:space="preserve">Order products </w:t>
-      </w:r>
-      <w:r>
-        <w:rPr>
-          <w:rFonts w:ascii="Times New Roman" w:hAnsi="Times New Roman" w:cs="Times New Roman"/>
-          <w:sz w:val="24"/>
-          <w:szCs w:val="24"/>
-          <w:lang w:val="en-US"/>
-        </w:rPr>
-        <w:t>reverse alphabetically</w:t>
-      </w:r>
-    </w:p>
-    <w:p>
-      <w:pPr>
-        <w:pStyle w:val="ListParagraph"/>
-        <w:numPr>
-          <w:ilvl w:val="1"/>
-          <w:numId w:val="1"/>
-        </w:numPr>
-        <w:rPr>
-          <w:rFonts w:ascii="Times New Roman" w:hAnsi="Times New Roman" w:cs="Times New Roman"/>
-          <w:sz w:val="24"/>
-          <w:szCs w:val="24"/>
-          <w:lang w:val="en-US"/>
-        </w:rPr>
-      </w:pPr>
-      <w:r>
-        <w:rPr>
-          <w:rFonts w:ascii="Times New Roman" w:hAnsi="Times New Roman" w:cs="Times New Roman"/>
-          <w:sz w:val="24"/>
-          <w:szCs w:val="24"/>
-          <w:lang w:val="en-US"/>
-        </w:rPr>
-        <w:t>Order products in order of price</w:t>
-      </w:r>
-    </w:p>
-    <w:p>
-      <w:pPr>
-        <w:pStyle w:val="ListParagraph"/>
-        <w:numPr>
-          <w:ilvl w:val="1"/>
-          <w:numId w:val="1"/>
-        </w:numPr>
-        <w:rPr>
-          <w:rFonts w:ascii="Times New Roman" w:hAnsi="Times New Roman" w:cs="Times New Roman"/>
-          <w:sz w:val="24"/>
-          <w:szCs w:val="24"/>
-          <w:lang w:val="en-US"/>
-        </w:rPr>
-      </w:pPr>
-      <w:r>
-        <w:rPr>
-          <w:rFonts w:ascii="Times New Roman" w:hAnsi="Times New Roman" w:cs="Times New Roman"/>
-          <w:sz w:val="24"/>
-          <w:szCs w:val="24"/>
-          <w:lang w:val="en-US"/>
-        </w:rPr>
-        <w:t xml:space="preserve">Filter by a single product tag </w:t>
-      </w:r>
-    </w:p>
-    <w:p>
-      <w:pPr>
-        <w:pStyle w:val="ListParagraph"/>
-        <w:numPr>
-          <w:ilvl w:val="1"/>
-          <w:numId w:val="1"/>
-        </w:numPr>
-        <w:rPr>
-          <w:rFonts w:ascii="Times New Roman" w:hAnsi="Times New Roman" w:cs="Times New Roman"/>
-          <w:sz w:val="24"/>
-          <w:szCs w:val="24"/>
-          <w:lang w:val="en-US"/>
-        </w:rPr>
-      </w:pPr>
-      <w:r>
-        <w:rPr>
-          <w:rFonts w:ascii="Times New Roman" w:hAnsi="Times New Roman" w:cs="Times New Roman"/>
-          <w:sz w:val="24"/>
-          <w:szCs w:val="24"/>
-          <w:lang w:val="en-US"/>
-        </w:rPr>
-        <w:t>Remove all present filters</w:t>
-      </w:r>
-    </w:p>
-    <w:p>
-      <w:pPr>
-        <w:pStyle w:val="ListParagraph"/>
-        <w:numPr>
-          <w:ilvl w:val="0"/>
-          <w:numId w:val="1"/>
-        </w:numPr>
-        <w:rPr>
-          <w:rFonts w:ascii="Times New Roman" w:hAnsi="Times New Roman" w:cs="Times New Roman"/>
-          <w:sz w:val="24"/>
-          <w:szCs w:val="24"/>
-          <w:lang w:val="en-US"/>
-        </w:rPr>
-      </w:pPr>
-      <w:r>
-        <w:rPr>
-          <w:rFonts w:ascii="Times New Roman" w:hAnsi="Times New Roman" w:cs="Times New Roman"/>
-          <w:sz w:val="24"/>
-          <w:szCs w:val="24"/>
-          <w:lang w:val="en-US"/>
-        </w:rPr>
-        <w:t>Search products</w:t>
-      </w:r>
-    </w:p>
-    <w:p>
-      <w:pPr>
-        <w:pStyle w:val="ListParagraph"/>
-        <w:numPr>
-          <w:ilvl w:val="1"/>
-          <w:numId w:val="1"/>
-        </w:numPr>
-        <w:rPr>
-          <w:rFonts w:ascii="Times New Roman" w:hAnsi="Times New Roman" w:cs="Times New Roman"/>
-          <w:sz w:val="24"/>
-          <w:szCs w:val="24"/>
-          <w:lang w:val="en-US"/>
-        </w:rPr>
-      </w:pPr>
-      <w:r>
-        <w:rPr>
-          <w:rFonts w:ascii="Times New Roman" w:hAnsi="Times New Roman" w:cs="Times New Roman"/>
-          <w:sz w:val="24"/>
-          <w:szCs w:val="24"/>
-          <w:lang w:val="en-US"/>
-        </w:rPr>
-        <w:t>Filter product names to those containing substring in search bar</w:t>
-      </w:r>
-    </w:p>
-    <w:p>
-      <w:pPr>
-        <w:pStyle w:val="ListParagraph"/>
-        <w:numPr>
-          <w:ilvl w:val="1"/>
-          <w:numId w:val="1"/>
-        </w:numPr>
-        <w:rPr>
-          <w:rFonts w:ascii="Times New Roman" w:hAnsi="Times New Roman" w:cs="Times New Roman"/>
-          <w:sz w:val="24"/>
-          <w:szCs w:val="24"/>
-          <w:lang w:val="en-US"/>
-        </w:rPr>
-      </w:pPr>
-      <w:r>
-        <w:rPr>
-          <w:rFonts w:ascii="Times New Roman" w:hAnsi="Times New Roman" w:cs="Times New Roman"/>
-          <w:sz w:val="24"/>
-          <w:szCs w:val="24"/>
-          <w:lang w:val="en-US"/>
-        </w:rPr>
-        <w:t>Blank products section if enter non-alphanumeric character</w:t>
-      </w:r>
-    </w:p>
-    <w:p>
-      <w:pPr>
-        <w:pStyle w:val="ListParagraph"/>
-        <w:numPr>
-          <w:ilvl w:val="1"/>
-          <w:numId w:val="1"/>
-        </w:numPr>
-        <w:rPr>
-          <w:rFonts w:ascii="Times New Roman" w:hAnsi="Times New Roman" w:cs="Times New Roman"/>
-          <w:sz w:val="24"/>
-          <w:szCs w:val="24"/>
-          <w:lang w:val="en-US"/>
-        </w:rPr>
-      </w:pPr>
-      <w:r>
-        <w:rPr>
-          <w:rFonts w:ascii="Times New Roman" w:hAnsi="Times New Roman" w:cs="Times New Roman"/>
-          <w:sz w:val="24"/>
-          <w:szCs w:val="24"/>
-          <w:lang w:val="en-US"/>
-        </w:rPr>
-        <w:t>No result if search string does not match a product</w:t>
-      </w:r>
-    </w:p>
-    <w:p>
-      <w:pPr>
-        <w:pStyle w:val="ListParagraph"/>
-        <w:numPr>
-          <w:ilvl w:val="0"/>
-          <w:numId w:val="1"/>
-        </w:numPr>
-        <w:rPr>
-          <w:rFonts w:ascii="Times New Roman" w:hAnsi="Times New Roman" w:cs="Times New Roman"/>
-          <w:sz w:val="24"/>
-          <w:szCs w:val="24"/>
-          <w:lang w:val="en-US"/>
-        </w:rPr>
-      </w:pPr>
-      <w:r>
-        <w:rPr>
-          <w:rFonts w:ascii="Times New Roman" w:hAnsi="Times New Roman" w:cs="Times New Roman"/>
-          <w:sz w:val="24"/>
-          <w:szCs w:val="24"/>
-          <w:lang w:val="en-US"/>
-        </w:rPr>
-        <w:t>Checkout and payment</w:t>
-      </w:r>
-    </w:p>
-    <w:p>
-      <w:pPr>
-        <w:pStyle w:val="ListParagraph"/>
-        <w:numPr>
-          <w:ilvl w:val="1"/>
-          <w:numId w:val="1"/>
-        </w:numPr>
-        <w:rPr>
-          <w:rFonts w:ascii="Times New Roman" w:hAnsi="Times New Roman" w:cs="Times New Roman"/>
-          <w:sz w:val="24"/>
-          <w:szCs w:val="24"/>
-          <w:lang w:val="en-US"/>
-        </w:rPr>
-      </w:pPr>
-      <w:r>
-        <w:rPr>
-          <w:rFonts w:ascii="Times New Roman" w:hAnsi="Times New Roman" w:cs="Times New Roman"/>
-          <w:sz w:val="24"/>
-          <w:szCs w:val="24"/>
-          <w:lang w:val="en-US"/>
-        </w:rPr>
-        <w:t>Fill checkout form completely with valid details</w:t>
-      </w:r>
-    </w:p>
-    <w:p>
-      <w:pPr>
-        <w:pStyle w:val="ListParagraph"/>
-        <w:numPr>
-          <w:ilvl w:val="1"/>
-          <w:numId w:val="1"/>
-        </w:numPr>
-        <w:rPr>
-          <w:rFonts w:ascii="Times New Roman" w:hAnsi="Times New Roman" w:cs="Times New Roman"/>
-          <w:sz w:val="24"/>
-          <w:szCs w:val="24"/>
-          <w:lang w:val="en-US"/>
-        </w:rPr>
-      </w:pPr>
-      <w:r>
-        <w:rPr>
-          <w:rFonts w:ascii="Times New Roman" w:hAnsi="Times New Roman" w:cs="Times New Roman"/>
-          <w:sz w:val="24"/>
-          <w:szCs w:val="24"/>
-          <w:lang w:val="en-US"/>
-        </w:rPr>
-        <w:t>Submit incomplete checkout form with empty fields</w:t>
-      </w:r>
-    </w:p>
-    <w:p>
-      <w:pPr>
-        <w:pStyle w:val="ListParagraph"/>
-        <w:numPr>
-          <w:ilvl w:val="1"/>
-          <w:numId w:val="1"/>
-        </w:numPr>
-        <w:rPr>
-          <w:rFonts w:ascii="Times New Roman" w:hAnsi="Times New Roman" w:cs="Times New Roman"/>
-          <w:sz w:val="24"/>
-          <w:szCs w:val="24"/>
-          <w:lang w:val="en-US"/>
-        </w:rPr>
-      </w:pPr>
-      <w:r>
-        <w:rPr>
-          <w:rFonts w:ascii="Times New Roman" w:hAnsi="Times New Roman" w:cs="Times New Roman"/>
-          <w:sz w:val="24"/>
-          <w:szCs w:val="24"/>
-          <w:lang w:val="en-US"/>
-        </w:rPr>
-        <w:t>Edit order details</w:t>
-      </w:r>
-    </w:p>
-    <w:p>
-      <w:pPr>
-        <w:pStyle w:val="ListParagraph"/>
-        <w:numPr>
-          <w:ilvl w:val="1"/>
-          <w:numId w:val="1"/>
-        </w:numPr>
-        <w:rPr>
-          <w:rFonts w:ascii="Times New Roman" w:hAnsi="Times New Roman" w:cs="Times New Roman"/>
-          <w:sz w:val="24"/>
-          <w:szCs w:val="24"/>
-          <w:lang w:val="en-US"/>
-        </w:rPr>
-      </w:pPr>
-      <w:r>
-        <w:rPr>
-          <w:rFonts w:ascii="Times New Roman" w:hAnsi="Times New Roman" w:cs="Times New Roman"/>
-          <w:sz w:val="24"/>
-          <w:szCs w:val="24"/>
-          <w:lang w:val="en-US"/>
-        </w:rPr>
-        <w:t>Input card details with incorrect information</w:t>
-      </w:r>
-    </w:p>
-    <w:p>
-      <w:pPr>
-        <w:pStyle w:val="ListParagraph"/>
-        <w:numPr>
-          <w:ilvl w:val="1"/>
-          <w:numId w:val="1"/>
-        </w:numPr>
-        <w:rPr>
-          <w:rFonts w:ascii="Times New Roman" w:hAnsi="Times New Roman" w:cs="Times New Roman"/>
-          <w:sz w:val="24"/>
-          <w:szCs w:val="24"/>
-          <w:lang w:val="en-US"/>
-        </w:rPr>
-      </w:pPr>
-      <w:r>
-        <w:rPr>
-          <w:rFonts w:ascii="Times New Roman" w:hAnsi="Times New Roman" w:cs="Times New Roman"/>
-          <w:sz w:val="24"/>
-          <w:szCs w:val="24"/>
-          <w:lang w:val="en-US"/>
-        </w:rPr>
-        <w:t>Input valid card details</w:t>
-      </w:r>
-    </w:p>
-    <w:p>
-      <w:pPr>
-        <w:pStyle w:val="ListParagraph"/>
-        <w:numPr>
-          <w:ilvl w:val="0"/>
-          <w:numId w:val="1"/>
-        </w:numPr>
-        <w:rPr>
-          <w:rFonts w:ascii="Times New Roman" w:hAnsi="Times New Roman" w:cs="Times New Roman"/>
-          <w:sz w:val="24"/>
-          <w:szCs w:val="24"/>
-          <w:lang w:val="en-US"/>
-        </w:rPr>
-      </w:pPr>
-      <w:r>
-        <w:rPr>
-          <w:rFonts w:ascii="Times New Roman" w:hAnsi="Times New Roman" w:cs="Times New Roman"/>
-          <w:sz w:val="24"/>
-          <w:szCs w:val="24"/>
-          <w:lang w:val="en-US"/>
-        </w:rPr>
-        <w:t>Contact Form</w:t>
-      </w:r>
-    </w:p>
-    <w:p>
-      <w:pPr>
-        <w:pStyle w:val="ListParagraph"/>
-        <w:numPr>
-          <w:ilvl w:val="1"/>
-          <w:numId w:val="1"/>
-        </w:numPr>
-        <w:rPr>
-          <w:rFonts w:ascii="Times New Roman" w:hAnsi="Times New Roman" w:cs="Times New Roman"/>
-          <w:sz w:val="24"/>
-          <w:szCs w:val="24"/>
-          <w:lang w:val="en-US"/>
-        </w:rPr>
-      </w:pPr>
-      <w:r>
-        <w:rPr>
-          <w:rFonts w:ascii="Times New Roman" w:hAnsi="Times New Roman" w:cs="Times New Roman"/>
-          <w:sz w:val="24"/>
-          <w:szCs w:val="24"/>
-          <w:lang w:val="en-US"/>
-        </w:rPr>
-        <w:t>Submit valid details and message</w:t>
-      </w:r>
-    </w:p>
-    <w:p>
-      <w:pPr>
-        <w:pStyle w:val="ListParagraph"/>
-        <w:numPr>
-          <w:ilvl w:val="1"/>
-          <w:numId w:val="1"/>
-        </w:numPr>
-        <w:rPr>
-          <w:rFonts w:ascii="Times New Roman" w:hAnsi="Times New Roman" w:cs="Times New Roman"/>
-          <w:sz w:val="24"/>
-          <w:szCs w:val="24"/>
-          <w:lang w:val="en-US"/>
-        </w:rPr>
-      </w:pPr>
-      <w:r>
-        <w:rPr>
-          <w:rFonts w:ascii="Times New Roman" w:hAnsi="Times New Roman" w:cs="Times New Roman"/>
-          <w:sz w:val="24"/>
-          <w:szCs w:val="24"/>
-          <w:lang w:val="en-US"/>
-        </w:rPr>
-        <w:t xml:space="preserve">Submit </w:t>
-      </w:r>
-      <w:r>
-        <w:rPr>
-          <w:rFonts w:ascii="Times New Roman" w:hAnsi="Times New Roman" w:cs="Times New Roman"/>
-          <w:sz w:val="24"/>
-          <w:szCs w:val="24"/>
-          <w:lang w:val="en-US"/>
-        </w:rPr>
-        <w:t>details with invalid email</w:t>
-      </w:r>
-    </w:p>
-    <w:p>
-      <w:pPr>
-        <w:pStyle w:val="ListParagraph"/>
-        <w:numPr>
-          <w:ilvl w:val="1"/>
-          <w:numId w:val="1"/>
-        </w:numPr>
-        <w:rPr>
-          <w:rFonts w:ascii="Times New Roman" w:hAnsi="Times New Roman" w:cs="Times New Roman"/>
-          <w:sz w:val="24"/>
-          <w:szCs w:val="24"/>
-          <w:lang w:val="en-US"/>
-        </w:rPr>
-      </w:pPr>
-      <w:r>
-        <w:rPr>
-          <w:rFonts w:ascii="Times New Roman" w:hAnsi="Times New Roman" w:cs="Times New Roman"/>
-          <w:sz w:val="24"/>
-          <w:szCs w:val="24"/>
-          <w:lang w:val="en-US"/>
-        </w:rPr>
-        <w:t xml:space="preserve">Send message without </w:t>
-      </w:r>
-      <w:r>
-        <w:rPr>
-          <w:rFonts w:ascii="Times New Roman" w:hAnsi="Times New Roman" w:cs="Times New Roman"/>
-          <w:sz w:val="24"/>
-          <w:szCs w:val="24"/>
-          <w:lang w:val="en-US"/>
-        </w:rPr>
-        <w:t xml:space="preserve">email field </w:t>
-      </w:r>
-      <w:r>
-        <w:rPr>
-          <w:rFonts w:ascii="Times New Roman" w:hAnsi="Times New Roman" w:cs="Times New Roman"/>
-          <w:sz w:val="24"/>
-          <w:szCs w:val="24"/>
-          <w:lang w:val="en-US"/>
-        </w:rPr>
-        <w:t>filled</w:t>
-      </w:r>
-    </w:p>
-    <w:p>
-      <w:pPr>
-        <w:pStyle w:val="ListParagraph"/>
-        <w:numPr>
-          <w:ilvl w:val="1"/>
-          <w:numId w:val="1"/>
-        </w:numPr>
-        <w:rPr>
-          <w:rFonts w:ascii="Times New Roman" w:hAnsi="Times New Roman" w:cs="Times New Roman"/>
-          <w:sz w:val="24"/>
-          <w:szCs w:val="24"/>
-          <w:lang w:val="en-US"/>
-        </w:rPr>
-      </w:pPr>
-      <w:r>
-        <w:rPr>
-          <w:rFonts w:ascii="Times New Roman" w:hAnsi="Times New Roman" w:cs="Times New Roman"/>
-          <w:sz w:val="24"/>
-          <w:szCs w:val="24"/>
-          <w:lang w:val="en-US"/>
-        </w:rPr>
-        <w:t>Submit message without subject</w:t>
-      </w:r>
-    </w:p>
-    <w:p>
-      <w:pPr>
-        <w:pStyle w:val="ListParagraph"/>
-        <w:numPr>
-          <w:ilvl w:val="1"/>
-          <w:numId w:val="1"/>
-        </w:numPr>
-        <w:rPr>
-          <w:rFonts w:ascii="Times New Roman" w:hAnsi="Times New Roman" w:cs="Times New Roman"/>
-          <w:sz w:val="24"/>
-          <w:szCs w:val="24"/>
-          <w:lang w:val="en-US"/>
-        </w:rPr>
-      </w:pPr>
-      <w:r>
-        <w:rPr>
-          <w:rFonts w:ascii="Times New Roman" w:hAnsi="Times New Roman" w:cs="Times New Roman"/>
-          <w:sz w:val="24"/>
-          <w:szCs w:val="24"/>
-          <w:lang w:val="en-US"/>
-        </w:rPr>
-        <w:t>Navigate using alternative contact links</w:t>
-      </w:r>
-    </w:p>
-    <w:p>
-      <w:pPr>
-        <w:pStyle w:val="ListParagraph"/>
-        <w:numPr>
-          <w:ilvl w:val="0"/>
-          <w:numId w:val="1"/>
-        </w:numPr>
-        <w:rPr>
-          <w:rFonts w:ascii="Times New Roman" w:hAnsi="Times New Roman" w:cs="Times New Roman"/>
-          <w:sz w:val="24"/>
-          <w:szCs w:val="24"/>
-          <w:lang w:val="en-US"/>
-        </w:rPr>
-      </w:pPr>
-      <w:r>
-        <w:rPr>
-          <w:rFonts w:ascii="Times New Roman" w:hAnsi="Times New Roman" w:cs="Times New Roman"/>
-          <w:sz w:val="24"/>
-          <w:szCs w:val="24"/>
-          <w:lang w:val="en-US"/>
-        </w:rPr>
-        <w:t>About Link</w:t>
-      </w:r>
-    </w:p>
-    <w:p>
-      <w:pPr>
-        <w:pStyle w:val="ListParagraph"/>
-        <w:numPr>
-          <w:ilvl w:val="0"/>
-          <w:numId w:val="1"/>
-        </w:numPr>
-        <w:rPr>
-          <w:rFonts w:ascii="Times New Roman" w:hAnsi="Times New Roman" w:cs="Times New Roman"/>
-          <w:sz w:val="24"/>
-          <w:szCs w:val="24"/>
-          <w:lang w:val="en-US"/>
-        </w:rPr>
-      </w:pPr>
-      <w:r>
-        <w:rPr>
-          <w:rFonts w:ascii="Times New Roman" w:hAnsi="Times New Roman" w:cs="Times New Roman"/>
-          <w:sz w:val="24"/>
-          <w:szCs w:val="24"/>
-          <w:lang w:val="en-US"/>
-        </w:rPr>
-        <w:t>Sign out</w:t>
-      </w:r>
+        <w:rPr>
+          <w:rFonts w:ascii="Times New Roman" w:hAnsi="Times New Roman" w:cs="Times New Roman"/>
+          <w:sz w:val="24"/>
+          <w:szCs w:val="24"/>
+          <w:lang w:val="en-US"/>
+        </w:rPr>
+      </w:pPr>
     </w:p>
     <w:sectPr>
       <w:pgSz w:w="11906" w:h="16838"/>

</xml_diff>